<commit_message>
250604 v8.1.2 test version
•	The Device Details page now shows dashes for all values that are not applicable to the device type.
•	The Device Details page now hides the base sounder group if Remote LED is selected (Apollo devices).
•	The on-screen values in Zones, Groups and Network Configuration are updated straight away when data is read from a panel.
•	Causes and Effects settings are consistently read correctly both from panels and files.
•	Windows app notifications are shown after each upload and download, indicating completion or otherwise.
•	The app will not attempt to open files containing invalid data or data for unsupported protocols.
•	Fix: the app will not send more loops to a panel than it is configured for.  This includes a correction that prevents the number of loops from being forgotten when reading a config file.
</commit_message>
<xml_diff>
--- a/XFP/Resources/XFP Revision History[en-GB].docx
+++ b/XFP/Resources/XFP Revision History[en-GB].docx
@@ -36,6 +36,7 @@
           <w:szCs w:val="16"/>
         </w:rPr>
       </w:pPr>
+      <w:bookmarkStart w:id="1" w:name="_Hlk199945625"/>
       <w:r>
         <w:rPr>
           <w:rFonts w:ascii="Arial" w:hAnsi="Arial" w:cs="Arial"/>
@@ -45,7 +46,7 @@
           <w:sz w:val="24"/>
           <w:szCs w:val="24"/>
         </w:rPr>
-        <w:t>v8.</w:t>
+        <w:t>v8.1.</w:t>
       </w:r>
       <w:r>
         <w:rPr>
@@ -56,7 +57,7 @@
           <w:sz w:val="24"/>
           <w:szCs w:val="24"/>
         </w:rPr>
-        <w:t>1.</w:t>
+        <w:t>2</w:t>
       </w:r>
       <w:r>
         <w:rPr>
@@ -67,7 +68,7 @@
           <w:sz w:val="24"/>
           <w:szCs w:val="24"/>
         </w:rPr>
-        <w:t>1</w:t>
+        <w:tab/>
       </w:r>
       <w:r>
         <w:rPr>
@@ -78,7 +79,7 @@
           <w:sz w:val="24"/>
           <w:szCs w:val="24"/>
         </w:rPr>
-        <w:tab/>
+        <w:t>04</w:t>
       </w:r>
       <w:r>
         <w:rPr>
@@ -89,7 +90,7 @@
           <w:sz w:val="24"/>
           <w:szCs w:val="24"/>
         </w:rPr>
-        <w:t>21</w:t>
+        <w:t>/</w:t>
       </w:r>
       <w:r>
         <w:rPr>
@@ -100,7 +101,7 @@
           <w:sz w:val="24"/>
           <w:szCs w:val="24"/>
         </w:rPr>
-        <w:t>/</w:t>
+        <w:t>06</w:t>
       </w:r>
       <w:r>
         <w:rPr>
@@ -111,7 +112,7 @@
           <w:sz w:val="24"/>
           <w:szCs w:val="24"/>
         </w:rPr>
-        <w:t>05</w:t>
+        <w:t>/2025</w:t>
       </w:r>
       <w:r>
         <w:rPr>
@@ -122,8 +123,456 @@
           <w:sz w:val="24"/>
           <w:szCs w:val="24"/>
         </w:rPr>
-        <w:t>/2025</w:t>
-      </w:r>
+        <w:br/>
+      </w:r>
+      <w:r>
+        <w:rPr>
+          <w:rFonts w:ascii="Arial" w:hAnsi="Arial" w:cs="Arial"/>
+          <w:color w:val="9CC2E5" w:themeColor="accent1" w:themeTint="99"/>
+          <w:sz w:val="16"/>
+          <w:szCs w:val="16"/>
+        </w:rPr>
+        <w:t>CTecControls v1.5.2</w:t>
+      </w:r>
+      <w:r>
+        <w:rPr>
+          <w:rFonts w:ascii="Arial" w:hAnsi="Arial" w:cs="Arial"/>
+          <w:color w:val="9CC2E5" w:themeColor="accent1" w:themeTint="99"/>
+          <w:sz w:val="16"/>
+          <w:szCs w:val="16"/>
+        </w:rPr>
+        <w:t>3</w:t>
+      </w:r>
+      <w:r>
+        <w:rPr>
+          <w:rFonts w:ascii="Arial" w:hAnsi="Arial" w:cs="Arial"/>
+          <w:color w:val="9CC2E5" w:themeColor="accent1" w:themeTint="99"/>
+          <w:sz w:val="16"/>
+          <w:szCs w:val="16"/>
+        </w:rPr>
+        <w:t>,  CTecDevices v1.3.1</w:t>
+      </w:r>
+      <w:r>
+        <w:rPr>
+          <w:rFonts w:ascii="Arial" w:hAnsi="Arial" w:cs="Arial"/>
+          <w:color w:val="9CC2E5" w:themeColor="accent1" w:themeTint="99"/>
+          <w:sz w:val="16"/>
+          <w:szCs w:val="16"/>
+        </w:rPr>
+        <w:t>8</w:t>
+      </w:r>
+      <w:r>
+        <w:rPr>
+          <w:rFonts w:ascii="Arial" w:hAnsi="Arial" w:cs="Arial"/>
+          <w:color w:val="9CC2E5" w:themeColor="accent1" w:themeTint="99"/>
+          <w:sz w:val="16"/>
+          <w:szCs w:val="16"/>
+        </w:rPr>
+        <w:t>,  CTecFtdi v1.3.2,  CTecUtil v1.5.1</w:t>
+      </w:r>
+      <w:r>
+        <w:rPr>
+          <w:rFonts w:ascii="Arial" w:hAnsi="Arial" w:cs="Arial"/>
+          <w:color w:val="9CC2E5" w:themeColor="accent1" w:themeTint="99"/>
+          <w:sz w:val="16"/>
+          <w:szCs w:val="16"/>
+        </w:rPr>
+        <w:t>8</w:t>
+      </w:r>
+    </w:p>
+    <w:p>
+      <w:pPr>
+        <w:tabs>
+          <w:tab w:val="left" w:pos="284"/>
+          <w:tab w:val="left" w:pos="567"/>
+          <w:tab w:val="left" w:pos="993"/>
+          <w:tab w:val="left" w:pos="1418"/>
+          <w:tab w:val="right" w:pos="9000"/>
+        </w:tabs>
+        <w:suppressAutoHyphens/>
+        <w:autoSpaceDN w:val="0"/>
+        <w:contextualSpacing/>
+        <w:rPr>
+          <w:rFonts w:ascii="Arial" w:hAnsi="Arial" w:cs="Arial"/>
+          <w:color w:val="1F497D"/>
+          <w:sz w:val="18"/>
+          <w:szCs w:val="18"/>
+        </w:rPr>
+      </w:pPr>
+      <w:r>
+        <w:rPr>
+          <w:rFonts w:ascii="Arial" w:hAnsi="Arial" w:cs="Arial"/>
+          <w:color w:val="1F497D"/>
+          <w:sz w:val="18"/>
+          <w:szCs w:val="18"/>
+        </w:rPr>
+        <w:t>-</w:t>
+      </w:r>
+      <w:r>
+        <w:rPr>
+          <w:rFonts w:ascii="Arial" w:hAnsi="Arial" w:cs="Arial"/>
+          <w:color w:val="1F497D"/>
+          <w:sz w:val="18"/>
+          <w:szCs w:val="18"/>
+        </w:rPr>
+        <w:tab/>
+      </w:r>
+      <w:r>
+        <w:rPr>
+          <w:rFonts w:ascii="Arial" w:hAnsi="Arial" w:cs="Arial"/>
+          <w:color w:val="1F497D"/>
+          <w:sz w:val="18"/>
+          <w:szCs w:val="18"/>
+        </w:rPr>
+        <w:t>The Device Details page now shows dashes for all values that are not applicable to the device type.</w:t>
+      </w:r>
+    </w:p>
+    <w:p>
+      <w:pPr>
+        <w:tabs>
+          <w:tab w:val="left" w:pos="284"/>
+          <w:tab w:val="left" w:pos="567"/>
+          <w:tab w:val="left" w:pos="993"/>
+          <w:tab w:val="left" w:pos="1418"/>
+          <w:tab w:val="right" w:pos="9000"/>
+        </w:tabs>
+        <w:suppressAutoHyphens/>
+        <w:autoSpaceDN w:val="0"/>
+        <w:ind w:left="284" w:hanging="284"/>
+        <w:contextualSpacing/>
+        <w:rPr>
+          <w:rFonts w:ascii="Arial" w:hAnsi="Arial" w:cs="Arial"/>
+          <w:color w:val="1F497D"/>
+          <w:sz w:val="18"/>
+          <w:szCs w:val="18"/>
+        </w:rPr>
+      </w:pPr>
+      <w:r>
+        <w:rPr>
+          <w:rFonts w:ascii="Arial" w:hAnsi="Arial" w:cs="Arial"/>
+          <w:color w:val="1F497D"/>
+          <w:sz w:val="18"/>
+          <w:szCs w:val="18"/>
+        </w:rPr>
+        <w:t>-</w:t>
+      </w:r>
+      <w:r>
+        <w:rPr>
+          <w:rFonts w:ascii="Arial" w:hAnsi="Arial" w:cs="Arial"/>
+          <w:color w:val="1F497D"/>
+          <w:sz w:val="18"/>
+          <w:szCs w:val="18"/>
+        </w:rPr>
+        <w:tab/>
+        <w:t>The Device Details page now hides the base sounder group if Remote LED is selected (Apollo devices).</w:t>
+      </w:r>
+    </w:p>
+    <w:p>
+      <w:pPr>
+        <w:tabs>
+          <w:tab w:val="left" w:pos="284"/>
+          <w:tab w:val="left" w:pos="567"/>
+          <w:tab w:val="left" w:pos="993"/>
+          <w:tab w:val="left" w:pos="1418"/>
+          <w:tab w:val="right" w:pos="9000"/>
+        </w:tabs>
+        <w:suppressAutoHyphens/>
+        <w:autoSpaceDN w:val="0"/>
+        <w:ind w:left="284" w:hanging="284"/>
+        <w:contextualSpacing/>
+        <w:rPr>
+          <w:rFonts w:ascii="Arial" w:hAnsi="Arial" w:cs="Arial"/>
+          <w:color w:val="1F497D"/>
+          <w:sz w:val="18"/>
+          <w:szCs w:val="18"/>
+        </w:rPr>
+      </w:pPr>
+      <w:r>
+        <w:rPr>
+          <w:rFonts w:ascii="Arial" w:hAnsi="Arial" w:cs="Arial"/>
+          <w:color w:val="1F497D"/>
+          <w:sz w:val="18"/>
+          <w:szCs w:val="18"/>
+        </w:rPr>
+        <w:t>-</w:t>
+      </w:r>
+      <w:r>
+        <w:rPr>
+          <w:rFonts w:ascii="Arial" w:hAnsi="Arial" w:cs="Arial"/>
+          <w:color w:val="1F497D"/>
+          <w:sz w:val="18"/>
+          <w:szCs w:val="18"/>
+        </w:rPr>
+        <w:tab/>
+        <w:t>The on-screen values in Zones, Groups and Network Configuration are updated straight away when data is read from a panel.</w:t>
+      </w:r>
+    </w:p>
+    <w:p>
+      <w:pPr>
+        <w:tabs>
+          <w:tab w:val="left" w:pos="284"/>
+          <w:tab w:val="left" w:pos="567"/>
+          <w:tab w:val="left" w:pos="993"/>
+          <w:tab w:val="left" w:pos="1418"/>
+          <w:tab w:val="right" w:pos="9000"/>
+        </w:tabs>
+        <w:suppressAutoHyphens/>
+        <w:autoSpaceDN w:val="0"/>
+        <w:ind w:left="284" w:hanging="284"/>
+        <w:contextualSpacing/>
+        <w:rPr>
+          <w:rFonts w:ascii="Arial" w:hAnsi="Arial" w:cs="Arial"/>
+          <w:color w:val="1F497D"/>
+          <w:sz w:val="18"/>
+          <w:szCs w:val="18"/>
+        </w:rPr>
+      </w:pPr>
+      <w:r>
+        <w:rPr>
+          <w:rFonts w:ascii="Arial" w:hAnsi="Arial" w:cs="Arial"/>
+          <w:color w:val="1F497D"/>
+          <w:sz w:val="18"/>
+          <w:szCs w:val="18"/>
+        </w:rPr>
+        <w:t>-</w:t>
+      </w:r>
+      <w:r>
+        <w:rPr>
+          <w:rFonts w:ascii="Arial" w:hAnsi="Arial" w:cs="Arial"/>
+          <w:color w:val="1F497D"/>
+          <w:sz w:val="18"/>
+          <w:szCs w:val="18"/>
+        </w:rPr>
+        <w:tab/>
+        <w:t>Causes and Effects settings are consistently read correctly both from panels and files.</w:t>
+      </w:r>
+    </w:p>
+    <w:p>
+      <w:pPr>
+        <w:tabs>
+          <w:tab w:val="left" w:pos="284"/>
+          <w:tab w:val="left" w:pos="567"/>
+          <w:tab w:val="left" w:pos="993"/>
+          <w:tab w:val="left" w:pos="1418"/>
+          <w:tab w:val="right" w:pos="9000"/>
+        </w:tabs>
+        <w:suppressAutoHyphens/>
+        <w:autoSpaceDN w:val="0"/>
+        <w:ind w:left="284" w:hanging="284"/>
+        <w:contextualSpacing/>
+        <w:rPr>
+          <w:rFonts w:ascii="Arial" w:hAnsi="Arial" w:cs="Arial"/>
+          <w:color w:val="1F497D"/>
+          <w:sz w:val="18"/>
+          <w:szCs w:val="18"/>
+        </w:rPr>
+      </w:pPr>
+      <w:r>
+        <w:rPr>
+          <w:rFonts w:ascii="Arial" w:hAnsi="Arial" w:cs="Arial"/>
+          <w:color w:val="1F497D"/>
+          <w:sz w:val="18"/>
+          <w:szCs w:val="18"/>
+        </w:rPr>
+        <w:t>-</w:t>
+      </w:r>
+      <w:r>
+        <w:rPr>
+          <w:rFonts w:ascii="Arial" w:hAnsi="Arial" w:cs="Arial"/>
+          <w:color w:val="1F497D"/>
+          <w:sz w:val="18"/>
+          <w:szCs w:val="18"/>
+        </w:rPr>
+        <w:tab/>
+        <w:t>Windows app notifications are shown after each upload and download, indicating completion or otherwise.</w:t>
+      </w:r>
+    </w:p>
+    <w:p>
+      <w:pPr>
+        <w:tabs>
+          <w:tab w:val="left" w:pos="284"/>
+          <w:tab w:val="left" w:pos="567"/>
+          <w:tab w:val="left" w:pos="993"/>
+          <w:tab w:val="left" w:pos="1418"/>
+          <w:tab w:val="right" w:pos="9000"/>
+        </w:tabs>
+        <w:suppressAutoHyphens/>
+        <w:autoSpaceDN w:val="0"/>
+        <w:ind w:left="284" w:hanging="284"/>
+        <w:contextualSpacing/>
+        <w:rPr>
+          <w:rFonts w:ascii="Arial" w:hAnsi="Arial" w:cs="Arial"/>
+          <w:color w:val="1F497D"/>
+          <w:sz w:val="18"/>
+          <w:szCs w:val="18"/>
+        </w:rPr>
+      </w:pPr>
+      <w:r>
+        <w:rPr>
+          <w:rFonts w:ascii="Arial" w:hAnsi="Arial" w:cs="Arial"/>
+          <w:color w:val="1F497D"/>
+          <w:sz w:val="18"/>
+          <w:szCs w:val="18"/>
+        </w:rPr>
+        <w:t>-</w:t>
+      </w:r>
+      <w:r>
+        <w:rPr>
+          <w:rFonts w:ascii="Arial" w:hAnsi="Arial" w:cs="Arial"/>
+          <w:color w:val="1F497D"/>
+          <w:sz w:val="18"/>
+          <w:szCs w:val="18"/>
+        </w:rPr>
+        <w:tab/>
+      </w:r>
+      <w:bookmarkStart w:id="2" w:name="_Hlk199945579"/>
+      <w:r>
+        <w:rPr>
+          <w:rFonts w:ascii="Arial" w:hAnsi="Arial" w:cs="Arial"/>
+          <w:color w:val="1F497D"/>
+          <w:sz w:val="18"/>
+          <w:szCs w:val="18"/>
+        </w:rPr>
+        <w:t>The app will not attempt to open f</w:t>
+      </w:r>
+      <w:r>
+        <w:rPr>
+          <w:rFonts w:ascii="Arial" w:hAnsi="Arial" w:cs="Arial"/>
+          <w:color w:val="1F497D"/>
+          <w:sz w:val="18"/>
+          <w:szCs w:val="18"/>
+        </w:rPr>
+        <w:t xml:space="preserve">iles containing </w:t>
+      </w:r>
+      <w:r>
+        <w:rPr>
+          <w:rFonts w:ascii="Arial" w:hAnsi="Arial" w:cs="Arial"/>
+          <w:color w:val="1F497D"/>
+          <w:sz w:val="18"/>
+          <w:szCs w:val="18"/>
+        </w:rPr>
+        <w:t xml:space="preserve">invalid </w:t>
+      </w:r>
+      <w:r>
+        <w:rPr>
+          <w:rFonts w:ascii="Arial" w:hAnsi="Arial" w:cs="Arial"/>
+          <w:color w:val="1F497D"/>
+          <w:sz w:val="18"/>
+          <w:szCs w:val="18"/>
+        </w:rPr>
+        <w:t xml:space="preserve">data </w:t>
+      </w:r>
+      <w:r>
+        <w:rPr>
+          <w:rFonts w:ascii="Arial" w:hAnsi="Arial" w:cs="Arial"/>
+          <w:color w:val="1F497D"/>
+          <w:sz w:val="18"/>
+          <w:szCs w:val="18"/>
+        </w:rPr>
+        <w:t xml:space="preserve">or data </w:t>
+      </w:r>
+      <w:r>
+        <w:rPr>
+          <w:rFonts w:ascii="Arial" w:hAnsi="Arial" w:cs="Arial"/>
+          <w:color w:val="1F497D"/>
+          <w:sz w:val="18"/>
+          <w:szCs w:val="18"/>
+        </w:rPr>
+        <w:t>for unsupported protocols.</w:t>
+      </w:r>
+      <w:bookmarkEnd w:id="2"/>
+    </w:p>
+    <w:p>
+      <w:pPr>
+        <w:tabs>
+          <w:tab w:val="left" w:pos="284"/>
+          <w:tab w:val="left" w:pos="567"/>
+          <w:tab w:val="left" w:pos="993"/>
+          <w:tab w:val="left" w:pos="1418"/>
+          <w:tab w:val="right" w:pos="9000"/>
+        </w:tabs>
+        <w:suppressAutoHyphens/>
+        <w:autoSpaceDN w:val="0"/>
+        <w:ind w:left="284" w:hanging="284"/>
+        <w:contextualSpacing/>
+        <w:rPr>
+          <w:rFonts w:ascii="Arial" w:hAnsi="Arial" w:cs="Arial"/>
+          <w:color w:val="1F497D"/>
+          <w:sz w:val="18"/>
+          <w:szCs w:val="18"/>
+        </w:rPr>
+      </w:pPr>
+      <w:r>
+        <w:rPr>
+          <w:rFonts w:ascii="Arial" w:hAnsi="Arial" w:cs="Arial"/>
+          <w:color w:val="1F497D"/>
+          <w:sz w:val="18"/>
+          <w:szCs w:val="18"/>
+        </w:rPr>
+        <w:t>-</w:t>
+      </w:r>
+      <w:r>
+        <w:rPr>
+          <w:rFonts w:ascii="Arial" w:hAnsi="Arial" w:cs="Arial"/>
+          <w:color w:val="1F497D"/>
+          <w:sz w:val="18"/>
+          <w:szCs w:val="18"/>
+        </w:rPr>
+        <w:tab/>
+      </w:r>
+      <w:r>
+        <w:rPr>
+          <w:rFonts w:ascii="Arial" w:hAnsi="Arial" w:cs="Arial"/>
+          <w:color w:val="1F497D"/>
+          <w:sz w:val="18"/>
+          <w:szCs w:val="18"/>
+        </w:rPr>
+        <w:t>T</w:t>
+      </w:r>
+      <w:r>
+        <w:rPr>
+          <w:rFonts w:ascii="Arial" w:hAnsi="Arial" w:cs="Arial"/>
+          <w:color w:val="1F497D"/>
+          <w:sz w:val="18"/>
+          <w:szCs w:val="18"/>
+        </w:rPr>
+        <w:t>he app will not send more loops to a panel than it is configured for.  This includes a correction that prevents the number of loops from being forgotten when reading a config file.</w:t>
+      </w:r>
+    </w:p>
+    <w:bookmarkEnd w:id="1"/>
+    <w:p>
+      <w:pPr>
+        <w:tabs>
+          <w:tab w:val="left" w:pos="284"/>
+          <w:tab w:val="left" w:pos="567"/>
+          <w:tab w:val="left" w:pos="993"/>
+          <w:tab w:val="left" w:pos="1418"/>
+          <w:tab w:val="right" w:pos="9000"/>
+        </w:tabs>
+        <w:suppressAutoHyphens/>
+        <w:autoSpaceDN w:val="0"/>
+        <w:ind w:left="284" w:hanging="284"/>
+        <w:contextualSpacing/>
+        <w:rPr>
+          <w:rFonts w:ascii="Arial" w:hAnsi="Arial" w:cs="Arial"/>
+          <w:color w:val="1F497D"/>
+          <w:sz w:val="18"/>
+          <w:szCs w:val="18"/>
+        </w:rPr>
+      </w:pPr>
+    </w:p>
+    <w:p>
+      <w:pPr>
+        <w:tabs>
+          <w:tab w:val="left" w:pos="993"/>
+        </w:tabs>
+        <w:rPr>
+          <w:rFonts w:ascii="Arial" w:hAnsi="Arial" w:cs="Arial"/>
+          <w:color w:val="9CC2E5" w:themeColor="accent1" w:themeTint="99"/>
+          <w:sz w:val="16"/>
+          <w:szCs w:val="16"/>
+        </w:rPr>
+      </w:pPr>
       <w:r>
         <w:rPr>
           <w:rFonts w:ascii="Arial" w:hAnsi="Arial" w:cs="Arial"/>
@@ -133,6 +582,94 @@
           <w:sz w:val="24"/>
           <w:szCs w:val="24"/>
         </w:rPr>
+        <w:t>v8.</w:t>
+      </w:r>
+      <w:r>
+        <w:rPr>
+          <w:rFonts w:ascii="Arial" w:hAnsi="Arial" w:cs="Arial"/>
+          <w:b/>
+          <w:bCs/>
+          <w:color w:val="4472C4" w:themeColor="accent5"/>
+          <w:sz w:val="24"/>
+          <w:szCs w:val="24"/>
+        </w:rPr>
+        <w:t>1.</w:t>
+      </w:r>
+      <w:r>
+        <w:rPr>
+          <w:rFonts w:ascii="Arial" w:hAnsi="Arial" w:cs="Arial"/>
+          <w:b/>
+          <w:bCs/>
+          <w:color w:val="4472C4" w:themeColor="accent5"/>
+          <w:sz w:val="24"/>
+          <w:szCs w:val="24"/>
+        </w:rPr>
+        <w:t>1</w:t>
+      </w:r>
+      <w:r>
+        <w:rPr>
+          <w:rFonts w:ascii="Arial" w:hAnsi="Arial" w:cs="Arial"/>
+          <w:b/>
+          <w:bCs/>
+          <w:color w:val="4472C4" w:themeColor="accent5"/>
+          <w:sz w:val="24"/>
+          <w:szCs w:val="24"/>
+        </w:rPr>
+        <w:tab/>
+      </w:r>
+      <w:r>
+        <w:rPr>
+          <w:rFonts w:ascii="Arial" w:hAnsi="Arial" w:cs="Arial"/>
+          <w:b/>
+          <w:bCs/>
+          <w:color w:val="4472C4" w:themeColor="accent5"/>
+          <w:sz w:val="24"/>
+          <w:szCs w:val="24"/>
+        </w:rPr>
+        <w:t>21</w:t>
+      </w:r>
+      <w:r>
+        <w:rPr>
+          <w:rFonts w:ascii="Arial" w:hAnsi="Arial" w:cs="Arial"/>
+          <w:b/>
+          <w:bCs/>
+          <w:color w:val="4472C4" w:themeColor="accent5"/>
+          <w:sz w:val="24"/>
+          <w:szCs w:val="24"/>
+        </w:rPr>
+        <w:t>/</w:t>
+      </w:r>
+      <w:r>
+        <w:rPr>
+          <w:rFonts w:ascii="Arial" w:hAnsi="Arial" w:cs="Arial"/>
+          <w:b/>
+          <w:bCs/>
+          <w:color w:val="4472C4" w:themeColor="accent5"/>
+          <w:sz w:val="24"/>
+          <w:szCs w:val="24"/>
+        </w:rPr>
+        <w:t>05</w:t>
+      </w:r>
+      <w:r>
+        <w:rPr>
+          <w:rFonts w:ascii="Arial" w:hAnsi="Arial" w:cs="Arial"/>
+          <w:b/>
+          <w:bCs/>
+          <w:color w:val="4472C4" w:themeColor="accent5"/>
+          <w:sz w:val="24"/>
+          <w:szCs w:val="24"/>
+        </w:rPr>
+        <w:t>/2025</w:t>
+      </w:r>
+      <w:r>
+        <w:rPr>
+          <w:rFonts w:ascii="Arial" w:hAnsi="Arial" w:cs="Arial"/>
+          <w:b/>
+          <w:bCs/>
+          <w:color w:val="4472C4" w:themeColor="accent5"/>
+          <w:sz w:val="24"/>
+          <w:szCs w:val="24"/>
+        </w:rPr>
         <w:br/>
       </w:r>
       <w:r>
@@ -1931,6 +2468,7 @@
           <w:sz w:val="18"/>
           <w:szCs w:val="18"/>
         </w:rPr>
+        <w:lastRenderedPageBreak/>
         <w:t>-</w:t>
       </w:r>
       <w:r>
@@ -3365,45 +3903,14 @@
         </w:rPr>
         <w:tab/>
       </w:r>
-      <w:proofErr w:type="spellStart"/>
-      <w:r>
-        <w:rPr>
-          <w:rFonts w:ascii="Arial" w:hAnsi="Arial" w:cs="Arial"/>
-          <w:color w:val="1F4E79" w:themeColor="accent1" w:themeShade="80"/>
-          <w:sz w:val="18"/>
-          <w:szCs w:val="18"/>
-        </w:rPr>
-        <w:t>NumberSpinner</w:t>
-      </w:r>
-      <w:proofErr w:type="spellEnd"/>
-      <w:r>
-        <w:rPr>
-          <w:rFonts w:ascii="Arial" w:hAnsi="Arial" w:cs="Arial"/>
-          <w:color w:val="1F4E79" w:themeColor="accent1" w:themeShade="80"/>
-          <w:sz w:val="18"/>
-          <w:szCs w:val="18"/>
-        </w:rPr>
-        <w:t xml:space="preserve"> control: added </w:t>
-      </w:r>
-      <w:proofErr w:type="spellStart"/>
-      <w:r>
-        <w:rPr>
-          <w:rFonts w:ascii="Arial" w:hAnsi="Arial" w:cs="Arial"/>
-          <w:color w:val="1F4E79" w:themeColor="accent1" w:themeShade="80"/>
-          <w:sz w:val="18"/>
-          <w:szCs w:val="18"/>
-        </w:rPr>
-        <w:t>NumberSet</w:t>
-      </w:r>
-      <w:proofErr w:type="spellEnd"/>
-      <w:r>
-        <w:rPr>
-          <w:rFonts w:ascii="Arial" w:hAnsi="Arial" w:cs="Arial"/>
-          <w:color w:val="1F4E79" w:themeColor="accent1" w:themeShade="80"/>
-          <w:sz w:val="18"/>
-          <w:szCs w:val="18"/>
-        </w:rPr>
-        <w:t xml:space="preserve"> property, that defines the set of valid values for the case when the valid values are not consecutive, and </w:t>
+      <w:r>
+        <w:rPr>
+          <w:rFonts w:ascii="Arial" w:hAnsi="Arial" w:cs="Arial"/>
+          <w:color w:val="1F4E79" w:themeColor="accent1" w:themeShade="80"/>
+          <w:sz w:val="18"/>
+          <w:szCs w:val="18"/>
+        </w:rPr>
+        <w:t xml:space="preserve">NumberSpinner control: added NumberSet property, that defines the set of valid values for the case when the valid values are not consecutive, and </w:t>
       </w:r>
       <w:r>
         <w:rPr>
@@ -4459,7 +4966,6 @@
           <w:sz w:val="18"/>
           <w:szCs w:val="18"/>
         </w:rPr>
-        <w:lastRenderedPageBreak/>
         <w:t>-</w:t>
       </w:r>
       <w:r>
@@ -4478,37 +4984,7 @@
           <w:sz w:val="18"/>
           <w:szCs w:val="18"/>
         </w:rPr>
-        <w:t xml:space="preserve">Default </w:t>
-      </w:r>
-      <w:proofErr w:type="spellStart"/>
-      <w:r>
-        <w:rPr>
-          <w:rFonts w:ascii="Arial" w:hAnsi="Arial" w:cs="Arial"/>
-          <w:color w:val="1F4E79" w:themeColor="accent1" w:themeShade="80"/>
-          <w:sz w:val="18"/>
-          <w:szCs w:val="18"/>
-        </w:rPr>
-        <w:t>DeviceData</w:t>
-      </w:r>
-      <w:proofErr w:type="spellEnd"/>
-      <w:r>
-        <w:rPr>
-          <w:rFonts w:ascii="Arial" w:hAnsi="Arial" w:cs="Arial"/>
-          <w:color w:val="1F4E79" w:themeColor="accent1" w:themeShade="80"/>
-          <w:sz w:val="18"/>
-          <w:szCs w:val="18"/>
-        </w:rPr>
-        <w:t xml:space="preserve"> day/night modes are now set according to the device </w:t>
-      </w:r>
-      <w:proofErr w:type="gramStart"/>
-      <w:r>
-        <w:rPr>
-          <w:rFonts w:ascii="Arial" w:hAnsi="Arial" w:cs="Arial"/>
-          <w:color w:val="1F4E79" w:themeColor="accent1" w:themeShade="80"/>
-          <w:sz w:val="18"/>
-          <w:szCs w:val="18"/>
-        </w:rPr>
-        <w:t>type</w:t>
+        <w:t>Default DeviceData day/night modes are now set according to the device type</w:t>
       </w:r>
       <w:r>
         <w:rPr>
@@ -4526,17 +5002,7 @@
           <w:sz w:val="18"/>
           <w:szCs w:val="18"/>
         </w:rPr>
-        <w:t xml:space="preserve"> and</w:t>
-      </w:r>
-      <w:proofErr w:type="gramEnd"/>
-      <w:r>
-        <w:rPr>
-          <w:rFonts w:ascii="Arial" w:hAnsi="Arial" w:cs="Arial"/>
-          <w:color w:val="1F4E79" w:themeColor="accent1" w:themeShade="80"/>
-          <w:sz w:val="18"/>
-          <w:szCs w:val="18"/>
-        </w:rPr>
-        <w:t xml:space="preserve"> are set to default values when a device is changed or added.</w:t>
+        <w:t xml:space="preserve"> and are set to default values when a device is changed or added.</w:t>
       </w:r>
     </w:p>
     <w:p>
@@ -5055,7 +5521,7 @@
           <w:szCs w:val="18"/>
         </w:rPr>
       </w:pPr>
-      <w:bookmarkStart w:id="1" w:name="_Hlk150942883"/>
+      <w:bookmarkStart w:id="3" w:name="_Hlk150942883"/>
       <w:r>
         <w:rPr>
           <w:rFonts w:ascii="Arial" w:hAnsi="Arial" w:cs="Arial"/>
@@ -5083,7 +5549,7 @@
         </w:rPr>
         <w:t>Default device I/O settings have been implemented where applicable; this corrects the input/output and channel settings across different device types for both CAST and Apollo.</w:t>
       </w:r>
-      <w:bookmarkEnd w:id="1"/>
+      <w:bookmarkEnd w:id="3"/>
     </w:p>
     <w:p>
       <w:pPr>
@@ -5255,27 +5721,7 @@
           <w:sz w:val="18"/>
           <w:szCs w:val="18"/>
         </w:rPr>
-        <w:t xml:space="preserve">; </w:t>
-      </w:r>
-      <w:proofErr w:type="gramStart"/>
-      <w:r>
-        <w:rPr>
-          <w:rFonts w:ascii="Arial" w:hAnsi="Arial" w:cs="Arial"/>
-          <w:color w:val="1F4E79" w:themeColor="accent1" w:themeShade="80"/>
-          <w:sz w:val="18"/>
-          <w:szCs w:val="18"/>
-        </w:rPr>
-        <w:t>also</w:t>
-      </w:r>
-      <w:proofErr w:type="gramEnd"/>
-      <w:r>
-        <w:rPr>
-          <w:rFonts w:ascii="Arial" w:hAnsi="Arial" w:cs="Arial"/>
-          <w:color w:val="1F4E79" w:themeColor="accent1" w:themeShade="80"/>
-          <w:sz w:val="18"/>
-          <w:szCs w:val="18"/>
-        </w:rPr>
-        <w:t xml:space="preserve"> the option to remove it from the Recent Files list</w:t>
+        <w:t>; also the option to remove it from the Recent Files list</w:t>
       </w:r>
       <w:r>
         <w:rPr>
@@ -8666,6 +9112,118 @@
     </w:lvl>
   </w:abstractNum>
   <w:abstractNum w:abstractNumId="22" w15:restartNumberingAfterBreak="0">
+    <w:nsid w:val="583108B5"/>
+    <w:multiLevelType w:val="hybridMultilevel"/>
+    <w:tmpl w:val="5102497E"/>
+    <w:lvl w:ilvl="0" w:tplc="D6005384">
+      <w:numFmt w:val="bullet"/>
+      <w:lvlText w:val="-"/>
+      <w:lvlJc w:val="left"/>
+      <w:pPr>
+        <w:ind w:left="720" w:hanging="360"/>
+      </w:pPr>
+      <w:rPr>
+        <w:rFonts w:ascii="Arial" w:eastAsiaTheme="minorHAnsi" w:hAnsi="Arial" w:cs="Arial" w:hint="default"/>
+      </w:rPr>
+    </w:lvl>
+    <w:lvl w:ilvl="1" w:tplc="08090003" w:tentative="1">
+      <w:start w:val="1"/>
+      <w:numFmt w:val="bullet"/>
+      <w:lvlText w:val="o"/>
+      <w:lvlJc w:val="left"/>
+      <w:pPr>
+        <w:ind w:left="1440" w:hanging="360"/>
+      </w:pPr>
+      <w:rPr>
+        <w:rFonts w:ascii="Courier New" w:hAnsi="Courier New" w:cs="Courier New" w:hint="default"/>
+      </w:rPr>
+    </w:lvl>
+    <w:lvl w:ilvl="2" w:tplc="08090005" w:tentative="1">
+      <w:start w:val="1"/>
+      <w:numFmt w:val="bullet"/>
+      <w:lvlText w:val=""/>
+      <w:lvlJc w:val="left"/>
+      <w:pPr>
+        <w:ind w:left="2160" w:hanging="360"/>
+      </w:pPr>
+      <w:rPr>
+        <w:rFonts w:ascii="Wingdings" w:hAnsi="Wingdings" w:hint="default"/>
+      </w:rPr>
+    </w:lvl>
+    <w:lvl w:ilvl="3" w:tplc="08090001" w:tentative="1">
+      <w:start w:val="1"/>
+      <w:numFmt w:val="bullet"/>
+      <w:lvlText w:val=""/>
+      <w:lvlJc w:val="left"/>
+      <w:pPr>
+        <w:ind w:left="2880" w:hanging="360"/>
+      </w:pPr>
+      <w:rPr>
+        <w:rFonts w:ascii="Symbol" w:hAnsi="Symbol" w:hint="default"/>
+      </w:rPr>
+    </w:lvl>
+    <w:lvl w:ilvl="4" w:tplc="08090003" w:tentative="1">
+      <w:start w:val="1"/>
+      <w:numFmt w:val="bullet"/>
+      <w:lvlText w:val="o"/>
+      <w:lvlJc w:val="left"/>
+      <w:pPr>
+        <w:ind w:left="3600" w:hanging="360"/>
+      </w:pPr>
+      <w:rPr>
+        <w:rFonts w:ascii="Courier New" w:hAnsi="Courier New" w:cs="Courier New" w:hint="default"/>
+      </w:rPr>
+    </w:lvl>
+    <w:lvl w:ilvl="5" w:tplc="08090005" w:tentative="1">
+      <w:start w:val="1"/>
+      <w:numFmt w:val="bullet"/>
+      <w:lvlText w:val=""/>
+      <w:lvlJc w:val="left"/>
+      <w:pPr>
+        <w:ind w:left="4320" w:hanging="360"/>
+      </w:pPr>
+      <w:rPr>
+        <w:rFonts w:ascii="Wingdings" w:hAnsi="Wingdings" w:hint="default"/>
+      </w:rPr>
+    </w:lvl>
+    <w:lvl w:ilvl="6" w:tplc="08090001" w:tentative="1">
+      <w:start w:val="1"/>
+      <w:numFmt w:val="bullet"/>
+      <w:lvlText w:val=""/>
+      <w:lvlJc w:val="left"/>
+      <w:pPr>
+        <w:ind w:left="5040" w:hanging="360"/>
+      </w:pPr>
+      <w:rPr>
+        <w:rFonts w:ascii="Symbol" w:hAnsi="Symbol" w:hint="default"/>
+      </w:rPr>
+    </w:lvl>
+    <w:lvl w:ilvl="7" w:tplc="08090003" w:tentative="1">
+      <w:start w:val="1"/>
+      <w:numFmt w:val="bullet"/>
+      <w:lvlText w:val="o"/>
+      <w:lvlJc w:val="left"/>
+      <w:pPr>
+        <w:ind w:left="5760" w:hanging="360"/>
+      </w:pPr>
+      <w:rPr>
+        <w:rFonts w:ascii="Courier New" w:hAnsi="Courier New" w:cs="Courier New" w:hint="default"/>
+      </w:rPr>
+    </w:lvl>
+    <w:lvl w:ilvl="8" w:tplc="08090005" w:tentative="1">
+      <w:start w:val="1"/>
+      <w:numFmt w:val="bullet"/>
+      <w:lvlText w:val=""/>
+      <w:lvlJc w:val="left"/>
+      <w:pPr>
+        <w:ind w:left="6480" w:hanging="360"/>
+      </w:pPr>
+      <w:rPr>
+        <w:rFonts w:ascii="Wingdings" w:hAnsi="Wingdings" w:hint="default"/>
+      </w:rPr>
+    </w:lvl>
+  </w:abstractNum>
+  <w:abstractNum w:abstractNumId="23" w15:restartNumberingAfterBreak="0">
     <w:nsid w:val="5A362600"/>
     <w:multiLevelType w:val="hybridMultilevel"/>
     <w:tmpl w:val="7B584DEA"/>
@@ -8778,7 +9336,7 @@
       </w:rPr>
     </w:lvl>
   </w:abstractNum>
-  <w:abstractNum w:abstractNumId="23" w15:restartNumberingAfterBreak="0">
+  <w:abstractNum w:abstractNumId="24" w15:restartNumberingAfterBreak="0">
     <w:nsid w:val="5AA11F90"/>
     <w:multiLevelType w:val="hybridMultilevel"/>
     <w:tmpl w:val="8C1ED1F2"/>
@@ -8891,7 +9449,7 @@
       </w:rPr>
     </w:lvl>
   </w:abstractNum>
-  <w:abstractNum w:abstractNumId="24" w15:restartNumberingAfterBreak="0">
+  <w:abstractNum w:abstractNumId="25" w15:restartNumberingAfterBreak="0">
     <w:nsid w:val="5B1B57B0"/>
     <w:multiLevelType w:val="hybridMultilevel"/>
     <w:tmpl w:val="58D0B59E"/>
@@ -9004,7 +9562,7 @@
       </w:rPr>
     </w:lvl>
   </w:abstractNum>
-  <w:abstractNum w:abstractNumId="25" w15:restartNumberingAfterBreak="0">
+  <w:abstractNum w:abstractNumId="26" w15:restartNumberingAfterBreak="0">
     <w:nsid w:val="5B3D0AE2"/>
     <w:multiLevelType w:val="hybridMultilevel"/>
     <w:tmpl w:val="8EF6F6CC"/>
@@ -9117,7 +9675,7 @@
       </w:rPr>
     </w:lvl>
   </w:abstractNum>
-  <w:abstractNum w:abstractNumId="26" w15:restartNumberingAfterBreak="0">
+  <w:abstractNum w:abstractNumId="27" w15:restartNumberingAfterBreak="0">
     <w:nsid w:val="605F60F5"/>
     <w:multiLevelType w:val="hybridMultilevel"/>
     <w:tmpl w:val="14207C92"/>
@@ -9230,7 +9788,7 @@
       </w:rPr>
     </w:lvl>
   </w:abstractNum>
-  <w:abstractNum w:abstractNumId="27" w15:restartNumberingAfterBreak="0">
+  <w:abstractNum w:abstractNumId="28" w15:restartNumberingAfterBreak="0">
     <w:nsid w:val="64BC4B33"/>
     <w:multiLevelType w:val="hybridMultilevel"/>
     <w:tmpl w:val="321EF08C"/>
@@ -9343,7 +9901,7 @@
       </w:rPr>
     </w:lvl>
   </w:abstractNum>
-  <w:abstractNum w:abstractNumId="28" w15:restartNumberingAfterBreak="0">
+  <w:abstractNum w:abstractNumId="29" w15:restartNumberingAfterBreak="0">
     <w:nsid w:val="67600DA3"/>
     <w:multiLevelType w:val="hybridMultilevel"/>
     <w:tmpl w:val="8AC8827C"/>
@@ -9456,7 +10014,7 @@
       </w:rPr>
     </w:lvl>
   </w:abstractNum>
-  <w:abstractNum w:abstractNumId="29" w15:restartNumberingAfterBreak="0">
+  <w:abstractNum w:abstractNumId="30" w15:restartNumberingAfterBreak="0">
     <w:nsid w:val="70CC08B0"/>
     <w:multiLevelType w:val="hybridMultilevel"/>
     <w:tmpl w:val="87122076"/>
@@ -9569,7 +10127,7 @@
       </w:rPr>
     </w:lvl>
   </w:abstractNum>
-  <w:abstractNum w:abstractNumId="30" w15:restartNumberingAfterBreak="0">
+  <w:abstractNum w:abstractNumId="31" w15:restartNumberingAfterBreak="0">
     <w:nsid w:val="75157A3E"/>
     <w:multiLevelType w:val="hybridMultilevel"/>
     <w:tmpl w:val="BD2A9186"/>
@@ -9682,7 +10240,7 @@
       </w:rPr>
     </w:lvl>
   </w:abstractNum>
-  <w:abstractNum w:abstractNumId="31" w15:restartNumberingAfterBreak="0">
+  <w:abstractNum w:abstractNumId="32" w15:restartNumberingAfterBreak="0">
     <w:nsid w:val="78B0400A"/>
     <w:multiLevelType w:val="hybridMultilevel"/>
     <w:tmpl w:val="F0E2D3AC"/>
@@ -9795,7 +10353,7 @@
       </w:rPr>
     </w:lvl>
   </w:abstractNum>
-  <w:abstractNum w:abstractNumId="32" w15:restartNumberingAfterBreak="0">
+  <w:abstractNum w:abstractNumId="33" w15:restartNumberingAfterBreak="0">
     <w:nsid w:val="7EF5633F"/>
     <w:multiLevelType w:val="hybridMultilevel"/>
     <w:tmpl w:val="6B4CBD94"/>
@@ -9909,7 +10467,7 @@
     </w:lvl>
   </w:abstractNum>
   <w:num w:numId="1" w16cid:durableId="431055240">
-    <w:abstractNumId w:val="30"/>
+    <w:abstractNumId w:val="31"/>
   </w:num>
   <w:num w:numId="2" w16cid:durableId="729226430">
     <w:abstractNumId w:val="16"/>
@@ -9924,16 +10482,16 @@
     <w:abstractNumId w:val="21"/>
   </w:num>
   <w:num w:numId="6" w16cid:durableId="2023507609">
-    <w:abstractNumId w:val="25"/>
+    <w:abstractNumId w:val="26"/>
   </w:num>
   <w:num w:numId="7" w16cid:durableId="83306157">
     <w:abstractNumId w:val="11"/>
   </w:num>
   <w:num w:numId="8" w16cid:durableId="699474376">
-    <w:abstractNumId w:val="32"/>
+    <w:abstractNumId w:val="33"/>
   </w:num>
   <w:num w:numId="9" w16cid:durableId="97023004">
-    <w:abstractNumId w:val="28"/>
+    <w:abstractNumId w:val="29"/>
   </w:num>
   <w:num w:numId="10" w16cid:durableId="204945609">
     <w:abstractNumId w:val="4"/>
@@ -9948,7 +10506,7 @@
     <w:abstractNumId w:val="8"/>
   </w:num>
   <w:num w:numId="14" w16cid:durableId="1327633408">
-    <w:abstractNumId w:val="23"/>
+    <w:abstractNumId w:val="24"/>
   </w:num>
   <w:num w:numId="15" w16cid:durableId="1438019848">
     <w:abstractNumId w:val="13"/>
@@ -9960,10 +10518,10 @@
     <w:abstractNumId w:val="0"/>
   </w:num>
   <w:num w:numId="18" w16cid:durableId="1409423695">
-    <w:abstractNumId w:val="22"/>
+    <w:abstractNumId w:val="23"/>
   </w:num>
   <w:num w:numId="19" w16cid:durableId="702677332">
-    <w:abstractNumId w:val="27"/>
+    <w:abstractNumId w:val="28"/>
   </w:num>
   <w:num w:numId="20" w16cid:durableId="1371371198">
     <w:abstractNumId w:val="2"/>
@@ -9975,7 +10533,7 @@
     <w:abstractNumId w:val="20"/>
   </w:num>
   <w:num w:numId="23" w16cid:durableId="1564557528">
-    <w:abstractNumId w:val="31"/>
+    <w:abstractNumId w:val="32"/>
   </w:num>
   <w:num w:numId="24" w16cid:durableId="2083529572">
     <w:abstractNumId w:val="3"/>
@@ -9984,16 +10542,16 @@
     <w:abstractNumId w:val="1"/>
   </w:num>
   <w:num w:numId="26" w16cid:durableId="1146125970">
-    <w:abstractNumId w:val="26"/>
+    <w:abstractNumId w:val="27"/>
   </w:num>
   <w:num w:numId="27" w16cid:durableId="2113629052">
     <w:abstractNumId w:val="15"/>
   </w:num>
   <w:num w:numId="28" w16cid:durableId="51386992">
-    <w:abstractNumId w:val="29"/>
+    <w:abstractNumId w:val="30"/>
   </w:num>
   <w:num w:numId="29" w16cid:durableId="239482807">
-    <w:abstractNumId w:val="24"/>
+    <w:abstractNumId w:val="25"/>
   </w:num>
   <w:num w:numId="30" w16cid:durableId="1065687032">
     <w:abstractNumId w:val="18"/>
@@ -10006,6 +10564,9 @@
   </w:num>
   <w:num w:numId="33" w16cid:durableId="786856225">
     <w:abstractNumId w:val="14"/>
+  </w:num>
+  <w:num w:numId="34" w16cid:durableId="1874998254">
+    <w:abstractNumId w:val="22"/>
   </w:num>
 </w:numbering>
 </file>

</xml_diff>

<commit_message>
250926 v8.1.8 Beta release
v8.1.7 Release Notes
•	Fix for device I/O configuration descriptions to prevent overwriting of descriptions and/or device names on other devices.
•	Notification popups are shown after each upload and download, indicating completion or otherwise.
•	Tweaked icons in Device Details to reduce clipping, although still sometimes clips a little at some zoom levels.
•	Always check for null devices, not just types, when iterating device list.
•	Correction to the Add Second Loop option for single-loop panels: device lists on the other pages are now populated correctly with the required number of (empty) devices.
</commit_message>
<xml_diff>
--- a/XFP/Resources/XFP Revision History[en-GB].docx
+++ b/XFP/Resources/XFP Revision History[en-GB].docx
@@ -24,6 +24,7 @@
       </w:pPr>
       <w:bookmarkStart w:id="0" w:name="_Hlk202824411"/>
       <w:bookmarkStart w:id="1" w:name="_Hlk198720185"/>
+      <w:bookmarkStart w:id="2" w:name="_Hlk209807528"/>
     </w:p>
     <w:p>
       <w:pPr>
@@ -57,7 +58,7 @@
           <w:sz w:val="24"/>
           <w:szCs w:val="24"/>
         </w:rPr>
-        <w:t>7</w:t>
+        <w:t>8</w:t>
       </w:r>
       <w:r>
         <w:rPr>
@@ -79,18 +80,7 @@
           <w:sz w:val="24"/>
           <w:szCs w:val="24"/>
         </w:rPr>
-        <w:t>3</w:t>
-      </w:r>
-      <w:r>
-        <w:rPr>
-          <w:rFonts w:ascii="Arial" w:hAnsi="Arial" w:cs="Arial"/>
-          <w:b/>
-          <w:bCs/>
-          <w:color w:val="4472C4" w:themeColor="accent5"/>
-          <w:sz w:val="24"/>
-          <w:szCs w:val="24"/>
-        </w:rPr>
-        <w:t>1</w:t>
+        <w:t>26</w:t>
       </w:r>
       <w:r>
         <w:rPr>
@@ -123,7 +113,7 @@
           <w:sz w:val="24"/>
           <w:szCs w:val="24"/>
         </w:rPr>
-        <w:t>7</w:t>
+        <w:t>9</w:t>
       </w:r>
       <w:r>
         <w:rPr>
@@ -163,7 +153,7 @@
           <w:sz w:val="16"/>
           <w:szCs w:val="16"/>
         </w:rPr>
-        <w:t>7</w:t>
+        <w:t>8</w:t>
       </w:r>
       <w:r>
         <w:rPr>
@@ -181,7 +171,7 @@
           <w:sz w:val="16"/>
           <w:szCs w:val="16"/>
         </w:rPr>
-        <w:t>18</w:t>
+        <w:t>1</w:t>
       </w:r>
       <w:r>
         <w:rPr>
@@ -190,7 +180,7 @@
           <w:sz w:val="16"/>
           <w:szCs w:val="16"/>
         </w:rPr>
-        <w:t>,  CTecFtdi v1.3.2,  CTecUtil v1.5.</w:t>
+        <w:t>9</w:t>
       </w:r>
       <w:r>
         <w:rPr>
@@ -199,7 +189,43 @@
           <w:sz w:val="16"/>
           <w:szCs w:val="16"/>
         </w:rPr>
-        <w:t>22</w:t>
+        <w:t>,  CTecFtdi v1.3.</w:t>
+      </w:r>
+      <w:r>
+        <w:rPr>
+          <w:rFonts w:ascii="Arial" w:hAnsi="Arial" w:cs="Arial"/>
+          <w:color w:val="9CC2E5" w:themeColor="accent1" w:themeTint="99"/>
+          <w:sz w:val="16"/>
+          <w:szCs w:val="16"/>
+        </w:rPr>
+        <w:t>3</w:t>
+      </w:r>
+      <w:r>
+        <w:rPr>
+          <w:rFonts w:ascii="Arial" w:hAnsi="Arial" w:cs="Arial"/>
+          <w:color w:val="9CC2E5" w:themeColor="accent1" w:themeTint="99"/>
+          <w:sz w:val="16"/>
+          <w:szCs w:val="16"/>
+        </w:rPr>
+        <w:t>,  CTecUtil v1.5.</w:t>
+      </w:r>
+      <w:r>
+        <w:rPr>
+          <w:rFonts w:ascii="Arial" w:hAnsi="Arial" w:cs="Arial"/>
+          <w:color w:val="9CC2E5" w:themeColor="accent1" w:themeTint="99"/>
+          <w:sz w:val="16"/>
+          <w:szCs w:val="16"/>
+        </w:rPr>
+        <w:t>2</w:t>
+      </w:r>
+      <w:r>
+        <w:rPr>
+          <w:rFonts w:ascii="Arial" w:hAnsi="Arial" w:cs="Arial"/>
+          <w:color w:val="9CC2E5" w:themeColor="accent1" w:themeTint="99"/>
+          <w:sz w:val="16"/>
+          <w:szCs w:val="16"/>
+        </w:rPr>
+        <w:t>3</w:t>
       </w:r>
     </w:p>
     <w:p>
@@ -247,43 +273,88 @@
           <w:sz w:val="18"/>
           <w:szCs w:val="18"/>
         </w:rPr>
-        <w:t>Removed system notifications which were causing</w:t>
-      </w:r>
-      <w:r>
-        <w:rPr>
-          <w:rFonts w:ascii="Arial" w:hAnsi="Arial" w:cs="Arial"/>
-          <w:color w:val="1F497D"/>
-          <w:sz w:val="18"/>
-          <w:szCs w:val="18"/>
-        </w:rPr>
-        <w:t xml:space="preserve"> </w:t>
-      </w:r>
-      <w:r>
-        <w:rPr>
-          <w:rFonts w:ascii="Arial" w:hAnsi="Arial" w:cs="Arial"/>
-          <w:color w:val="1F497D"/>
-          <w:sz w:val="18"/>
-          <w:szCs w:val="18"/>
-        </w:rPr>
-        <w:t>freezes</w:t>
-      </w:r>
-      <w:r>
-        <w:rPr>
-          <w:rFonts w:ascii="Arial" w:hAnsi="Arial" w:cs="Arial"/>
-          <w:color w:val="1F497D"/>
-          <w:sz w:val="18"/>
-          <w:szCs w:val="18"/>
-        </w:rPr>
-        <w:t xml:space="preserve"> and </w:t>
-      </w:r>
-      <w:r>
-        <w:rPr>
-          <w:rFonts w:ascii="Arial" w:hAnsi="Arial" w:cs="Arial"/>
-          <w:color w:val="1F497D"/>
-          <w:sz w:val="18"/>
-          <w:szCs w:val="18"/>
-        </w:rPr>
-        <w:t>crashes after download/upload.</w:t>
+        <w:t>Correction:</w:t>
+      </w:r>
+      <w:r>
+        <w:rPr>
+          <w:rFonts w:ascii="Arial" w:hAnsi="Arial" w:cs="Arial"/>
+          <w:color w:val="1F497D"/>
+          <w:sz w:val="18"/>
+          <w:szCs w:val="18"/>
+        </w:rPr>
+        <w:t xml:space="preserve"> device I/O configuration </w:t>
+      </w:r>
+      <w:r>
+        <w:rPr>
+          <w:rFonts w:ascii="Arial" w:hAnsi="Arial" w:cs="Arial"/>
+          <w:color w:val="1F497D"/>
+          <w:sz w:val="18"/>
+          <w:szCs w:val="18"/>
+        </w:rPr>
+        <w:t xml:space="preserve">item </w:t>
+      </w:r>
+      <w:r>
+        <w:rPr>
+          <w:rFonts w:ascii="Arial" w:hAnsi="Arial" w:cs="Arial"/>
+          <w:color w:val="1F497D"/>
+          <w:sz w:val="18"/>
+          <w:szCs w:val="18"/>
+        </w:rPr>
+        <w:t>description</w:t>
+      </w:r>
+      <w:r>
+        <w:rPr>
+          <w:rFonts w:ascii="Arial" w:hAnsi="Arial" w:cs="Arial"/>
+          <w:color w:val="1F497D"/>
+          <w:sz w:val="18"/>
+          <w:szCs w:val="18"/>
+        </w:rPr>
+        <w:t xml:space="preserve"> edit</w:t>
+      </w:r>
+      <w:r>
+        <w:rPr>
+          <w:rFonts w:ascii="Arial" w:hAnsi="Arial" w:cs="Arial"/>
+          <w:color w:val="1F497D"/>
+          <w:sz w:val="18"/>
+          <w:szCs w:val="18"/>
+        </w:rPr>
+        <w:t xml:space="preserve">s </w:t>
+      </w:r>
+      <w:r>
+        <w:rPr>
+          <w:rFonts w:ascii="Arial" w:hAnsi="Arial" w:cs="Arial"/>
+          <w:color w:val="1F497D"/>
+          <w:sz w:val="18"/>
+          <w:szCs w:val="18"/>
+        </w:rPr>
+        <w:t xml:space="preserve">have been corrected so that </w:t>
+      </w:r>
+      <w:r>
+        <w:rPr>
+          <w:rFonts w:ascii="Arial" w:hAnsi="Arial" w:cs="Arial"/>
+          <w:color w:val="1F497D"/>
+          <w:sz w:val="18"/>
+          <w:szCs w:val="18"/>
+        </w:rPr>
+        <w:t>descriptions and/or device names on other devices</w:t>
+      </w:r>
+      <w:r>
+        <w:rPr>
+          <w:rFonts w:ascii="Arial" w:hAnsi="Arial" w:cs="Arial"/>
+          <w:color w:val="1F497D"/>
+          <w:sz w:val="18"/>
+          <w:szCs w:val="18"/>
+        </w:rPr>
+        <w:t xml:space="preserve"> are not affected</w:t>
+      </w:r>
+      <w:r>
+        <w:rPr>
+          <w:rFonts w:ascii="Arial" w:hAnsi="Arial" w:cs="Arial"/>
+          <w:color w:val="1F497D"/>
+          <w:sz w:val="18"/>
+          <w:szCs w:val="18"/>
+        </w:rPr>
+        <w:t>.</w:t>
       </w:r>
     </w:p>
     <w:p>
@@ -323,51 +394,34 @@
           <w:szCs w:val="18"/>
         </w:rPr>
         <w:tab/>
-      </w:r>
-      <w:r>
-        <w:rPr>
-          <w:rFonts w:ascii="Arial" w:hAnsi="Arial" w:cs="Arial"/>
-          <w:color w:val="1F497D"/>
-          <w:sz w:val="18"/>
-          <w:szCs w:val="18"/>
-        </w:rPr>
-        <w:t xml:space="preserve">Moved Revision History </w:t>
-      </w:r>
-      <w:r>
-        <w:rPr>
-          <w:rFonts w:ascii="Arial" w:hAnsi="Arial" w:cs="Arial"/>
-          <w:color w:val="1F497D"/>
-          <w:sz w:val="18"/>
-          <w:szCs w:val="18"/>
-        </w:rPr>
-        <w:t xml:space="preserve">(this document) </w:t>
-      </w:r>
-      <w:r>
-        <w:rPr>
-          <w:rFonts w:ascii="Arial" w:hAnsi="Arial" w:cs="Arial"/>
-          <w:color w:val="1F497D"/>
-          <w:sz w:val="18"/>
-          <w:szCs w:val="18"/>
-        </w:rPr>
-        <w:t xml:space="preserve">from the </w:t>
-      </w:r>
-      <w:r>
-        <w:rPr>
-          <w:rFonts w:ascii="Arial" w:hAnsi="Arial" w:cs="Arial"/>
-          <w:color w:val="1F497D"/>
-          <w:sz w:val="18"/>
-          <w:szCs w:val="18"/>
-        </w:rPr>
-        <w:t>m</w:t>
-      </w:r>
-      <w:r>
-        <w:rPr>
-          <w:rFonts w:ascii="Arial" w:hAnsi="Arial" w:cs="Arial"/>
-          <w:color w:val="1F497D"/>
-          <w:sz w:val="18"/>
-          <w:szCs w:val="18"/>
-        </w:rPr>
-        <w:t>ain menu to the About box.</w:t>
+        <w:t>Correction:</w:t>
+      </w:r>
+      <w:r>
+        <w:rPr>
+          <w:rFonts w:ascii="Arial" w:hAnsi="Arial" w:cs="Arial"/>
+          <w:color w:val="1F497D"/>
+          <w:sz w:val="18"/>
+          <w:szCs w:val="18"/>
+        </w:rPr>
+        <w:t xml:space="preserve"> the Add Second Loop option for single-loop panels</w:t>
+      </w:r>
+      <w:r>
+        <w:rPr>
+          <w:rFonts w:ascii="Arial" w:hAnsi="Arial" w:cs="Arial"/>
+          <w:color w:val="1F497D"/>
+          <w:sz w:val="18"/>
+          <w:szCs w:val="18"/>
+        </w:rPr>
+        <w:t xml:space="preserve"> now ensures that the</w:t>
+      </w:r>
+      <w:r>
+        <w:rPr>
+          <w:rFonts w:ascii="Arial" w:hAnsi="Arial" w:cs="Arial"/>
+          <w:color w:val="1F497D"/>
+          <w:sz w:val="18"/>
+          <w:szCs w:val="18"/>
+        </w:rPr>
+        <w:t xml:space="preserve"> device lists on the other pages are now populated correctly with the required number of (empty) devices.</w:t>
       </w:r>
     </w:p>
     <w:p>
@@ -402,59 +456,25 @@
       <w:r>
         <w:rPr>
           <w:rFonts w:ascii="Arial" w:hAnsi="Arial" w:cs="Arial"/>
+          <w:b/>
+          <w:bCs/>
           <w:color w:val="1F497D"/>
           <w:sz w:val="18"/>
           <w:szCs w:val="18"/>
         </w:rPr>
         <w:tab/>
-        <w:t>Corrected</w:t>
-      </w:r>
-      <w:r>
-        <w:rPr>
-          <w:rFonts w:ascii="Arial" w:hAnsi="Arial" w:cs="Arial"/>
-          <w:color w:val="1F497D"/>
-          <w:sz w:val="18"/>
-          <w:szCs w:val="18"/>
-        </w:rPr>
-        <w:t xml:space="preserve"> </w:t>
-      </w:r>
-      <w:r>
-        <w:rPr>
-          <w:rFonts w:ascii="Arial" w:hAnsi="Arial" w:cs="Arial"/>
-          <w:color w:val="1F497D"/>
-          <w:sz w:val="18"/>
-          <w:szCs w:val="18"/>
-        </w:rPr>
-        <w:t xml:space="preserve">the </w:t>
-      </w:r>
-      <w:r>
-        <w:rPr>
-          <w:rFonts w:ascii="Arial" w:hAnsi="Arial" w:cs="Arial"/>
-          <w:color w:val="1F497D"/>
-          <w:sz w:val="18"/>
-          <w:szCs w:val="18"/>
-        </w:rPr>
-        <w:t xml:space="preserve">Comms Log viewer’s error </w:t>
-      </w:r>
-      <w:r>
-        <w:rPr>
-          <w:rFonts w:ascii="Arial" w:hAnsi="Arial" w:cs="Arial"/>
-          <w:color w:val="1F497D"/>
-          <w:sz w:val="18"/>
-          <w:szCs w:val="18"/>
-        </w:rPr>
-        <w:t>over</w:t>
-      </w:r>
-      <w:r>
-        <w:rPr>
-          <w:rFonts w:ascii="Arial" w:hAnsi="Arial" w:cs="Arial"/>
-          <w:color w:val="1F497D"/>
-          <w:sz w:val="18"/>
-          <w:szCs w:val="18"/>
-        </w:rPr>
-        <w:t>counts.</w:t>
-      </w:r>
-    </w:p>
+      </w:r>
+      <w:r>
+        <w:rPr>
+          <w:rFonts w:ascii="Arial" w:hAnsi="Arial" w:cs="Arial"/>
+          <w:color w:val="1F497D"/>
+          <w:sz w:val="18"/>
+          <w:szCs w:val="18"/>
+        </w:rPr>
+        <w:t xml:space="preserve">Notification popups are shown after each upload and download, indicating completion or otherwise. </w:t>
+      </w:r>
+    </w:p>
+    <w:bookmarkEnd w:id="2"/>
     <w:p>
       <w:pPr>
         <w:tabs>
@@ -470,6 +490,8 @@
         <w:contextualSpacing/>
         <w:rPr>
           <w:rFonts w:ascii="Arial" w:hAnsi="Arial" w:cs="Arial"/>
+          <w:b/>
+          <w:bCs/>
           <w:color w:val="1F497D"/>
           <w:sz w:val="18"/>
           <w:szCs w:val="18"/>
@@ -508,7 +530,7 @@
           <w:sz w:val="24"/>
           <w:szCs w:val="24"/>
         </w:rPr>
-        <w:t>6</w:t>
+        <w:t>7</w:t>
       </w:r>
       <w:r>
         <w:rPr>
@@ -530,7 +552,18 @@
           <w:sz w:val="24"/>
           <w:szCs w:val="24"/>
         </w:rPr>
-        <w:t>30</w:t>
+        <w:t>3</w:t>
+      </w:r>
+      <w:r>
+        <w:rPr>
+          <w:rFonts w:ascii="Arial" w:hAnsi="Arial" w:cs="Arial"/>
+          <w:b/>
+          <w:bCs/>
+          <w:color w:val="4472C4" w:themeColor="accent5"/>
+          <w:sz w:val="24"/>
+          <w:szCs w:val="24"/>
+        </w:rPr>
+        <w:t>1</w:t>
       </w:r>
       <w:r>
         <w:rPr>
@@ -552,7 +585,18 @@
           <w:sz w:val="24"/>
           <w:szCs w:val="24"/>
         </w:rPr>
-        <w:t>07</w:t>
+        <w:t>0</w:t>
+      </w:r>
+      <w:r>
+        <w:rPr>
+          <w:rFonts w:ascii="Arial" w:hAnsi="Arial" w:cs="Arial"/>
+          <w:b/>
+          <w:bCs/>
+          <w:color w:val="4472C4" w:themeColor="accent5"/>
+          <w:sz w:val="24"/>
+          <w:szCs w:val="24"/>
+        </w:rPr>
+        <w:t>7</w:t>
       </w:r>
       <w:r>
         <w:rPr>
@@ -592,7 +636,7 @@
           <w:sz w:val="16"/>
           <w:szCs w:val="16"/>
         </w:rPr>
-        <w:t>6</w:t>
+        <w:t>7</w:t>
       </w:r>
       <w:r>
         <w:rPr>
@@ -628,16 +672,7 @@
           <w:sz w:val="16"/>
           <w:szCs w:val="16"/>
         </w:rPr>
-        <w:t>2</w:t>
-      </w:r>
-      <w:r>
-        <w:rPr>
-          <w:rFonts w:ascii="Arial" w:hAnsi="Arial" w:cs="Arial"/>
-          <w:color w:val="9CC2E5" w:themeColor="accent1" w:themeTint="99"/>
-          <w:sz w:val="16"/>
-          <w:szCs w:val="16"/>
-        </w:rPr>
-        <w:t>2</w:t>
+        <w:t>22</w:t>
       </w:r>
     </w:p>
     <w:p>
@@ -677,51 +712,7 @@
           <w:szCs w:val="18"/>
         </w:rPr>
         <w:tab/>
-      </w:r>
-      <w:r>
-        <w:rPr>
-          <w:rFonts w:ascii="Arial" w:hAnsi="Arial" w:cs="Arial"/>
-          <w:color w:val="1F497D"/>
-          <w:sz w:val="18"/>
-          <w:szCs w:val="18"/>
-        </w:rPr>
-        <w:t>Test</w:t>
-      </w:r>
-      <w:r>
-        <w:rPr>
-          <w:rFonts w:ascii="Arial" w:hAnsi="Arial" w:cs="Arial"/>
-          <w:color w:val="1F497D"/>
-          <w:sz w:val="18"/>
-          <w:szCs w:val="18"/>
-        </w:rPr>
-        <w:t xml:space="preserve"> version </w:t>
-      </w:r>
-      <w:r>
-        <w:rPr>
-          <w:rFonts w:ascii="Arial" w:hAnsi="Arial" w:cs="Arial"/>
-          <w:color w:val="1F497D"/>
-          <w:sz w:val="18"/>
-          <w:szCs w:val="18"/>
-        </w:rPr>
-        <w:t xml:space="preserve">to </w:t>
-      </w:r>
-      <w:r>
-        <w:rPr>
-          <w:rFonts w:ascii="Arial" w:hAnsi="Arial" w:cs="Arial"/>
-          <w:color w:val="1F497D"/>
-          <w:sz w:val="18"/>
-          <w:szCs w:val="18"/>
-        </w:rPr>
-        <w:t xml:space="preserve">investigate </w:t>
-      </w:r>
-      <w:r>
-        <w:rPr>
-          <w:rFonts w:ascii="Arial" w:hAnsi="Arial" w:cs="Arial"/>
-          <w:color w:val="1F497D"/>
-          <w:sz w:val="18"/>
-          <w:szCs w:val="18"/>
-        </w:rPr>
-        <w:t xml:space="preserve">the </w:t>
+        <w:t xml:space="preserve">Removed system notifications which were causing </w:t>
       </w:r>
       <w:r>
         <w:rPr>
@@ -748,43 +739,7 @@
           <w:sz w:val="18"/>
           <w:szCs w:val="18"/>
         </w:rPr>
-        <w:t xml:space="preserve">crashes </w:t>
-      </w:r>
-      <w:r>
-        <w:rPr>
-          <w:rFonts w:ascii="Arial" w:hAnsi="Arial" w:cs="Arial"/>
-          <w:color w:val="1F497D"/>
-          <w:sz w:val="18"/>
-          <w:szCs w:val="18"/>
-        </w:rPr>
-        <w:t xml:space="preserve">that instances of the </w:t>
-      </w:r>
-      <w:r>
-        <w:rPr>
-          <w:rFonts w:ascii="Arial" w:hAnsi="Arial" w:cs="Arial"/>
-          <w:color w:val="1F497D"/>
-          <w:sz w:val="18"/>
-          <w:szCs w:val="18"/>
-        </w:rPr>
-        <w:t>v8.1.5</w:t>
-      </w:r>
-      <w:r>
-        <w:rPr>
-          <w:rFonts w:ascii="Arial" w:hAnsi="Arial" w:cs="Arial"/>
-          <w:color w:val="1F497D"/>
-          <w:sz w:val="18"/>
-          <w:szCs w:val="18"/>
-        </w:rPr>
-        <w:t xml:space="preserve"> MS Store app exhibited </w:t>
-      </w:r>
-      <w:r>
-        <w:rPr>
-          <w:rFonts w:ascii="Arial" w:hAnsi="Arial" w:cs="Arial"/>
-          <w:color w:val="1F497D"/>
-          <w:sz w:val="18"/>
-          <w:szCs w:val="18"/>
-        </w:rPr>
-        <w:t>after download/upload.</w:t>
+        <w:t>crashes after download/upload.</w:t>
       </w:r>
     </w:p>
     <w:p>
@@ -807,170 +762,68 @@
           <w:szCs w:val="18"/>
         </w:rPr>
       </w:pPr>
-    </w:p>
-    <w:p>
-      <w:pPr>
-        <w:tabs>
-          <w:tab w:val="left" w:pos="993"/>
-        </w:tabs>
-        <w:rPr>
-          <w:rFonts w:ascii="Arial" w:hAnsi="Arial" w:cs="Arial"/>
-          <w:color w:val="9CC2E5" w:themeColor="accent1" w:themeTint="99"/>
-          <w:sz w:val="16"/>
-          <w:szCs w:val="16"/>
-        </w:rPr>
-      </w:pPr>
-      <w:bookmarkStart w:id="2" w:name="_Hlk203052739"/>
-      <w:r>
-        <w:rPr>
-          <w:rFonts w:ascii="Arial" w:hAnsi="Arial" w:cs="Arial"/>
-          <w:b/>
-          <w:bCs/>
-          <w:color w:val="4472C4" w:themeColor="accent5"/>
-          <w:sz w:val="24"/>
-          <w:szCs w:val="24"/>
-        </w:rPr>
-        <w:t>v8.1.</w:t>
-      </w:r>
-      <w:r>
-        <w:rPr>
-          <w:rFonts w:ascii="Arial" w:hAnsi="Arial" w:cs="Arial"/>
-          <w:b/>
-          <w:bCs/>
-          <w:color w:val="4472C4" w:themeColor="accent5"/>
-          <w:sz w:val="24"/>
-          <w:szCs w:val="24"/>
-        </w:rPr>
-        <w:t>5</w:t>
-      </w:r>
-      <w:r>
-        <w:rPr>
-          <w:rFonts w:ascii="Arial" w:hAnsi="Arial" w:cs="Arial"/>
-          <w:b/>
-          <w:bCs/>
-          <w:color w:val="4472C4" w:themeColor="accent5"/>
-          <w:sz w:val="24"/>
-          <w:szCs w:val="24"/>
+      <w:r>
+        <w:rPr>
+          <w:rFonts w:ascii="Arial" w:hAnsi="Arial" w:cs="Arial"/>
+          <w:color w:val="1F497D"/>
+          <w:sz w:val="18"/>
+          <w:szCs w:val="18"/>
+        </w:rPr>
+        <w:t>-</w:t>
+      </w:r>
+      <w:r>
+        <w:rPr>
+          <w:rFonts w:ascii="Arial" w:hAnsi="Arial" w:cs="Arial"/>
+          <w:color w:val="1F497D"/>
+          <w:sz w:val="18"/>
+          <w:szCs w:val="18"/>
         </w:rPr>
         <w:tab/>
       </w:r>
       <w:r>
         <w:rPr>
           <w:rFonts w:ascii="Arial" w:hAnsi="Arial" w:cs="Arial"/>
-          <w:b/>
-          <w:bCs/>
-          <w:color w:val="4472C4" w:themeColor="accent5"/>
-          <w:sz w:val="24"/>
-          <w:szCs w:val="24"/>
-        </w:rPr>
-        <w:t>28</w:t>
-      </w:r>
-      <w:r>
-        <w:rPr>
-          <w:rFonts w:ascii="Arial" w:hAnsi="Arial" w:cs="Arial"/>
-          <w:b/>
-          <w:bCs/>
-          <w:color w:val="4472C4" w:themeColor="accent5"/>
-          <w:sz w:val="24"/>
-          <w:szCs w:val="24"/>
-        </w:rPr>
-        <w:t>/</w:t>
-      </w:r>
-      <w:r>
-        <w:rPr>
-          <w:rFonts w:ascii="Arial" w:hAnsi="Arial" w:cs="Arial"/>
-          <w:b/>
-          <w:bCs/>
-          <w:color w:val="4472C4" w:themeColor="accent5"/>
-          <w:sz w:val="24"/>
-          <w:szCs w:val="24"/>
-        </w:rPr>
-        <w:t>07</w:t>
-      </w:r>
-      <w:r>
-        <w:rPr>
-          <w:rFonts w:ascii="Arial" w:hAnsi="Arial" w:cs="Arial"/>
-          <w:b/>
-          <w:bCs/>
-          <w:color w:val="4472C4" w:themeColor="accent5"/>
-          <w:sz w:val="24"/>
-          <w:szCs w:val="24"/>
-        </w:rPr>
-        <w:t>/2025</w:t>
-      </w:r>
-      <w:r>
-        <w:rPr>
-          <w:rFonts w:ascii="Arial" w:hAnsi="Arial" w:cs="Arial"/>
-          <w:b/>
-          <w:bCs/>
-          <w:color w:val="4472C4" w:themeColor="accent5"/>
-          <w:sz w:val="24"/>
-          <w:szCs w:val="24"/>
-        </w:rPr>
-        <w:br/>
-      </w:r>
-      <w:r>
-        <w:rPr>
-          <w:rFonts w:ascii="Arial" w:hAnsi="Arial" w:cs="Arial"/>
-          <w:color w:val="9CC2E5" w:themeColor="accent1" w:themeTint="99"/>
-          <w:sz w:val="16"/>
-          <w:szCs w:val="16"/>
-        </w:rPr>
-        <w:t>CTecControls v1.5.2</w:t>
-      </w:r>
-      <w:r>
-        <w:rPr>
-          <w:rFonts w:ascii="Arial" w:hAnsi="Arial" w:cs="Arial"/>
-          <w:color w:val="9CC2E5" w:themeColor="accent1" w:themeTint="99"/>
-          <w:sz w:val="16"/>
-          <w:szCs w:val="16"/>
-        </w:rPr>
-        <w:t>5</w:t>
-      </w:r>
-      <w:r>
-        <w:rPr>
-          <w:rFonts w:ascii="Arial" w:hAnsi="Arial" w:cs="Arial"/>
-          <w:color w:val="9CC2E5" w:themeColor="accent1" w:themeTint="99"/>
-          <w:sz w:val="16"/>
-          <w:szCs w:val="16"/>
-        </w:rPr>
-        <w:t>,  CTecDevices v1.3.</w:t>
-      </w:r>
-      <w:r>
-        <w:rPr>
-          <w:rFonts w:ascii="Arial" w:hAnsi="Arial" w:cs="Arial"/>
-          <w:color w:val="9CC2E5" w:themeColor="accent1" w:themeTint="99"/>
-          <w:sz w:val="16"/>
-          <w:szCs w:val="16"/>
-        </w:rPr>
-        <w:t>18</w:t>
-      </w:r>
-      <w:r>
-        <w:rPr>
-          <w:rFonts w:ascii="Arial" w:hAnsi="Arial" w:cs="Arial"/>
-          <w:color w:val="9CC2E5" w:themeColor="accent1" w:themeTint="99"/>
-          <w:sz w:val="16"/>
-          <w:szCs w:val="16"/>
-        </w:rPr>
-        <w:t>,  CTecFtdi v1.3.2,  CTecUtil v1.5.</w:t>
-      </w:r>
-      <w:r>
-        <w:rPr>
-          <w:rFonts w:ascii="Arial" w:hAnsi="Arial" w:cs="Arial"/>
-          <w:color w:val="9CC2E5" w:themeColor="accent1" w:themeTint="99"/>
-          <w:sz w:val="16"/>
-          <w:szCs w:val="16"/>
-        </w:rPr>
-        <w:t>2</w:t>
-      </w:r>
-      <w:r>
-        <w:rPr>
-          <w:rFonts w:ascii="Arial" w:hAnsi="Arial" w:cs="Arial"/>
-          <w:color w:val="9CC2E5" w:themeColor="accent1" w:themeTint="99"/>
-          <w:sz w:val="16"/>
-          <w:szCs w:val="16"/>
-        </w:rPr>
-        <w:t>1</w:t>
+          <w:color w:val="1F497D"/>
+          <w:sz w:val="18"/>
+          <w:szCs w:val="18"/>
+        </w:rPr>
+        <w:t xml:space="preserve">Moved Revision History </w:t>
+      </w:r>
+      <w:r>
+        <w:rPr>
+          <w:rFonts w:ascii="Arial" w:hAnsi="Arial" w:cs="Arial"/>
+          <w:color w:val="1F497D"/>
+          <w:sz w:val="18"/>
+          <w:szCs w:val="18"/>
+        </w:rPr>
+        <w:t xml:space="preserve">(this document) </w:t>
+      </w:r>
+      <w:r>
+        <w:rPr>
+          <w:rFonts w:ascii="Arial" w:hAnsi="Arial" w:cs="Arial"/>
+          <w:color w:val="1F497D"/>
+          <w:sz w:val="18"/>
+          <w:szCs w:val="18"/>
+        </w:rPr>
+        <w:t xml:space="preserve">from the </w:t>
+      </w:r>
+      <w:r>
+        <w:rPr>
+          <w:rFonts w:ascii="Arial" w:hAnsi="Arial" w:cs="Arial"/>
+          <w:color w:val="1F497D"/>
+          <w:sz w:val="18"/>
+          <w:szCs w:val="18"/>
+        </w:rPr>
+        <w:t>m</w:t>
+      </w:r>
+      <w:r>
+        <w:rPr>
+          <w:rFonts w:ascii="Arial" w:hAnsi="Arial" w:cs="Arial"/>
+          <w:color w:val="1F497D"/>
+          <w:sz w:val="18"/>
+          <w:szCs w:val="18"/>
+        </w:rPr>
+        <w:t>ain menu to the About box.</w:t>
       </w:r>
     </w:p>
     <w:p>
@@ -1010,69 +863,52 @@
           <w:szCs w:val="18"/>
         </w:rPr>
         <w:tab/>
-      </w:r>
-      <w:r>
-        <w:rPr>
-          <w:rFonts w:ascii="Arial" w:hAnsi="Arial" w:cs="Arial"/>
-          <w:color w:val="1F497D"/>
-          <w:sz w:val="18"/>
-          <w:szCs w:val="18"/>
-        </w:rPr>
-        <w:t xml:space="preserve">The panel </w:t>
-      </w:r>
-      <w:r>
-        <w:rPr>
-          <w:rFonts w:ascii="Arial" w:hAnsi="Arial" w:cs="Arial"/>
-          <w:color w:val="1F497D"/>
-          <w:sz w:val="18"/>
-          <w:szCs w:val="18"/>
-        </w:rPr>
-        <w:t xml:space="preserve">upload </w:t>
-      </w:r>
-      <w:r>
-        <w:rPr>
-          <w:rFonts w:ascii="Arial" w:hAnsi="Arial" w:cs="Arial"/>
-          <w:color w:val="1F497D"/>
-          <w:sz w:val="18"/>
-          <w:szCs w:val="18"/>
-        </w:rPr>
-        <w:t xml:space="preserve">has been refined </w:t>
-      </w:r>
-      <w:r>
-        <w:rPr>
-          <w:rFonts w:ascii="Arial" w:hAnsi="Arial" w:cs="Arial"/>
-          <w:color w:val="1F497D"/>
-          <w:sz w:val="18"/>
-          <w:szCs w:val="18"/>
-        </w:rPr>
-        <w:t>so that d</w:t>
-      </w:r>
-      <w:r>
-        <w:rPr>
-          <w:rFonts w:ascii="Arial" w:hAnsi="Arial" w:cs="Arial"/>
-          <w:color w:val="1F497D"/>
-          <w:sz w:val="18"/>
-          <w:szCs w:val="18"/>
-        </w:rPr>
-        <w:t>uplicate data items</w:t>
-      </w:r>
-      <w:r>
-        <w:rPr>
-          <w:rFonts w:ascii="Arial" w:hAnsi="Arial" w:cs="Arial"/>
-          <w:color w:val="1F497D"/>
-          <w:sz w:val="18"/>
-          <w:szCs w:val="18"/>
-        </w:rPr>
-        <w:t xml:space="preserve"> are not sent</w:t>
-      </w:r>
-      <w:r>
-        <w:rPr>
-          <w:rFonts w:ascii="Arial" w:hAnsi="Arial" w:cs="Arial"/>
-          <w:color w:val="1F497D"/>
-          <w:sz w:val="18"/>
-          <w:szCs w:val="18"/>
-        </w:rPr>
-        <w:t>.</w:t>
+        <w:t>Corrected</w:t>
+      </w:r>
+      <w:r>
+        <w:rPr>
+          <w:rFonts w:ascii="Arial" w:hAnsi="Arial" w:cs="Arial"/>
+          <w:color w:val="1F497D"/>
+          <w:sz w:val="18"/>
+          <w:szCs w:val="18"/>
+        </w:rPr>
+        <w:t xml:space="preserve"> </w:t>
+      </w:r>
+      <w:r>
+        <w:rPr>
+          <w:rFonts w:ascii="Arial" w:hAnsi="Arial" w:cs="Arial"/>
+          <w:color w:val="1F497D"/>
+          <w:sz w:val="18"/>
+          <w:szCs w:val="18"/>
+        </w:rPr>
+        <w:t xml:space="preserve">the </w:t>
+      </w:r>
+      <w:r>
+        <w:rPr>
+          <w:rFonts w:ascii="Arial" w:hAnsi="Arial" w:cs="Arial"/>
+          <w:color w:val="1F497D"/>
+          <w:sz w:val="18"/>
+          <w:szCs w:val="18"/>
+        </w:rPr>
+        <w:t xml:space="preserve">Comms Log viewer’s error </w:t>
+      </w:r>
+      <w:r>
+        <w:rPr>
+          <w:rFonts w:ascii="Arial" w:hAnsi="Arial" w:cs="Arial"/>
+          <w:color w:val="1F497D"/>
+          <w:sz w:val="18"/>
+          <w:szCs w:val="18"/>
+        </w:rPr>
+        <w:t>over</w:t>
+      </w:r>
+      <w:r>
+        <w:rPr>
+          <w:rFonts w:ascii="Arial" w:hAnsi="Arial" w:cs="Arial"/>
+          <w:color w:val="1F497D"/>
+          <w:sz w:val="18"/>
+          <w:szCs w:val="18"/>
+        </w:rPr>
+        <w:t>counts.</w:t>
       </w:r>
     </w:p>
     <w:p>
@@ -1095,32 +931,169 @@
           <w:szCs w:val="18"/>
         </w:rPr>
       </w:pPr>
-      <w:r>
-        <w:rPr>
-          <w:rFonts w:ascii="Arial" w:hAnsi="Arial" w:cs="Arial"/>
-          <w:color w:val="1F497D"/>
-          <w:sz w:val="18"/>
-          <w:szCs w:val="18"/>
-        </w:rPr>
-        <w:t>-</w:t>
-      </w:r>
-      <w:r>
-        <w:rPr>
-          <w:rFonts w:ascii="Arial" w:hAnsi="Arial" w:cs="Arial"/>
-          <w:color w:val="1F497D"/>
-          <w:sz w:val="18"/>
-          <w:szCs w:val="18"/>
+    </w:p>
+    <w:p>
+      <w:pPr>
+        <w:tabs>
+          <w:tab w:val="left" w:pos="993"/>
+        </w:tabs>
+        <w:rPr>
+          <w:rFonts w:ascii="Arial" w:hAnsi="Arial" w:cs="Arial"/>
+          <w:color w:val="9CC2E5" w:themeColor="accent1" w:themeTint="99"/>
+          <w:sz w:val="16"/>
+          <w:szCs w:val="16"/>
+        </w:rPr>
+      </w:pPr>
+      <w:r>
+        <w:rPr>
+          <w:rFonts w:ascii="Arial" w:hAnsi="Arial" w:cs="Arial"/>
+          <w:b/>
+          <w:bCs/>
+          <w:color w:val="4472C4" w:themeColor="accent5"/>
+          <w:sz w:val="24"/>
+          <w:szCs w:val="24"/>
+        </w:rPr>
+        <w:t>v8.1.</w:t>
+      </w:r>
+      <w:r>
+        <w:rPr>
+          <w:rFonts w:ascii="Arial" w:hAnsi="Arial" w:cs="Arial"/>
+          <w:b/>
+          <w:bCs/>
+          <w:color w:val="4472C4" w:themeColor="accent5"/>
+          <w:sz w:val="24"/>
+          <w:szCs w:val="24"/>
+        </w:rPr>
+        <w:t>6</w:t>
+      </w:r>
+      <w:r>
+        <w:rPr>
+          <w:rFonts w:ascii="Arial" w:hAnsi="Arial" w:cs="Arial"/>
+          <w:b/>
+          <w:bCs/>
+          <w:color w:val="4472C4" w:themeColor="accent5"/>
+          <w:sz w:val="24"/>
+          <w:szCs w:val="24"/>
         </w:rPr>
         <w:tab/>
       </w:r>
       <w:r>
         <w:rPr>
           <w:rFonts w:ascii="Arial" w:hAnsi="Arial" w:cs="Arial"/>
-          <w:color w:val="1F497D"/>
-          <w:sz w:val="18"/>
-          <w:szCs w:val="18"/>
-        </w:rPr>
-        <w:t>The Validation Window now correctly reports multiple errors on a page instead of only one.</w:t>
+          <w:b/>
+          <w:bCs/>
+          <w:color w:val="4472C4" w:themeColor="accent5"/>
+          <w:sz w:val="24"/>
+          <w:szCs w:val="24"/>
+        </w:rPr>
+        <w:t>30</w:t>
+      </w:r>
+      <w:r>
+        <w:rPr>
+          <w:rFonts w:ascii="Arial" w:hAnsi="Arial" w:cs="Arial"/>
+          <w:b/>
+          <w:bCs/>
+          <w:color w:val="4472C4" w:themeColor="accent5"/>
+          <w:sz w:val="24"/>
+          <w:szCs w:val="24"/>
+        </w:rPr>
+        <w:t>/</w:t>
+      </w:r>
+      <w:r>
+        <w:rPr>
+          <w:rFonts w:ascii="Arial" w:hAnsi="Arial" w:cs="Arial"/>
+          <w:b/>
+          <w:bCs/>
+          <w:color w:val="4472C4" w:themeColor="accent5"/>
+          <w:sz w:val="24"/>
+          <w:szCs w:val="24"/>
+        </w:rPr>
+        <w:t>07</w:t>
+      </w:r>
+      <w:r>
+        <w:rPr>
+          <w:rFonts w:ascii="Arial" w:hAnsi="Arial" w:cs="Arial"/>
+          <w:b/>
+          <w:bCs/>
+          <w:color w:val="4472C4" w:themeColor="accent5"/>
+          <w:sz w:val="24"/>
+          <w:szCs w:val="24"/>
+        </w:rPr>
+        <w:t>/2025</w:t>
+      </w:r>
+      <w:r>
+        <w:rPr>
+          <w:rFonts w:ascii="Arial" w:hAnsi="Arial" w:cs="Arial"/>
+          <w:b/>
+          <w:bCs/>
+          <w:color w:val="4472C4" w:themeColor="accent5"/>
+          <w:sz w:val="24"/>
+          <w:szCs w:val="24"/>
+        </w:rPr>
+        <w:br/>
+      </w:r>
+      <w:r>
+        <w:rPr>
+          <w:rFonts w:ascii="Arial" w:hAnsi="Arial" w:cs="Arial"/>
+          <w:color w:val="9CC2E5" w:themeColor="accent1" w:themeTint="99"/>
+          <w:sz w:val="16"/>
+          <w:szCs w:val="16"/>
+        </w:rPr>
+        <w:t>CTecControls v1.5.2</w:t>
+      </w:r>
+      <w:r>
+        <w:rPr>
+          <w:rFonts w:ascii="Arial" w:hAnsi="Arial" w:cs="Arial"/>
+          <w:color w:val="9CC2E5" w:themeColor="accent1" w:themeTint="99"/>
+          <w:sz w:val="16"/>
+          <w:szCs w:val="16"/>
+        </w:rPr>
+        <w:t>6</w:t>
+      </w:r>
+      <w:r>
+        <w:rPr>
+          <w:rFonts w:ascii="Arial" w:hAnsi="Arial" w:cs="Arial"/>
+          <w:color w:val="9CC2E5" w:themeColor="accent1" w:themeTint="99"/>
+          <w:sz w:val="16"/>
+          <w:szCs w:val="16"/>
+        </w:rPr>
+        <w:t>,  CTecDevices v1.3.</w:t>
+      </w:r>
+      <w:r>
+        <w:rPr>
+          <w:rFonts w:ascii="Arial" w:hAnsi="Arial" w:cs="Arial"/>
+          <w:color w:val="9CC2E5" w:themeColor="accent1" w:themeTint="99"/>
+          <w:sz w:val="16"/>
+          <w:szCs w:val="16"/>
+        </w:rPr>
+        <w:t>18</w:t>
+      </w:r>
+      <w:r>
+        <w:rPr>
+          <w:rFonts w:ascii="Arial" w:hAnsi="Arial" w:cs="Arial"/>
+          <w:color w:val="9CC2E5" w:themeColor="accent1" w:themeTint="99"/>
+          <w:sz w:val="16"/>
+          <w:szCs w:val="16"/>
+        </w:rPr>
+        <w:t>,  CTecFtdi v1.3.2,  CTecUtil v1.5.</w:t>
+      </w:r>
+      <w:r>
+        <w:rPr>
+          <w:rFonts w:ascii="Arial" w:hAnsi="Arial" w:cs="Arial"/>
+          <w:color w:val="9CC2E5" w:themeColor="accent1" w:themeTint="99"/>
+          <w:sz w:val="16"/>
+          <w:szCs w:val="16"/>
+        </w:rPr>
+        <w:t>2</w:t>
+      </w:r>
+      <w:r>
+        <w:rPr>
+          <w:rFonts w:ascii="Arial" w:hAnsi="Arial" w:cs="Arial"/>
+          <w:color w:val="9CC2E5" w:themeColor="accent1" w:themeTint="99"/>
+          <w:sz w:val="16"/>
+          <w:szCs w:val="16"/>
+        </w:rPr>
+        <w:t>2</w:t>
       </w:r>
     </w:p>
     <w:p>
@@ -1160,34 +1133,114 @@
           <w:szCs w:val="18"/>
         </w:rPr>
         <w:tab/>
-        <w:t xml:space="preserve">The device </w:t>
-      </w:r>
-      <w:r>
-        <w:rPr>
-          <w:rFonts w:ascii="Arial" w:hAnsi="Arial" w:cs="Arial"/>
-          <w:color w:val="1F497D"/>
-          <w:sz w:val="18"/>
-          <w:szCs w:val="18"/>
-        </w:rPr>
-        <w:t xml:space="preserve">count is </w:t>
-      </w:r>
-      <w:r>
-        <w:rPr>
-          <w:rFonts w:ascii="Arial" w:hAnsi="Arial" w:cs="Arial"/>
-          <w:color w:val="1F497D"/>
-          <w:sz w:val="18"/>
-          <w:szCs w:val="18"/>
-        </w:rPr>
-        <w:t xml:space="preserve">now </w:t>
-      </w:r>
-      <w:r>
-        <w:rPr>
-          <w:rFonts w:ascii="Arial" w:hAnsi="Arial" w:cs="Arial"/>
-          <w:color w:val="1F497D"/>
-          <w:sz w:val="18"/>
-          <w:szCs w:val="18"/>
-        </w:rPr>
-        <w:t>always correct after changing protocol when downloading from a panel or reading from a file.</w:t>
+      </w:r>
+      <w:r>
+        <w:rPr>
+          <w:rFonts w:ascii="Arial" w:hAnsi="Arial" w:cs="Arial"/>
+          <w:color w:val="1F497D"/>
+          <w:sz w:val="18"/>
+          <w:szCs w:val="18"/>
+        </w:rPr>
+        <w:t>Test</w:t>
+      </w:r>
+      <w:r>
+        <w:rPr>
+          <w:rFonts w:ascii="Arial" w:hAnsi="Arial" w:cs="Arial"/>
+          <w:color w:val="1F497D"/>
+          <w:sz w:val="18"/>
+          <w:szCs w:val="18"/>
+        </w:rPr>
+        <w:t xml:space="preserve"> version </w:t>
+      </w:r>
+      <w:r>
+        <w:rPr>
+          <w:rFonts w:ascii="Arial" w:hAnsi="Arial" w:cs="Arial"/>
+          <w:color w:val="1F497D"/>
+          <w:sz w:val="18"/>
+          <w:szCs w:val="18"/>
+        </w:rPr>
+        <w:t xml:space="preserve">to </w:t>
+      </w:r>
+      <w:r>
+        <w:rPr>
+          <w:rFonts w:ascii="Arial" w:hAnsi="Arial" w:cs="Arial"/>
+          <w:color w:val="1F497D"/>
+          <w:sz w:val="18"/>
+          <w:szCs w:val="18"/>
+        </w:rPr>
+        <w:t xml:space="preserve">investigate </w:t>
+      </w:r>
+      <w:r>
+        <w:rPr>
+          <w:rFonts w:ascii="Arial" w:hAnsi="Arial" w:cs="Arial"/>
+          <w:color w:val="1F497D"/>
+          <w:sz w:val="18"/>
+          <w:szCs w:val="18"/>
+        </w:rPr>
+        <w:t xml:space="preserve">the </w:t>
+      </w:r>
+      <w:r>
+        <w:rPr>
+          <w:rFonts w:ascii="Arial" w:hAnsi="Arial" w:cs="Arial"/>
+          <w:color w:val="1F497D"/>
+          <w:sz w:val="18"/>
+          <w:szCs w:val="18"/>
+        </w:rPr>
+        <w:t>freezes</w:t>
+      </w:r>
+      <w:r>
+        <w:rPr>
+          <w:rFonts w:ascii="Arial" w:hAnsi="Arial" w:cs="Arial"/>
+          <w:color w:val="1F497D"/>
+          <w:sz w:val="18"/>
+          <w:szCs w:val="18"/>
+        </w:rPr>
+        <w:t xml:space="preserve"> and </w:t>
+      </w:r>
+      <w:r>
+        <w:rPr>
+          <w:rFonts w:ascii="Arial" w:hAnsi="Arial" w:cs="Arial"/>
+          <w:color w:val="1F497D"/>
+          <w:sz w:val="18"/>
+          <w:szCs w:val="18"/>
+        </w:rPr>
+        <w:t xml:space="preserve">crashes </w:t>
+      </w:r>
+      <w:r>
+        <w:rPr>
+          <w:rFonts w:ascii="Arial" w:hAnsi="Arial" w:cs="Arial"/>
+          <w:color w:val="1F497D"/>
+          <w:sz w:val="18"/>
+          <w:szCs w:val="18"/>
+        </w:rPr>
+        <w:t xml:space="preserve">that instances of the </w:t>
+      </w:r>
+      <w:r>
+        <w:rPr>
+          <w:rFonts w:ascii="Arial" w:hAnsi="Arial" w:cs="Arial"/>
+          <w:color w:val="1F497D"/>
+          <w:sz w:val="18"/>
+          <w:szCs w:val="18"/>
+        </w:rPr>
+        <w:t>v8.1.5</w:t>
+      </w:r>
+      <w:r>
+        <w:rPr>
+          <w:rFonts w:ascii="Arial" w:hAnsi="Arial" w:cs="Arial"/>
+          <w:color w:val="1F497D"/>
+          <w:sz w:val="18"/>
+          <w:szCs w:val="18"/>
+        </w:rPr>
+        <w:t xml:space="preserve"> MS Store app exhibited </w:t>
+      </w:r>
+      <w:r>
+        <w:rPr>
+          <w:rFonts w:ascii="Arial" w:hAnsi="Arial" w:cs="Arial"/>
+          <w:color w:val="1F497D"/>
+          <w:sz w:val="18"/>
+          <w:szCs w:val="18"/>
+        </w:rPr>
+        <w:t>after download/upload.</w:t>
       </w:r>
     </w:p>
     <w:p>
@@ -1210,24 +1263,170 @@
           <w:szCs w:val="18"/>
         </w:rPr>
       </w:pPr>
-      <w:r>
-        <w:rPr>
-          <w:rFonts w:ascii="Arial" w:hAnsi="Arial" w:cs="Arial"/>
-          <w:color w:val="1F497D"/>
-          <w:sz w:val="18"/>
-          <w:szCs w:val="18"/>
-        </w:rPr>
-        <w:t>-</w:t>
-      </w:r>
-      <w:r>
-        <w:rPr>
-          <w:rFonts w:ascii="Arial" w:hAnsi="Arial" w:cs="Arial"/>
-          <w:color w:val="1F497D"/>
-          <w:sz w:val="18"/>
-          <w:szCs w:val="18"/>
+    </w:p>
+    <w:p>
+      <w:pPr>
+        <w:tabs>
+          <w:tab w:val="left" w:pos="993"/>
+        </w:tabs>
+        <w:rPr>
+          <w:rFonts w:ascii="Arial" w:hAnsi="Arial" w:cs="Arial"/>
+          <w:color w:val="9CC2E5" w:themeColor="accent1" w:themeTint="99"/>
+          <w:sz w:val="16"/>
+          <w:szCs w:val="16"/>
+        </w:rPr>
+      </w:pPr>
+      <w:bookmarkStart w:id="3" w:name="_Hlk203052739"/>
+      <w:r>
+        <w:rPr>
+          <w:rFonts w:ascii="Arial" w:hAnsi="Arial" w:cs="Arial"/>
+          <w:b/>
+          <w:bCs/>
+          <w:color w:val="4472C4" w:themeColor="accent5"/>
+          <w:sz w:val="24"/>
+          <w:szCs w:val="24"/>
+        </w:rPr>
+        <w:t>v8.1.</w:t>
+      </w:r>
+      <w:r>
+        <w:rPr>
+          <w:rFonts w:ascii="Arial" w:hAnsi="Arial" w:cs="Arial"/>
+          <w:b/>
+          <w:bCs/>
+          <w:color w:val="4472C4" w:themeColor="accent5"/>
+          <w:sz w:val="24"/>
+          <w:szCs w:val="24"/>
+        </w:rPr>
+        <w:t>5</w:t>
+      </w:r>
+      <w:r>
+        <w:rPr>
+          <w:rFonts w:ascii="Arial" w:hAnsi="Arial" w:cs="Arial"/>
+          <w:b/>
+          <w:bCs/>
+          <w:color w:val="4472C4" w:themeColor="accent5"/>
+          <w:sz w:val="24"/>
+          <w:szCs w:val="24"/>
         </w:rPr>
         <w:tab/>
-        <w:t>Errors with the Causes &amp; Effects page not updating after downloading or reading from file have been fixed.</w:t>
+      </w:r>
+      <w:r>
+        <w:rPr>
+          <w:rFonts w:ascii="Arial" w:hAnsi="Arial" w:cs="Arial"/>
+          <w:b/>
+          <w:bCs/>
+          <w:color w:val="4472C4" w:themeColor="accent5"/>
+          <w:sz w:val="24"/>
+          <w:szCs w:val="24"/>
+        </w:rPr>
+        <w:t>28</w:t>
+      </w:r>
+      <w:r>
+        <w:rPr>
+          <w:rFonts w:ascii="Arial" w:hAnsi="Arial" w:cs="Arial"/>
+          <w:b/>
+          <w:bCs/>
+          <w:color w:val="4472C4" w:themeColor="accent5"/>
+          <w:sz w:val="24"/>
+          <w:szCs w:val="24"/>
+        </w:rPr>
+        <w:t>/</w:t>
+      </w:r>
+      <w:r>
+        <w:rPr>
+          <w:rFonts w:ascii="Arial" w:hAnsi="Arial" w:cs="Arial"/>
+          <w:b/>
+          <w:bCs/>
+          <w:color w:val="4472C4" w:themeColor="accent5"/>
+          <w:sz w:val="24"/>
+          <w:szCs w:val="24"/>
+        </w:rPr>
+        <w:t>07</w:t>
+      </w:r>
+      <w:r>
+        <w:rPr>
+          <w:rFonts w:ascii="Arial" w:hAnsi="Arial" w:cs="Arial"/>
+          <w:b/>
+          <w:bCs/>
+          <w:color w:val="4472C4" w:themeColor="accent5"/>
+          <w:sz w:val="24"/>
+          <w:szCs w:val="24"/>
+        </w:rPr>
+        <w:t>/2025</w:t>
+      </w:r>
+      <w:r>
+        <w:rPr>
+          <w:rFonts w:ascii="Arial" w:hAnsi="Arial" w:cs="Arial"/>
+          <w:b/>
+          <w:bCs/>
+          <w:color w:val="4472C4" w:themeColor="accent5"/>
+          <w:sz w:val="24"/>
+          <w:szCs w:val="24"/>
+        </w:rPr>
+        <w:br/>
+      </w:r>
+      <w:r>
+        <w:rPr>
+          <w:rFonts w:ascii="Arial" w:hAnsi="Arial" w:cs="Arial"/>
+          <w:color w:val="9CC2E5" w:themeColor="accent1" w:themeTint="99"/>
+          <w:sz w:val="16"/>
+          <w:szCs w:val="16"/>
+        </w:rPr>
+        <w:t>CTecControls v1.5.2</w:t>
+      </w:r>
+      <w:r>
+        <w:rPr>
+          <w:rFonts w:ascii="Arial" w:hAnsi="Arial" w:cs="Arial"/>
+          <w:color w:val="9CC2E5" w:themeColor="accent1" w:themeTint="99"/>
+          <w:sz w:val="16"/>
+          <w:szCs w:val="16"/>
+        </w:rPr>
+        <w:t>5</w:t>
+      </w:r>
+      <w:r>
+        <w:rPr>
+          <w:rFonts w:ascii="Arial" w:hAnsi="Arial" w:cs="Arial"/>
+          <w:color w:val="9CC2E5" w:themeColor="accent1" w:themeTint="99"/>
+          <w:sz w:val="16"/>
+          <w:szCs w:val="16"/>
+        </w:rPr>
+        <w:t>,  CTecDevices v1.3.</w:t>
+      </w:r>
+      <w:r>
+        <w:rPr>
+          <w:rFonts w:ascii="Arial" w:hAnsi="Arial" w:cs="Arial"/>
+          <w:color w:val="9CC2E5" w:themeColor="accent1" w:themeTint="99"/>
+          <w:sz w:val="16"/>
+          <w:szCs w:val="16"/>
+        </w:rPr>
+        <w:t>18</w:t>
+      </w:r>
+      <w:r>
+        <w:rPr>
+          <w:rFonts w:ascii="Arial" w:hAnsi="Arial" w:cs="Arial"/>
+          <w:color w:val="9CC2E5" w:themeColor="accent1" w:themeTint="99"/>
+          <w:sz w:val="16"/>
+          <w:szCs w:val="16"/>
+        </w:rPr>
+        <w:t>,  CTecFtdi v1.3.2,  CTecUtil v1.5.</w:t>
+      </w:r>
+      <w:r>
+        <w:rPr>
+          <w:rFonts w:ascii="Arial" w:hAnsi="Arial" w:cs="Arial"/>
+          <w:color w:val="9CC2E5" w:themeColor="accent1" w:themeTint="99"/>
+          <w:sz w:val="16"/>
+          <w:szCs w:val="16"/>
+        </w:rPr>
+        <w:t>2</w:t>
+      </w:r>
+      <w:r>
+        <w:rPr>
+          <w:rFonts w:ascii="Arial" w:hAnsi="Arial" w:cs="Arial"/>
+          <w:color w:val="9CC2E5" w:themeColor="accent1" w:themeTint="99"/>
+          <w:sz w:val="16"/>
+          <w:szCs w:val="16"/>
+        </w:rPr>
+        <w:t>1</w:t>
       </w:r>
     </w:p>
     <w:p>
@@ -1250,161 +1449,86 @@
           <w:szCs w:val="18"/>
         </w:rPr>
       </w:pPr>
-    </w:p>
-    <w:p>
-      <w:pPr>
-        <w:tabs>
-          <w:tab w:val="left" w:pos="993"/>
-        </w:tabs>
-        <w:rPr>
-          <w:rFonts w:ascii="Arial" w:hAnsi="Arial" w:cs="Arial"/>
-          <w:color w:val="9CC2E5" w:themeColor="accent1" w:themeTint="99"/>
-          <w:sz w:val="16"/>
-          <w:szCs w:val="16"/>
-        </w:rPr>
-      </w:pPr>
-      <w:bookmarkStart w:id="3" w:name="_Hlk199945625"/>
-      <w:r>
-        <w:rPr>
-          <w:rFonts w:ascii="Arial" w:hAnsi="Arial" w:cs="Arial"/>
-          <w:b/>
-          <w:bCs/>
-          <w:color w:val="4472C4" w:themeColor="accent5"/>
-          <w:sz w:val="24"/>
-          <w:szCs w:val="24"/>
-        </w:rPr>
-        <w:t>v8.1.</w:t>
-      </w:r>
-      <w:r>
-        <w:rPr>
-          <w:rFonts w:ascii="Arial" w:hAnsi="Arial" w:cs="Arial"/>
-          <w:b/>
-          <w:bCs/>
-          <w:color w:val="4472C4" w:themeColor="accent5"/>
-          <w:sz w:val="24"/>
-          <w:szCs w:val="24"/>
-        </w:rPr>
-        <w:t>4</w:t>
-      </w:r>
-      <w:r>
-        <w:rPr>
-          <w:rFonts w:ascii="Arial" w:hAnsi="Arial" w:cs="Arial"/>
-          <w:b/>
-          <w:bCs/>
-          <w:color w:val="4472C4" w:themeColor="accent5"/>
-          <w:sz w:val="24"/>
-          <w:szCs w:val="24"/>
+      <w:r>
+        <w:rPr>
+          <w:rFonts w:ascii="Arial" w:hAnsi="Arial" w:cs="Arial"/>
+          <w:color w:val="1F497D"/>
+          <w:sz w:val="18"/>
+          <w:szCs w:val="18"/>
+        </w:rPr>
+        <w:t>-</w:t>
+      </w:r>
+      <w:r>
+        <w:rPr>
+          <w:rFonts w:ascii="Arial" w:hAnsi="Arial" w:cs="Arial"/>
+          <w:color w:val="1F497D"/>
+          <w:sz w:val="18"/>
+          <w:szCs w:val="18"/>
         </w:rPr>
         <w:tab/>
       </w:r>
       <w:r>
         <w:rPr>
           <w:rFonts w:ascii="Arial" w:hAnsi="Arial" w:cs="Arial"/>
-          <w:b/>
-          <w:bCs/>
-          <w:color w:val="4472C4" w:themeColor="accent5"/>
-          <w:sz w:val="24"/>
-          <w:szCs w:val="24"/>
-        </w:rPr>
-        <w:t>09</w:t>
-      </w:r>
-      <w:r>
-        <w:rPr>
-          <w:rFonts w:ascii="Arial" w:hAnsi="Arial" w:cs="Arial"/>
-          <w:b/>
-          <w:bCs/>
-          <w:color w:val="4472C4" w:themeColor="accent5"/>
-          <w:sz w:val="24"/>
-          <w:szCs w:val="24"/>
-        </w:rPr>
-        <w:t>/</w:t>
-      </w:r>
-      <w:r>
-        <w:rPr>
-          <w:rFonts w:ascii="Arial" w:hAnsi="Arial" w:cs="Arial"/>
-          <w:b/>
-          <w:bCs/>
-          <w:color w:val="4472C4" w:themeColor="accent5"/>
-          <w:sz w:val="24"/>
-          <w:szCs w:val="24"/>
-        </w:rPr>
-        <w:t>07</w:t>
-      </w:r>
-      <w:r>
-        <w:rPr>
-          <w:rFonts w:ascii="Arial" w:hAnsi="Arial" w:cs="Arial"/>
-          <w:b/>
-          <w:bCs/>
-          <w:color w:val="4472C4" w:themeColor="accent5"/>
-          <w:sz w:val="24"/>
-          <w:szCs w:val="24"/>
-        </w:rPr>
-        <w:t>/2025</w:t>
-      </w:r>
-      <w:r>
-        <w:rPr>
-          <w:rFonts w:ascii="Arial" w:hAnsi="Arial" w:cs="Arial"/>
-          <w:b/>
-          <w:bCs/>
-          <w:color w:val="4472C4" w:themeColor="accent5"/>
-          <w:sz w:val="24"/>
-          <w:szCs w:val="24"/>
-        </w:rPr>
-        <w:br/>
-      </w:r>
-      <w:r>
-        <w:rPr>
-          <w:rFonts w:ascii="Arial" w:hAnsi="Arial" w:cs="Arial"/>
-          <w:color w:val="9CC2E5" w:themeColor="accent1" w:themeTint="99"/>
-          <w:sz w:val="16"/>
-          <w:szCs w:val="16"/>
-        </w:rPr>
-        <w:t>CTecControls v1.5.2</w:t>
-      </w:r>
-      <w:r>
-        <w:rPr>
-          <w:rFonts w:ascii="Arial" w:hAnsi="Arial" w:cs="Arial"/>
-          <w:color w:val="9CC2E5" w:themeColor="accent1" w:themeTint="99"/>
-          <w:sz w:val="16"/>
-          <w:szCs w:val="16"/>
-        </w:rPr>
-        <w:t>4</w:t>
-      </w:r>
-      <w:r>
-        <w:rPr>
-          <w:rFonts w:ascii="Arial" w:hAnsi="Arial" w:cs="Arial"/>
-          <w:color w:val="9CC2E5" w:themeColor="accent1" w:themeTint="99"/>
-          <w:sz w:val="16"/>
-          <w:szCs w:val="16"/>
-        </w:rPr>
-        <w:t>,  CTecDevices v1.3.</w:t>
-      </w:r>
-      <w:r>
-        <w:rPr>
-          <w:rFonts w:ascii="Arial" w:hAnsi="Arial" w:cs="Arial"/>
-          <w:color w:val="9CC2E5" w:themeColor="accent1" w:themeTint="99"/>
-          <w:sz w:val="16"/>
-          <w:szCs w:val="16"/>
-        </w:rPr>
-        <w:t>18</w:t>
-      </w:r>
-      <w:r>
-        <w:rPr>
-          <w:rFonts w:ascii="Arial" w:hAnsi="Arial" w:cs="Arial"/>
-          <w:color w:val="9CC2E5" w:themeColor="accent1" w:themeTint="99"/>
-          <w:sz w:val="16"/>
-          <w:szCs w:val="16"/>
-        </w:rPr>
-        <w:t>,  CTecFtdi v1.3.2,  CTecUtil v1.5.</w:t>
-      </w:r>
-      <w:r>
-        <w:rPr>
-          <w:rFonts w:ascii="Arial" w:hAnsi="Arial" w:cs="Arial"/>
-          <w:color w:val="9CC2E5" w:themeColor="accent1" w:themeTint="99"/>
-          <w:sz w:val="16"/>
-          <w:szCs w:val="16"/>
-        </w:rPr>
-        <w:t>20</w:t>
+          <w:color w:val="1F497D"/>
+          <w:sz w:val="18"/>
+          <w:szCs w:val="18"/>
+        </w:rPr>
+        <w:t xml:space="preserve">The panel </w:t>
+      </w:r>
+      <w:r>
+        <w:rPr>
+          <w:rFonts w:ascii="Arial" w:hAnsi="Arial" w:cs="Arial"/>
+          <w:color w:val="1F497D"/>
+          <w:sz w:val="18"/>
+          <w:szCs w:val="18"/>
+        </w:rPr>
+        <w:t xml:space="preserve">upload </w:t>
+      </w:r>
+      <w:r>
+        <w:rPr>
+          <w:rFonts w:ascii="Arial" w:hAnsi="Arial" w:cs="Arial"/>
+          <w:color w:val="1F497D"/>
+          <w:sz w:val="18"/>
+          <w:szCs w:val="18"/>
+        </w:rPr>
+        <w:t xml:space="preserve">has been refined </w:t>
+      </w:r>
+      <w:r>
+        <w:rPr>
+          <w:rFonts w:ascii="Arial" w:hAnsi="Arial" w:cs="Arial"/>
+          <w:color w:val="1F497D"/>
+          <w:sz w:val="18"/>
+          <w:szCs w:val="18"/>
+        </w:rPr>
+        <w:t>so that d</w:t>
+      </w:r>
+      <w:r>
+        <w:rPr>
+          <w:rFonts w:ascii="Arial" w:hAnsi="Arial" w:cs="Arial"/>
+          <w:color w:val="1F497D"/>
+          <w:sz w:val="18"/>
+          <w:szCs w:val="18"/>
+        </w:rPr>
+        <w:t>uplicate data items</w:t>
+      </w:r>
+      <w:r>
+        <w:rPr>
+          <w:rFonts w:ascii="Arial" w:hAnsi="Arial" w:cs="Arial"/>
+          <w:color w:val="1F497D"/>
+          <w:sz w:val="18"/>
+          <w:szCs w:val="18"/>
+        </w:rPr>
+        <w:t xml:space="preserve"> are not sent</w:t>
+      </w:r>
+      <w:r>
+        <w:rPr>
+          <w:rFonts w:ascii="Arial" w:hAnsi="Arial" w:cs="Arial"/>
+          <w:color w:val="1F497D"/>
+          <w:sz w:val="18"/>
+          <w:szCs w:val="18"/>
+        </w:rPr>
+        <w:t>.</w:t>
       </w:r>
     </w:p>
     <w:p>
@@ -1452,7 +1576,7 @@
           <w:sz w:val="18"/>
           <w:szCs w:val="18"/>
         </w:rPr>
-        <w:t>Groups page: Phased Delay can now be disabled by setting it to “--:--“.</w:t>
+        <w:t>The Validation Window now correctly reports multiple errors on a page instead of only one.</w:t>
       </w:r>
     </w:p>
     <w:p>
@@ -1492,7 +1616,34 @@
           <w:szCs w:val="18"/>
         </w:rPr>
         <w:tab/>
-        <w:t>Corrected erroneous validation errors in Causes &amp; Effects for Output disable actions when set to Relay #3 and for group parameters when set to Group #16.</w:t>
+        <w:t xml:space="preserve">The device </w:t>
+      </w:r>
+      <w:r>
+        <w:rPr>
+          <w:rFonts w:ascii="Arial" w:hAnsi="Arial" w:cs="Arial"/>
+          <w:color w:val="1F497D"/>
+          <w:sz w:val="18"/>
+          <w:szCs w:val="18"/>
+        </w:rPr>
+        <w:t xml:space="preserve">count is </w:t>
+      </w:r>
+      <w:r>
+        <w:rPr>
+          <w:rFonts w:ascii="Arial" w:hAnsi="Arial" w:cs="Arial"/>
+          <w:color w:val="1F497D"/>
+          <w:sz w:val="18"/>
+          <w:szCs w:val="18"/>
+        </w:rPr>
+        <w:t xml:space="preserve">now </w:t>
+      </w:r>
+      <w:r>
+        <w:rPr>
+          <w:rFonts w:ascii="Arial" w:hAnsi="Arial" w:cs="Arial"/>
+          <w:color w:val="1F497D"/>
+          <w:sz w:val="18"/>
+          <w:szCs w:val="18"/>
+        </w:rPr>
+        <w:t>always correct after changing protocol when downloading from a panel or reading from a file.</w:t>
       </w:r>
     </w:p>
     <w:p>
@@ -1532,30 +1683,9 @@
           <w:szCs w:val="18"/>
         </w:rPr>
         <w:tab/>
-      </w:r>
-      <w:r>
-        <w:rPr>
-          <w:rFonts w:ascii="Arial" w:hAnsi="Arial" w:cs="Arial"/>
-          <w:color w:val="1F497D"/>
-          <w:sz w:val="18"/>
-          <w:szCs w:val="18"/>
-        </w:rPr>
-        <w:t>When reading from a file, a</w:t>
-      </w:r>
-      <w:r>
-        <w:rPr>
-          <w:rFonts w:ascii="Arial" w:hAnsi="Arial" w:cs="Arial"/>
-          <w:color w:val="1F497D"/>
-          <w:sz w:val="18"/>
-          <w:szCs w:val="18"/>
-        </w:rPr>
-        <w:t>ny invalid device I/O Configuration Input/Output setting will be set to the default value.</w:t>
-      </w:r>
-      <w:bookmarkStart w:id="4" w:name="_Hlk202824806"/>
-    </w:p>
-    <w:bookmarkEnd w:id="0"/>
-    <w:bookmarkEnd w:id="3"/>
-    <w:bookmarkEnd w:id="4"/>
+        <w:t>Errors with the Causes &amp; Effects page not updating after downloading or reading from file have been fixed.</w:t>
+      </w:r>
+    </w:p>
     <w:p>
       <w:pPr>
         <w:tabs>
@@ -1577,7 +1707,6 @@
         </w:rPr>
       </w:pPr>
     </w:p>
-    <w:bookmarkEnd w:id="2"/>
     <w:p>
       <w:pPr>
         <w:tabs>
@@ -1590,6 +1719,7 @@
           <w:szCs w:val="16"/>
         </w:rPr>
       </w:pPr>
+      <w:bookmarkStart w:id="4" w:name="_Hlk199945625"/>
       <w:r>
         <w:rPr>
           <w:rFonts w:ascii="Arial" w:hAnsi="Arial" w:cs="Arial"/>
@@ -1610,7 +1740,7 @@
           <w:sz w:val="24"/>
           <w:szCs w:val="24"/>
         </w:rPr>
-        <w:t>3</w:t>
+        <w:t>4</w:t>
       </w:r>
       <w:r>
         <w:rPr>
@@ -1632,7 +1762,7 @@
           <w:sz w:val="24"/>
           <w:szCs w:val="24"/>
         </w:rPr>
-        <w:t>07</w:t>
+        <w:t>09</w:t>
       </w:r>
       <w:r>
         <w:rPr>
@@ -1694,7 +1824,7 @@
           <w:sz w:val="16"/>
           <w:szCs w:val="16"/>
         </w:rPr>
-        <w:t>3</w:t>
+        <w:t>4</w:t>
       </w:r>
       <w:r>
         <w:rPr>
@@ -1703,7 +1833,7 @@
           <w:sz w:val="16"/>
           <w:szCs w:val="16"/>
         </w:rPr>
-        <w:t>,  CTecDevices v1.3.1</w:t>
+        <w:t>,  CTecDevices v1.3.</w:t>
       </w:r>
       <w:r>
         <w:rPr>
@@ -1712,7 +1842,7 @@
           <w:sz w:val="16"/>
           <w:szCs w:val="16"/>
         </w:rPr>
-        <w:t>8</w:t>
+        <w:t>18</w:t>
       </w:r>
       <w:r>
         <w:rPr>
@@ -1721,7 +1851,7 @@
           <w:sz w:val="16"/>
           <w:szCs w:val="16"/>
         </w:rPr>
-        <w:t>,  CTecFtdi v1.3.2,  CTecUtil v1.5.1</w:t>
+        <w:t>,  CTecFtdi v1.3.2,  CTecUtil v1.5.</w:t>
       </w:r>
       <w:r>
         <w:rPr>
@@ -1730,7 +1860,7 @@
           <w:sz w:val="16"/>
           <w:szCs w:val="16"/>
         </w:rPr>
-        <w:t>9</w:t>
+        <w:t>20</w:t>
       </w:r>
     </w:p>
     <w:p>
@@ -1770,88 +1900,15 @@
           <w:szCs w:val="18"/>
         </w:rPr>
         <w:tab/>
-        <w:t>Various fixes on the</w:t>
-      </w:r>
-      <w:r>
-        <w:rPr>
-          <w:rFonts w:ascii="Arial" w:hAnsi="Arial" w:cs="Arial"/>
-          <w:color w:val="1F497D"/>
-          <w:sz w:val="18"/>
-          <w:szCs w:val="18"/>
-        </w:rPr>
-        <w:t xml:space="preserve"> Causes and effects</w:t>
-      </w:r>
-      <w:r>
-        <w:rPr>
-          <w:rFonts w:ascii="Arial" w:hAnsi="Arial" w:cs="Arial"/>
-          <w:color w:val="1F497D"/>
-          <w:sz w:val="18"/>
-          <w:szCs w:val="18"/>
-        </w:rPr>
-        <w:t xml:space="preserve"> page have been made to ensure</w:t>
-      </w:r>
-      <w:r>
-        <w:rPr>
-          <w:rFonts w:ascii="Arial" w:hAnsi="Arial" w:cs="Arial"/>
-          <w:color w:val="1F497D"/>
-          <w:sz w:val="18"/>
-          <w:szCs w:val="18"/>
-        </w:rPr>
-        <w:t xml:space="preserve"> </w:t>
-      </w:r>
-      <w:r>
-        <w:rPr>
-          <w:rFonts w:ascii="Arial" w:hAnsi="Arial" w:cs="Arial"/>
-          <w:color w:val="1F497D"/>
-          <w:sz w:val="18"/>
-          <w:szCs w:val="18"/>
-        </w:rPr>
-        <w:t>that the drop-down lists behave</w:t>
-      </w:r>
-      <w:r>
-        <w:rPr>
-          <w:rFonts w:ascii="Arial" w:hAnsi="Arial" w:cs="Arial"/>
-          <w:color w:val="1F497D"/>
-          <w:sz w:val="18"/>
-          <w:szCs w:val="18"/>
-        </w:rPr>
-        <w:t xml:space="preserve"> correctly </w:t>
-      </w:r>
-      <w:r>
-        <w:rPr>
-          <w:rFonts w:ascii="Arial" w:hAnsi="Arial" w:cs="Arial"/>
-          <w:color w:val="1F497D"/>
-          <w:sz w:val="18"/>
-          <w:szCs w:val="18"/>
-        </w:rPr>
-        <w:t xml:space="preserve">in all circumstances, i.e. when reading </w:t>
-      </w:r>
-      <w:r>
-        <w:rPr>
-          <w:rFonts w:ascii="Arial" w:hAnsi="Arial" w:cs="Arial"/>
-          <w:color w:val="1F497D"/>
-          <w:sz w:val="18"/>
-          <w:szCs w:val="18"/>
-        </w:rPr>
-        <w:t>from file and from a panel</w:t>
-      </w:r>
-      <w:r>
-        <w:rPr>
-          <w:rFonts w:ascii="Arial" w:hAnsi="Arial" w:cs="Arial"/>
-          <w:color w:val="1F497D"/>
-          <w:sz w:val="18"/>
-          <w:szCs w:val="18"/>
-        </w:rPr>
-        <w:t>, after editing the Device Details pages, and when the app language is changed</w:t>
-      </w:r>
-      <w:r>
-        <w:rPr>
-          <w:rFonts w:ascii="Arial" w:hAnsi="Arial" w:cs="Arial"/>
-          <w:color w:val="1F497D"/>
-          <w:sz w:val="18"/>
-          <w:szCs w:val="18"/>
-        </w:rPr>
-        <w:t>.</w:t>
+      </w:r>
+      <w:r>
+        <w:rPr>
+          <w:rFonts w:ascii="Arial" w:hAnsi="Arial" w:cs="Arial"/>
+          <w:color w:val="1F497D"/>
+          <w:sz w:val="18"/>
+          <w:szCs w:val="18"/>
+        </w:rPr>
+        <w:t>Groups page: Phased Delay can now be disabled by setting it to “--:--“.</w:t>
       </w:r>
     </w:p>
     <w:p>
@@ -1891,15 +1948,7 @@
           <w:szCs w:val="18"/>
         </w:rPr>
         <w:tab/>
-      </w:r>
-      <w:r>
-        <w:rPr>
-          <w:rFonts w:ascii="Arial" w:hAnsi="Arial" w:cs="Arial"/>
-          <w:color w:val="1F497D"/>
-          <w:sz w:val="18"/>
-          <w:szCs w:val="18"/>
-        </w:rPr>
-        <w:t>Some of the validation error boxes in the Device Info Panel and on the Causes and Effects page have been corrected.</w:t>
+        <w:t>Corrected erroneous validation errors in Causes &amp; Effects for Output disable actions when set to Relay #3 and for group parameters when set to Group #16.</w:t>
       </w:r>
     </w:p>
     <w:p>
@@ -1947,54 +1996,22 @@
           <w:sz w:val="18"/>
           <w:szCs w:val="18"/>
         </w:rPr>
-        <w:t>The app notification pop</w:t>
-      </w:r>
-      <w:r>
-        <w:rPr>
-          <w:rFonts w:ascii="Arial" w:hAnsi="Arial" w:cs="Arial"/>
-          <w:color w:val="1F497D"/>
-          <w:sz w:val="18"/>
-          <w:szCs w:val="18"/>
-        </w:rPr>
-        <w:t>-</w:t>
-      </w:r>
-      <w:r>
-        <w:rPr>
-          <w:rFonts w:ascii="Arial" w:hAnsi="Arial" w:cs="Arial"/>
-          <w:color w:val="1F497D"/>
-          <w:sz w:val="18"/>
-          <w:szCs w:val="18"/>
-        </w:rPr>
-        <w:t>up now correctly indicate</w:t>
-      </w:r>
-      <w:r>
-        <w:rPr>
-          <w:rFonts w:ascii="Arial" w:hAnsi="Arial" w:cs="Arial"/>
-          <w:color w:val="1F497D"/>
-          <w:sz w:val="18"/>
-          <w:szCs w:val="18"/>
-        </w:rPr>
-        <w:t>s</w:t>
-      </w:r>
-      <w:r>
-        <w:rPr>
-          <w:rFonts w:ascii="Arial" w:hAnsi="Arial" w:cs="Arial"/>
-          <w:color w:val="1F497D"/>
-          <w:sz w:val="18"/>
-          <w:szCs w:val="18"/>
-        </w:rPr>
-        <w:t xml:space="preserve"> when comms has failed instead of just saying it had completed)</w:t>
-      </w:r>
-      <w:r>
-        <w:rPr>
-          <w:rFonts w:ascii="Arial" w:hAnsi="Arial" w:cs="Arial"/>
-          <w:color w:val="1F497D"/>
-          <w:sz w:val="18"/>
-          <w:szCs w:val="18"/>
-        </w:rPr>
-        <w:t>.</w:t>
-      </w:r>
-    </w:p>
+        <w:t>When reading from a file, a</w:t>
+      </w:r>
+      <w:r>
+        <w:rPr>
+          <w:rFonts w:ascii="Arial" w:hAnsi="Arial" w:cs="Arial"/>
+          <w:color w:val="1F497D"/>
+          <w:sz w:val="18"/>
+          <w:szCs w:val="18"/>
+        </w:rPr>
+        <w:t>ny invalid device I/O Configuration Input/Output setting will be set to the default value.</w:t>
+      </w:r>
+      <w:bookmarkStart w:id="5" w:name="_Hlk202824806"/>
+    </w:p>
+    <w:bookmarkEnd w:id="0"/>
+    <w:bookmarkEnd w:id="4"/>
+    <w:bookmarkEnd w:id="5"/>
     <w:p>
       <w:pPr>
         <w:tabs>
@@ -2015,86 +2032,161 @@
           <w:szCs w:val="18"/>
         </w:rPr>
       </w:pPr>
-      <w:r>
-        <w:rPr>
-          <w:rFonts w:ascii="Arial" w:hAnsi="Arial" w:cs="Arial"/>
-          <w:color w:val="1F497D"/>
-          <w:sz w:val="18"/>
-          <w:szCs w:val="18"/>
-        </w:rPr>
-        <w:t>-</w:t>
-      </w:r>
-      <w:r>
-        <w:rPr>
-          <w:rFonts w:ascii="Arial" w:hAnsi="Arial" w:cs="Arial"/>
-          <w:color w:val="1F497D"/>
-          <w:sz w:val="18"/>
-          <w:szCs w:val="18"/>
+    </w:p>
+    <w:bookmarkEnd w:id="3"/>
+    <w:p>
+      <w:pPr>
+        <w:tabs>
+          <w:tab w:val="left" w:pos="993"/>
+        </w:tabs>
+        <w:rPr>
+          <w:rFonts w:ascii="Arial" w:hAnsi="Arial" w:cs="Arial"/>
+          <w:color w:val="9CC2E5" w:themeColor="accent1" w:themeTint="99"/>
+          <w:sz w:val="16"/>
+          <w:szCs w:val="16"/>
+        </w:rPr>
+      </w:pPr>
+      <w:r>
+        <w:rPr>
+          <w:rFonts w:ascii="Arial" w:hAnsi="Arial" w:cs="Arial"/>
+          <w:b/>
+          <w:bCs/>
+          <w:color w:val="4472C4" w:themeColor="accent5"/>
+          <w:sz w:val="24"/>
+          <w:szCs w:val="24"/>
+        </w:rPr>
+        <w:t>v8.1.</w:t>
+      </w:r>
+      <w:r>
+        <w:rPr>
+          <w:rFonts w:ascii="Arial" w:hAnsi="Arial" w:cs="Arial"/>
+          <w:b/>
+          <w:bCs/>
+          <w:color w:val="4472C4" w:themeColor="accent5"/>
+          <w:sz w:val="24"/>
+          <w:szCs w:val="24"/>
+        </w:rPr>
+        <w:t>3</w:t>
+      </w:r>
+      <w:r>
+        <w:rPr>
+          <w:rFonts w:ascii="Arial" w:hAnsi="Arial" w:cs="Arial"/>
+          <w:b/>
+          <w:bCs/>
+          <w:color w:val="4472C4" w:themeColor="accent5"/>
+          <w:sz w:val="24"/>
+          <w:szCs w:val="24"/>
         </w:rPr>
         <w:tab/>
       </w:r>
       <w:r>
         <w:rPr>
           <w:rFonts w:ascii="Arial" w:hAnsi="Arial" w:cs="Arial"/>
-          <w:color w:val="1F497D"/>
-          <w:sz w:val="18"/>
-          <w:szCs w:val="18"/>
-        </w:rPr>
-        <w:t xml:space="preserve">If an interruption occurs whilst the application config file is being written </w:t>
-      </w:r>
-      <w:r>
-        <w:rPr>
-          <w:rFonts w:ascii="Arial" w:hAnsi="Arial" w:cs="Arial"/>
-          <w:color w:val="1F497D"/>
-          <w:sz w:val="18"/>
-          <w:szCs w:val="18"/>
-        </w:rPr>
-        <w:t>the</w:t>
-      </w:r>
-      <w:r>
-        <w:rPr>
-          <w:rFonts w:ascii="Arial" w:hAnsi="Arial" w:cs="Arial"/>
-          <w:color w:val="1F497D"/>
-          <w:sz w:val="18"/>
-          <w:szCs w:val="18"/>
-        </w:rPr>
-        <w:t xml:space="preserve"> </w:t>
-      </w:r>
-      <w:r>
-        <w:rPr>
-          <w:rFonts w:ascii="Arial" w:hAnsi="Arial" w:cs="Arial"/>
-          <w:color w:val="1F497D"/>
-          <w:sz w:val="18"/>
-          <w:szCs w:val="18"/>
-        </w:rPr>
-        <w:t>result</w:t>
-      </w:r>
-      <w:r>
-        <w:rPr>
-          <w:rFonts w:ascii="Arial" w:hAnsi="Arial" w:cs="Arial"/>
-          <w:color w:val="1F497D"/>
-          <w:sz w:val="18"/>
-          <w:szCs w:val="18"/>
-        </w:rPr>
-        <w:t xml:space="preserve"> cou</w:t>
-      </w:r>
-      <w:r>
-        <w:rPr>
-          <w:rFonts w:ascii="Arial" w:hAnsi="Arial" w:cs="Arial"/>
-          <w:color w:val="1F497D"/>
-          <w:sz w:val="18"/>
-          <w:szCs w:val="18"/>
-        </w:rPr>
-        <w:t>ld be an empty file.  That would cause a fault next time it was read.  The app will now handle an empty file correctly</w:t>
-      </w:r>
-      <w:r>
-        <w:rPr>
-          <w:rFonts w:ascii="Arial" w:hAnsi="Arial" w:cs="Arial"/>
-          <w:color w:val="1F497D"/>
-          <w:sz w:val="18"/>
-          <w:szCs w:val="18"/>
-        </w:rPr>
-        <w:t>.</w:t>
+          <w:b/>
+          <w:bCs/>
+          <w:color w:val="4472C4" w:themeColor="accent5"/>
+          <w:sz w:val="24"/>
+          <w:szCs w:val="24"/>
+        </w:rPr>
+        <w:t>07</w:t>
+      </w:r>
+      <w:r>
+        <w:rPr>
+          <w:rFonts w:ascii="Arial" w:hAnsi="Arial" w:cs="Arial"/>
+          <w:b/>
+          <w:bCs/>
+          <w:color w:val="4472C4" w:themeColor="accent5"/>
+          <w:sz w:val="24"/>
+          <w:szCs w:val="24"/>
+        </w:rPr>
+        <w:t>/</w:t>
+      </w:r>
+      <w:r>
+        <w:rPr>
+          <w:rFonts w:ascii="Arial" w:hAnsi="Arial" w:cs="Arial"/>
+          <w:b/>
+          <w:bCs/>
+          <w:color w:val="4472C4" w:themeColor="accent5"/>
+          <w:sz w:val="24"/>
+          <w:szCs w:val="24"/>
+        </w:rPr>
+        <w:t>07</w:t>
+      </w:r>
+      <w:r>
+        <w:rPr>
+          <w:rFonts w:ascii="Arial" w:hAnsi="Arial" w:cs="Arial"/>
+          <w:b/>
+          <w:bCs/>
+          <w:color w:val="4472C4" w:themeColor="accent5"/>
+          <w:sz w:val="24"/>
+          <w:szCs w:val="24"/>
+        </w:rPr>
+        <w:t>/2025</w:t>
+      </w:r>
+      <w:r>
+        <w:rPr>
+          <w:rFonts w:ascii="Arial" w:hAnsi="Arial" w:cs="Arial"/>
+          <w:b/>
+          <w:bCs/>
+          <w:color w:val="4472C4" w:themeColor="accent5"/>
+          <w:sz w:val="24"/>
+          <w:szCs w:val="24"/>
+        </w:rPr>
+        <w:br/>
+      </w:r>
+      <w:r>
+        <w:rPr>
+          <w:rFonts w:ascii="Arial" w:hAnsi="Arial" w:cs="Arial"/>
+          <w:color w:val="9CC2E5" w:themeColor="accent1" w:themeTint="99"/>
+          <w:sz w:val="16"/>
+          <w:szCs w:val="16"/>
+        </w:rPr>
+        <w:t>CTecControls v1.5.2</w:t>
+      </w:r>
+      <w:r>
+        <w:rPr>
+          <w:rFonts w:ascii="Arial" w:hAnsi="Arial" w:cs="Arial"/>
+          <w:color w:val="9CC2E5" w:themeColor="accent1" w:themeTint="99"/>
+          <w:sz w:val="16"/>
+          <w:szCs w:val="16"/>
+        </w:rPr>
+        <w:t>3</w:t>
+      </w:r>
+      <w:r>
+        <w:rPr>
+          <w:rFonts w:ascii="Arial" w:hAnsi="Arial" w:cs="Arial"/>
+          <w:color w:val="9CC2E5" w:themeColor="accent1" w:themeTint="99"/>
+          <w:sz w:val="16"/>
+          <w:szCs w:val="16"/>
+        </w:rPr>
+        <w:t>,  CTecDevices v1.3.1</w:t>
+      </w:r>
+      <w:r>
+        <w:rPr>
+          <w:rFonts w:ascii="Arial" w:hAnsi="Arial" w:cs="Arial"/>
+          <w:color w:val="9CC2E5" w:themeColor="accent1" w:themeTint="99"/>
+          <w:sz w:val="16"/>
+          <w:szCs w:val="16"/>
+        </w:rPr>
+        <w:t>8</w:t>
+      </w:r>
+      <w:r>
+        <w:rPr>
+          <w:rFonts w:ascii="Arial" w:hAnsi="Arial" w:cs="Arial"/>
+          <w:color w:val="9CC2E5" w:themeColor="accent1" w:themeTint="99"/>
+          <w:sz w:val="16"/>
+          <w:szCs w:val="16"/>
+        </w:rPr>
+        <w:t>,  CTecFtdi v1.3.2,  CTecUtil v1.5.1</w:t>
+      </w:r>
+      <w:r>
+        <w:rPr>
+          <w:rFonts w:ascii="Arial" w:hAnsi="Arial" w:cs="Arial"/>
+          <w:color w:val="9CC2E5" w:themeColor="accent1" w:themeTint="99"/>
+          <w:sz w:val="16"/>
+          <w:szCs w:val="16"/>
+        </w:rPr>
+        <w:t>9</w:t>
       </w:r>
     </w:p>
     <w:p>
@@ -2117,207 +2209,105 @@
           <w:szCs w:val="18"/>
         </w:rPr>
       </w:pPr>
-    </w:p>
-    <w:p>
-      <w:pPr>
-        <w:tabs>
-          <w:tab w:val="left" w:pos="993"/>
-        </w:tabs>
-        <w:rPr>
-          <w:rFonts w:ascii="Arial" w:hAnsi="Arial" w:cs="Arial"/>
-          <w:color w:val="9CC2E5" w:themeColor="accent1" w:themeTint="99"/>
-          <w:sz w:val="16"/>
-          <w:szCs w:val="16"/>
-        </w:rPr>
-      </w:pPr>
-      <w:r>
-        <w:rPr>
-          <w:rFonts w:ascii="Arial" w:hAnsi="Arial" w:cs="Arial"/>
-          <w:b/>
-          <w:bCs/>
-          <w:color w:val="4472C4" w:themeColor="accent5"/>
-          <w:sz w:val="24"/>
-          <w:szCs w:val="24"/>
-        </w:rPr>
-        <w:t>v8.1.</w:t>
-      </w:r>
-      <w:r>
-        <w:rPr>
-          <w:rFonts w:ascii="Arial" w:hAnsi="Arial" w:cs="Arial"/>
-          <w:b/>
-          <w:bCs/>
-          <w:color w:val="4472C4" w:themeColor="accent5"/>
-          <w:sz w:val="24"/>
-          <w:szCs w:val="24"/>
-        </w:rPr>
-        <w:t>2</w:t>
-      </w:r>
-      <w:r>
-        <w:rPr>
-          <w:rFonts w:ascii="Arial" w:hAnsi="Arial" w:cs="Arial"/>
-          <w:b/>
-          <w:bCs/>
-          <w:color w:val="4472C4" w:themeColor="accent5"/>
-          <w:sz w:val="24"/>
-          <w:szCs w:val="24"/>
+      <w:r>
+        <w:rPr>
+          <w:rFonts w:ascii="Arial" w:hAnsi="Arial" w:cs="Arial"/>
+          <w:color w:val="1F497D"/>
+          <w:sz w:val="18"/>
+          <w:szCs w:val="18"/>
+        </w:rPr>
+        <w:t>-</w:t>
+      </w:r>
+      <w:r>
+        <w:rPr>
+          <w:rFonts w:ascii="Arial" w:hAnsi="Arial" w:cs="Arial"/>
+          <w:color w:val="1F497D"/>
+          <w:sz w:val="18"/>
+          <w:szCs w:val="18"/>
         </w:rPr>
         <w:tab/>
-      </w:r>
-      <w:r>
-        <w:rPr>
-          <w:rFonts w:ascii="Arial" w:hAnsi="Arial" w:cs="Arial"/>
-          <w:b/>
-          <w:bCs/>
-          <w:color w:val="4472C4" w:themeColor="accent5"/>
-          <w:sz w:val="24"/>
-          <w:szCs w:val="24"/>
-        </w:rPr>
-        <w:t>04</w:t>
-      </w:r>
-      <w:r>
-        <w:rPr>
-          <w:rFonts w:ascii="Arial" w:hAnsi="Arial" w:cs="Arial"/>
-          <w:b/>
-          <w:bCs/>
-          <w:color w:val="4472C4" w:themeColor="accent5"/>
-          <w:sz w:val="24"/>
-          <w:szCs w:val="24"/>
-        </w:rPr>
-        <w:t>/</w:t>
-      </w:r>
-      <w:r>
-        <w:rPr>
-          <w:rFonts w:ascii="Arial" w:hAnsi="Arial" w:cs="Arial"/>
-          <w:b/>
-          <w:bCs/>
-          <w:color w:val="4472C4" w:themeColor="accent5"/>
-          <w:sz w:val="24"/>
-          <w:szCs w:val="24"/>
-        </w:rPr>
-        <w:t>06</w:t>
-      </w:r>
-      <w:r>
-        <w:rPr>
-          <w:rFonts w:ascii="Arial" w:hAnsi="Arial" w:cs="Arial"/>
-          <w:b/>
-          <w:bCs/>
-          <w:color w:val="4472C4" w:themeColor="accent5"/>
-          <w:sz w:val="24"/>
-          <w:szCs w:val="24"/>
-        </w:rPr>
-        <w:t>/2025</w:t>
-      </w:r>
-      <w:r>
-        <w:rPr>
-          <w:rFonts w:ascii="Arial" w:hAnsi="Arial" w:cs="Arial"/>
-          <w:b/>
-          <w:bCs/>
-          <w:color w:val="4472C4" w:themeColor="accent5"/>
-          <w:sz w:val="24"/>
-          <w:szCs w:val="24"/>
-        </w:rPr>
-        <w:br/>
-      </w:r>
-      <w:r>
-        <w:rPr>
-          <w:rFonts w:ascii="Arial" w:hAnsi="Arial" w:cs="Arial"/>
-          <w:color w:val="9CC2E5" w:themeColor="accent1" w:themeTint="99"/>
-          <w:sz w:val="16"/>
-          <w:szCs w:val="16"/>
-        </w:rPr>
-        <w:t>CTecControls v1.5.2</w:t>
-      </w:r>
-      <w:r>
-        <w:rPr>
-          <w:rFonts w:ascii="Arial" w:hAnsi="Arial" w:cs="Arial"/>
-          <w:color w:val="9CC2E5" w:themeColor="accent1" w:themeTint="99"/>
-          <w:sz w:val="16"/>
-          <w:szCs w:val="16"/>
-        </w:rPr>
-        <w:t>3</w:t>
-      </w:r>
-      <w:r>
-        <w:rPr>
-          <w:rFonts w:ascii="Arial" w:hAnsi="Arial" w:cs="Arial"/>
-          <w:color w:val="9CC2E5" w:themeColor="accent1" w:themeTint="99"/>
-          <w:sz w:val="16"/>
-          <w:szCs w:val="16"/>
-        </w:rPr>
-        <w:t>,  CTecDevices v1.3.1</w:t>
-      </w:r>
-      <w:r>
-        <w:rPr>
-          <w:rFonts w:ascii="Arial" w:hAnsi="Arial" w:cs="Arial"/>
-          <w:color w:val="9CC2E5" w:themeColor="accent1" w:themeTint="99"/>
-          <w:sz w:val="16"/>
-          <w:szCs w:val="16"/>
-        </w:rPr>
-        <w:t>8</w:t>
-      </w:r>
-      <w:r>
-        <w:rPr>
-          <w:rFonts w:ascii="Arial" w:hAnsi="Arial" w:cs="Arial"/>
-          <w:color w:val="9CC2E5" w:themeColor="accent1" w:themeTint="99"/>
-          <w:sz w:val="16"/>
-          <w:szCs w:val="16"/>
-        </w:rPr>
-        <w:t>,  CTecFtdi v1.3.2,  CTecUtil v1.5.1</w:t>
-      </w:r>
-      <w:r>
-        <w:rPr>
-          <w:rFonts w:ascii="Arial" w:hAnsi="Arial" w:cs="Arial"/>
-          <w:color w:val="9CC2E5" w:themeColor="accent1" w:themeTint="99"/>
-          <w:sz w:val="16"/>
-          <w:szCs w:val="16"/>
-        </w:rPr>
-        <w:t>8</w:t>
-      </w:r>
-    </w:p>
-    <w:p>
-      <w:pPr>
-        <w:tabs>
-          <w:tab w:val="left" w:pos="284"/>
-          <w:tab w:val="left" w:pos="567"/>
-          <w:tab w:val="left" w:pos="993"/>
-          <w:tab w:val="left" w:pos="1418"/>
-          <w:tab w:val="right" w:pos="9000"/>
-        </w:tabs>
-        <w:suppressAutoHyphens/>
-        <w:autoSpaceDN w:val="0"/>
-        <w:contextualSpacing/>
-        <w:rPr>
-          <w:rFonts w:ascii="Arial" w:hAnsi="Arial" w:cs="Arial"/>
-          <w:color w:val="1F497D"/>
-          <w:sz w:val="18"/>
-          <w:szCs w:val="18"/>
-        </w:rPr>
-      </w:pPr>
-      <w:r>
-        <w:rPr>
-          <w:rFonts w:ascii="Arial" w:hAnsi="Arial" w:cs="Arial"/>
-          <w:color w:val="1F497D"/>
-          <w:sz w:val="18"/>
-          <w:szCs w:val="18"/>
-        </w:rPr>
-        <w:t>-</w:t>
-      </w:r>
-      <w:r>
-        <w:rPr>
-          <w:rFonts w:ascii="Arial" w:hAnsi="Arial" w:cs="Arial"/>
-          <w:color w:val="1F497D"/>
-          <w:sz w:val="18"/>
-          <w:szCs w:val="18"/>
-        </w:rPr>
-        <w:tab/>
-      </w:r>
-      <w:r>
-        <w:rPr>
-          <w:rFonts w:ascii="Arial" w:hAnsi="Arial" w:cs="Arial"/>
-          <w:color w:val="1F497D"/>
-          <w:sz w:val="18"/>
-          <w:szCs w:val="18"/>
-        </w:rPr>
-        <w:t>The Device Details page now shows dashes for all values that are not applicable to the device type.</w:t>
+        <w:t>Various fixes on the</w:t>
+      </w:r>
+      <w:r>
+        <w:rPr>
+          <w:rFonts w:ascii="Arial" w:hAnsi="Arial" w:cs="Arial"/>
+          <w:color w:val="1F497D"/>
+          <w:sz w:val="18"/>
+          <w:szCs w:val="18"/>
+        </w:rPr>
+        <w:t xml:space="preserve"> Causes and effects</w:t>
+      </w:r>
+      <w:r>
+        <w:rPr>
+          <w:rFonts w:ascii="Arial" w:hAnsi="Arial" w:cs="Arial"/>
+          <w:color w:val="1F497D"/>
+          <w:sz w:val="18"/>
+          <w:szCs w:val="18"/>
+        </w:rPr>
+        <w:t xml:space="preserve"> page have been made to ensure</w:t>
+      </w:r>
+      <w:r>
+        <w:rPr>
+          <w:rFonts w:ascii="Arial" w:hAnsi="Arial" w:cs="Arial"/>
+          <w:color w:val="1F497D"/>
+          <w:sz w:val="18"/>
+          <w:szCs w:val="18"/>
+        </w:rPr>
+        <w:t xml:space="preserve"> </w:t>
+      </w:r>
+      <w:r>
+        <w:rPr>
+          <w:rFonts w:ascii="Arial" w:hAnsi="Arial" w:cs="Arial"/>
+          <w:color w:val="1F497D"/>
+          <w:sz w:val="18"/>
+          <w:szCs w:val="18"/>
+        </w:rPr>
+        <w:t>that the drop-down lists behave</w:t>
+      </w:r>
+      <w:r>
+        <w:rPr>
+          <w:rFonts w:ascii="Arial" w:hAnsi="Arial" w:cs="Arial"/>
+          <w:color w:val="1F497D"/>
+          <w:sz w:val="18"/>
+          <w:szCs w:val="18"/>
+        </w:rPr>
+        <w:t xml:space="preserve"> correctly </w:t>
+      </w:r>
+      <w:r>
+        <w:rPr>
+          <w:rFonts w:ascii="Arial" w:hAnsi="Arial" w:cs="Arial"/>
+          <w:color w:val="1F497D"/>
+          <w:sz w:val="18"/>
+          <w:szCs w:val="18"/>
+        </w:rPr>
+        <w:t xml:space="preserve">in all circumstances, i.e. when reading </w:t>
+      </w:r>
+      <w:r>
+        <w:rPr>
+          <w:rFonts w:ascii="Arial" w:hAnsi="Arial" w:cs="Arial"/>
+          <w:color w:val="1F497D"/>
+          <w:sz w:val="18"/>
+          <w:szCs w:val="18"/>
+        </w:rPr>
+        <w:t>from file and from a panel</w:t>
+      </w:r>
+      <w:r>
+        <w:rPr>
+          <w:rFonts w:ascii="Arial" w:hAnsi="Arial" w:cs="Arial"/>
+          <w:color w:val="1F497D"/>
+          <w:sz w:val="18"/>
+          <w:szCs w:val="18"/>
+        </w:rPr>
+        <w:t>, after editing the Device Details pages, and when the app language is changed</w:t>
+      </w:r>
+      <w:r>
+        <w:rPr>
+          <w:rFonts w:ascii="Arial" w:hAnsi="Arial" w:cs="Arial"/>
+          <w:color w:val="1F497D"/>
+          <w:sz w:val="18"/>
+          <w:szCs w:val="18"/>
+        </w:rPr>
+        <w:t>.</w:t>
       </w:r>
     </w:p>
     <w:p>
@@ -2357,7 +2347,15 @@
           <w:szCs w:val="18"/>
         </w:rPr>
         <w:tab/>
-        <w:t>The Device Details page now hides the base sounder group if Remote LED is selected (Apollo devices).</w:t>
+      </w:r>
+      <w:r>
+        <w:rPr>
+          <w:rFonts w:ascii="Arial" w:hAnsi="Arial" w:cs="Arial"/>
+          <w:color w:val="1F497D"/>
+          <w:sz w:val="18"/>
+          <w:szCs w:val="18"/>
+        </w:rPr>
+        <w:t>Some of the validation error boxes in the Device Info Panel and on the Causes and Effects page have been corrected.</w:t>
       </w:r>
     </w:p>
     <w:p>
@@ -2397,7 +2395,60 @@
           <w:szCs w:val="18"/>
         </w:rPr>
         <w:tab/>
-        <w:t>The on-screen values in Zones, Groups and Network Configuration are updated straight away when data is read from a panel.</w:t>
+      </w:r>
+      <w:r>
+        <w:rPr>
+          <w:rFonts w:ascii="Arial" w:hAnsi="Arial" w:cs="Arial"/>
+          <w:color w:val="1F497D"/>
+          <w:sz w:val="18"/>
+          <w:szCs w:val="18"/>
+        </w:rPr>
+        <w:t>The app notification pop</w:t>
+      </w:r>
+      <w:r>
+        <w:rPr>
+          <w:rFonts w:ascii="Arial" w:hAnsi="Arial" w:cs="Arial"/>
+          <w:color w:val="1F497D"/>
+          <w:sz w:val="18"/>
+          <w:szCs w:val="18"/>
+        </w:rPr>
+        <w:t>-</w:t>
+      </w:r>
+      <w:r>
+        <w:rPr>
+          <w:rFonts w:ascii="Arial" w:hAnsi="Arial" w:cs="Arial"/>
+          <w:color w:val="1F497D"/>
+          <w:sz w:val="18"/>
+          <w:szCs w:val="18"/>
+        </w:rPr>
+        <w:t>up now correctly indicate</w:t>
+      </w:r>
+      <w:r>
+        <w:rPr>
+          <w:rFonts w:ascii="Arial" w:hAnsi="Arial" w:cs="Arial"/>
+          <w:color w:val="1F497D"/>
+          <w:sz w:val="18"/>
+          <w:szCs w:val="18"/>
+        </w:rPr>
+        <w:t>s</w:t>
+      </w:r>
+      <w:r>
+        <w:rPr>
+          <w:rFonts w:ascii="Arial" w:hAnsi="Arial" w:cs="Arial"/>
+          <w:color w:val="1F497D"/>
+          <w:sz w:val="18"/>
+          <w:szCs w:val="18"/>
+        </w:rPr>
+        <w:t xml:space="preserve"> when comms has failed instead of just saying it had completed)</w:t>
+      </w:r>
+      <w:r>
+        <w:rPr>
+          <w:rFonts w:ascii="Arial" w:hAnsi="Arial" w:cs="Arial"/>
+          <w:color w:val="1F497D"/>
+          <w:sz w:val="18"/>
+          <w:szCs w:val="18"/>
+        </w:rPr>
+        <w:t>.</w:t>
       </w:r>
     </w:p>
     <w:p>
@@ -2437,7 +2488,69 @@
           <w:szCs w:val="18"/>
         </w:rPr>
         <w:tab/>
-        <w:t>Causes and Effects settings are consistently read correctly both from panels and files.</w:t>
+      </w:r>
+      <w:r>
+        <w:rPr>
+          <w:rFonts w:ascii="Arial" w:hAnsi="Arial" w:cs="Arial"/>
+          <w:color w:val="1F497D"/>
+          <w:sz w:val="18"/>
+          <w:szCs w:val="18"/>
+        </w:rPr>
+        <w:t xml:space="preserve">If an interruption occurs whilst the application config file is being written </w:t>
+      </w:r>
+      <w:r>
+        <w:rPr>
+          <w:rFonts w:ascii="Arial" w:hAnsi="Arial" w:cs="Arial"/>
+          <w:color w:val="1F497D"/>
+          <w:sz w:val="18"/>
+          <w:szCs w:val="18"/>
+        </w:rPr>
+        <w:t>the</w:t>
+      </w:r>
+      <w:r>
+        <w:rPr>
+          <w:rFonts w:ascii="Arial" w:hAnsi="Arial" w:cs="Arial"/>
+          <w:color w:val="1F497D"/>
+          <w:sz w:val="18"/>
+          <w:szCs w:val="18"/>
+        </w:rPr>
+        <w:t xml:space="preserve"> </w:t>
+      </w:r>
+      <w:r>
+        <w:rPr>
+          <w:rFonts w:ascii="Arial" w:hAnsi="Arial" w:cs="Arial"/>
+          <w:color w:val="1F497D"/>
+          <w:sz w:val="18"/>
+          <w:szCs w:val="18"/>
+        </w:rPr>
+        <w:t>result</w:t>
+      </w:r>
+      <w:r>
+        <w:rPr>
+          <w:rFonts w:ascii="Arial" w:hAnsi="Arial" w:cs="Arial"/>
+          <w:color w:val="1F497D"/>
+          <w:sz w:val="18"/>
+          <w:szCs w:val="18"/>
+        </w:rPr>
+        <w:t xml:space="preserve"> cou</w:t>
+      </w:r>
+      <w:r>
+        <w:rPr>
+          <w:rFonts w:ascii="Arial" w:hAnsi="Arial" w:cs="Arial"/>
+          <w:color w:val="1F497D"/>
+          <w:sz w:val="18"/>
+          <w:szCs w:val="18"/>
+        </w:rPr>
+        <w:t>ld be an empty file.  That would cause a fault next time it was read.  The app will now handle an empty file correctly</w:t>
+      </w:r>
+      <w:r>
+        <w:rPr>
+          <w:rFonts w:ascii="Arial" w:hAnsi="Arial" w:cs="Arial"/>
+          <w:color w:val="1F497D"/>
+          <w:sz w:val="18"/>
+          <w:szCs w:val="18"/>
+        </w:rPr>
+        <w:t>.</w:t>
       </w:r>
     </w:p>
     <w:p>
@@ -2460,7 +2573,181 @@
           <w:szCs w:val="18"/>
         </w:rPr>
       </w:pPr>
-      <w:bookmarkStart w:id="5" w:name="_Hlk202824737"/>
+    </w:p>
+    <w:p>
+      <w:pPr>
+        <w:tabs>
+          <w:tab w:val="left" w:pos="993"/>
+        </w:tabs>
+        <w:rPr>
+          <w:rFonts w:ascii="Arial" w:hAnsi="Arial" w:cs="Arial"/>
+          <w:color w:val="9CC2E5" w:themeColor="accent1" w:themeTint="99"/>
+          <w:sz w:val="16"/>
+          <w:szCs w:val="16"/>
+        </w:rPr>
+      </w:pPr>
+      <w:r>
+        <w:rPr>
+          <w:rFonts w:ascii="Arial" w:hAnsi="Arial" w:cs="Arial"/>
+          <w:b/>
+          <w:bCs/>
+          <w:color w:val="4472C4" w:themeColor="accent5"/>
+          <w:sz w:val="24"/>
+          <w:szCs w:val="24"/>
+        </w:rPr>
+        <w:t>v8.1.</w:t>
+      </w:r>
+      <w:r>
+        <w:rPr>
+          <w:rFonts w:ascii="Arial" w:hAnsi="Arial" w:cs="Arial"/>
+          <w:b/>
+          <w:bCs/>
+          <w:color w:val="4472C4" w:themeColor="accent5"/>
+          <w:sz w:val="24"/>
+          <w:szCs w:val="24"/>
+        </w:rPr>
+        <w:t>2</w:t>
+      </w:r>
+      <w:r>
+        <w:rPr>
+          <w:rFonts w:ascii="Arial" w:hAnsi="Arial" w:cs="Arial"/>
+          <w:b/>
+          <w:bCs/>
+          <w:color w:val="4472C4" w:themeColor="accent5"/>
+          <w:sz w:val="24"/>
+          <w:szCs w:val="24"/>
+        </w:rPr>
+        <w:tab/>
+      </w:r>
+      <w:r>
+        <w:rPr>
+          <w:rFonts w:ascii="Arial" w:hAnsi="Arial" w:cs="Arial"/>
+          <w:b/>
+          <w:bCs/>
+          <w:color w:val="4472C4" w:themeColor="accent5"/>
+          <w:sz w:val="24"/>
+          <w:szCs w:val="24"/>
+        </w:rPr>
+        <w:t>04</w:t>
+      </w:r>
+      <w:r>
+        <w:rPr>
+          <w:rFonts w:ascii="Arial" w:hAnsi="Arial" w:cs="Arial"/>
+          <w:b/>
+          <w:bCs/>
+          <w:color w:val="4472C4" w:themeColor="accent5"/>
+          <w:sz w:val="24"/>
+          <w:szCs w:val="24"/>
+        </w:rPr>
+        <w:t>/</w:t>
+      </w:r>
+      <w:r>
+        <w:rPr>
+          <w:rFonts w:ascii="Arial" w:hAnsi="Arial" w:cs="Arial"/>
+          <w:b/>
+          <w:bCs/>
+          <w:color w:val="4472C4" w:themeColor="accent5"/>
+          <w:sz w:val="24"/>
+          <w:szCs w:val="24"/>
+        </w:rPr>
+        <w:t>06</w:t>
+      </w:r>
+      <w:r>
+        <w:rPr>
+          <w:rFonts w:ascii="Arial" w:hAnsi="Arial" w:cs="Arial"/>
+          <w:b/>
+          <w:bCs/>
+          <w:color w:val="4472C4" w:themeColor="accent5"/>
+          <w:sz w:val="24"/>
+          <w:szCs w:val="24"/>
+        </w:rPr>
+        <w:t>/2025</w:t>
+      </w:r>
+      <w:r>
+        <w:rPr>
+          <w:rFonts w:ascii="Arial" w:hAnsi="Arial" w:cs="Arial"/>
+          <w:b/>
+          <w:bCs/>
+          <w:color w:val="4472C4" w:themeColor="accent5"/>
+          <w:sz w:val="24"/>
+          <w:szCs w:val="24"/>
+        </w:rPr>
+        <w:br/>
+      </w:r>
+      <w:r>
+        <w:rPr>
+          <w:rFonts w:ascii="Arial" w:hAnsi="Arial" w:cs="Arial"/>
+          <w:color w:val="9CC2E5" w:themeColor="accent1" w:themeTint="99"/>
+          <w:sz w:val="16"/>
+          <w:szCs w:val="16"/>
+        </w:rPr>
+        <w:t>CTecControls v1.5.2</w:t>
+      </w:r>
+      <w:r>
+        <w:rPr>
+          <w:rFonts w:ascii="Arial" w:hAnsi="Arial" w:cs="Arial"/>
+          <w:color w:val="9CC2E5" w:themeColor="accent1" w:themeTint="99"/>
+          <w:sz w:val="16"/>
+          <w:szCs w:val="16"/>
+        </w:rPr>
+        <w:t>3</w:t>
+      </w:r>
+      <w:r>
+        <w:rPr>
+          <w:rFonts w:ascii="Arial" w:hAnsi="Arial" w:cs="Arial"/>
+          <w:color w:val="9CC2E5" w:themeColor="accent1" w:themeTint="99"/>
+          <w:sz w:val="16"/>
+          <w:szCs w:val="16"/>
+        </w:rPr>
+        <w:t>,  CTecDevices v1.3.1</w:t>
+      </w:r>
+      <w:r>
+        <w:rPr>
+          <w:rFonts w:ascii="Arial" w:hAnsi="Arial" w:cs="Arial"/>
+          <w:color w:val="9CC2E5" w:themeColor="accent1" w:themeTint="99"/>
+          <w:sz w:val="16"/>
+          <w:szCs w:val="16"/>
+        </w:rPr>
+        <w:t>8</w:t>
+      </w:r>
+      <w:r>
+        <w:rPr>
+          <w:rFonts w:ascii="Arial" w:hAnsi="Arial" w:cs="Arial"/>
+          <w:color w:val="9CC2E5" w:themeColor="accent1" w:themeTint="99"/>
+          <w:sz w:val="16"/>
+          <w:szCs w:val="16"/>
+        </w:rPr>
+        <w:t>,  CTecFtdi v1.3.2,  CTecUtil v1.5.1</w:t>
+      </w:r>
+      <w:r>
+        <w:rPr>
+          <w:rFonts w:ascii="Arial" w:hAnsi="Arial" w:cs="Arial"/>
+          <w:color w:val="9CC2E5" w:themeColor="accent1" w:themeTint="99"/>
+          <w:sz w:val="16"/>
+          <w:szCs w:val="16"/>
+        </w:rPr>
+        <w:t>8</w:t>
+      </w:r>
+    </w:p>
+    <w:p>
+      <w:pPr>
+        <w:tabs>
+          <w:tab w:val="left" w:pos="284"/>
+          <w:tab w:val="left" w:pos="567"/>
+          <w:tab w:val="left" w:pos="993"/>
+          <w:tab w:val="left" w:pos="1418"/>
+          <w:tab w:val="right" w:pos="9000"/>
+        </w:tabs>
+        <w:suppressAutoHyphens/>
+        <w:autoSpaceDN w:val="0"/>
+        <w:contextualSpacing/>
+        <w:rPr>
+          <w:rFonts w:ascii="Arial" w:hAnsi="Arial" w:cs="Arial"/>
+          <w:color w:val="1F497D"/>
+          <w:sz w:val="18"/>
+          <w:szCs w:val="18"/>
+        </w:rPr>
+      </w:pPr>
       <w:r>
         <w:rPr>
           <w:rFonts w:ascii="Arial" w:hAnsi="Arial" w:cs="Arial"/>
@@ -2478,10 +2765,17 @@
           <w:szCs w:val="18"/>
         </w:rPr>
         <w:tab/>
-        <w:t>Windows app notifications are shown after each upload and download, indicating completion or otherwise.</w:t>
-      </w:r>
-    </w:p>
-    <w:bookmarkEnd w:id="5"/>
+      </w:r>
+      <w:r>
+        <w:rPr>
+          <w:rFonts w:ascii="Arial" w:hAnsi="Arial" w:cs="Arial"/>
+          <w:color w:val="1F497D"/>
+          <w:sz w:val="18"/>
+          <w:szCs w:val="18"/>
+        </w:rPr>
+        <w:t>The Device Details page now shows dashes for all values that are not applicable to the device type.</w:t>
+      </w:r>
+    </w:p>
     <w:p>
       <w:pPr>
         <w:tabs>
@@ -2519,60 +2813,7 @@
           <w:szCs w:val="18"/>
         </w:rPr>
         <w:tab/>
-      </w:r>
-      <w:r>
-        <w:rPr>
-          <w:rFonts w:ascii="Arial" w:hAnsi="Arial" w:cs="Arial"/>
-          <w:color w:val="1F497D"/>
-          <w:sz w:val="18"/>
-          <w:szCs w:val="18"/>
-        </w:rPr>
-        <w:t>The app will not attempt to open f</w:t>
-      </w:r>
-      <w:r>
-        <w:rPr>
-          <w:rFonts w:ascii="Arial" w:hAnsi="Arial" w:cs="Arial"/>
-          <w:color w:val="1F497D"/>
-          <w:sz w:val="18"/>
-          <w:szCs w:val="18"/>
-        </w:rPr>
-        <w:t xml:space="preserve">iles containing </w:t>
-      </w:r>
-      <w:r>
-        <w:rPr>
-          <w:rFonts w:ascii="Arial" w:hAnsi="Arial" w:cs="Arial"/>
-          <w:color w:val="1F497D"/>
-          <w:sz w:val="18"/>
-          <w:szCs w:val="18"/>
-        </w:rPr>
-        <w:t xml:space="preserve">invalid </w:t>
-      </w:r>
-      <w:r>
-        <w:rPr>
-          <w:rFonts w:ascii="Arial" w:hAnsi="Arial" w:cs="Arial"/>
-          <w:color w:val="1F497D"/>
-          <w:sz w:val="18"/>
-          <w:szCs w:val="18"/>
-        </w:rPr>
-        <w:t xml:space="preserve">data </w:t>
-      </w:r>
-      <w:r>
-        <w:rPr>
-          <w:rFonts w:ascii="Arial" w:hAnsi="Arial" w:cs="Arial"/>
-          <w:color w:val="1F497D"/>
-          <w:sz w:val="18"/>
-          <w:szCs w:val="18"/>
-        </w:rPr>
-        <w:t xml:space="preserve">or data </w:t>
-      </w:r>
-      <w:r>
-        <w:rPr>
-          <w:rFonts w:ascii="Arial" w:hAnsi="Arial" w:cs="Arial"/>
-          <w:color w:val="1F497D"/>
-          <w:sz w:val="18"/>
-          <w:szCs w:val="18"/>
-        </w:rPr>
-        <w:t>for unsupported protocols.</w:t>
+        <w:t>The Device Details page now hides the base sounder group if Remote LED is selected (Apollo devices).</w:t>
       </w:r>
     </w:p>
     <w:p>
@@ -2612,24 +2853,7 @@
           <w:szCs w:val="18"/>
         </w:rPr>
         <w:tab/>
-      </w:r>
-      <w:r>
-        <w:rPr>
-          <w:rFonts w:ascii="Arial" w:hAnsi="Arial" w:cs="Arial"/>
-          <w:color w:val="1F497D"/>
-          <w:sz w:val="18"/>
-          <w:szCs w:val="18"/>
-        </w:rPr>
-        <w:t>T</w:t>
-      </w:r>
-      <w:r>
-        <w:rPr>
-          <w:rFonts w:ascii="Arial" w:hAnsi="Arial" w:cs="Arial"/>
-          <w:color w:val="1F497D"/>
-          <w:sz w:val="18"/>
-          <w:szCs w:val="18"/>
-        </w:rPr>
-        <w:t>he app will not send more loops to a panel than it is configured for.  This includes a correction that prevents the number of loops from being forgotten when reading a config file.</w:t>
+        <w:t>The on-screen values in Zones, Groups and Network Configuration are updated straight away when data is read from a panel.</w:t>
       </w:r>
     </w:p>
     <w:p>
@@ -2652,198 +2876,24 @@
           <w:szCs w:val="18"/>
         </w:rPr>
       </w:pPr>
-    </w:p>
-    <w:p>
-      <w:pPr>
-        <w:tabs>
-          <w:tab w:val="left" w:pos="993"/>
-        </w:tabs>
-        <w:rPr>
-          <w:rFonts w:ascii="Arial" w:hAnsi="Arial" w:cs="Arial"/>
-          <w:color w:val="9CC2E5" w:themeColor="accent1" w:themeTint="99"/>
-          <w:sz w:val="16"/>
-          <w:szCs w:val="16"/>
-        </w:rPr>
-      </w:pPr>
-      <w:r>
-        <w:rPr>
-          <w:rFonts w:ascii="Arial" w:hAnsi="Arial" w:cs="Arial"/>
-          <w:b/>
-          <w:bCs/>
-          <w:color w:val="4472C4" w:themeColor="accent5"/>
-          <w:sz w:val="24"/>
-          <w:szCs w:val="24"/>
-        </w:rPr>
-        <w:t>v8.</w:t>
-      </w:r>
-      <w:r>
-        <w:rPr>
-          <w:rFonts w:ascii="Arial" w:hAnsi="Arial" w:cs="Arial"/>
-          <w:b/>
-          <w:bCs/>
-          <w:color w:val="4472C4" w:themeColor="accent5"/>
-          <w:sz w:val="24"/>
-          <w:szCs w:val="24"/>
-        </w:rPr>
-        <w:t>1.</w:t>
-      </w:r>
-      <w:r>
-        <w:rPr>
-          <w:rFonts w:ascii="Arial" w:hAnsi="Arial" w:cs="Arial"/>
-          <w:b/>
-          <w:bCs/>
-          <w:color w:val="4472C4" w:themeColor="accent5"/>
-          <w:sz w:val="24"/>
-          <w:szCs w:val="24"/>
-        </w:rPr>
-        <w:t>1</w:t>
-      </w:r>
-      <w:r>
-        <w:rPr>
-          <w:rFonts w:ascii="Arial" w:hAnsi="Arial" w:cs="Arial"/>
-          <w:b/>
-          <w:bCs/>
-          <w:color w:val="4472C4" w:themeColor="accent5"/>
-          <w:sz w:val="24"/>
-          <w:szCs w:val="24"/>
+      <w:r>
+        <w:rPr>
+          <w:rFonts w:ascii="Arial" w:hAnsi="Arial" w:cs="Arial"/>
+          <w:color w:val="1F497D"/>
+          <w:sz w:val="18"/>
+          <w:szCs w:val="18"/>
+        </w:rPr>
+        <w:t>-</w:t>
+      </w:r>
+      <w:r>
+        <w:rPr>
+          <w:rFonts w:ascii="Arial" w:hAnsi="Arial" w:cs="Arial"/>
+          <w:color w:val="1F497D"/>
+          <w:sz w:val="18"/>
+          <w:szCs w:val="18"/>
         </w:rPr>
         <w:tab/>
-      </w:r>
-      <w:r>
-        <w:rPr>
-          <w:rFonts w:ascii="Arial" w:hAnsi="Arial" w:cs="Arial"/>
-          <w:b/>
-          <w:bCs/>
-          <w:color w:val="4472C4" w:themeColor="accent5"/>
-          <w:sz w:val="24"/>
-          <w:szCs w:val="24"/>
-        </w:rPr>
-        <w:t>21</w:t>
-      </w:r>
-      <w:r>
-        <w:rPr>
-          <w:rFonts w:ascii="Arial" w:hAnsi="Arial" w:cs="Arial"/>
-          <w:b/>
-          <w:bCs/>
-          <w:color w:val="4472C4" w:themeColor="accent5"/>
-          <w:sz w:val="24"/>
-          <w:szCs w:val="24"/>
-        </w:rPr>
-        <w:t>/</w:t>
-      </w:r>
-      <w:r>
-        <w:rPr>
-          <w:rFonts w:ascii="Arial" w:hAnsi="Arial" w:cs="Arial"/>
-          <w:b/>
-          <w:bCs/>
-          <w:color w:val="4472C4" w:themeColor="accent5"/>
-          <w:sz w:val="24"/>
-          <w:szCs w:val="24"/>
-        </w:rPr>
-        <w:t>05</w:t>
-      </w:r>
-      <w:r>
-        <w:rPr>
-          <w:rFonts w:ascii="Arial" w:hAnsi="Arial" w:cs="Arial"/>
-          <w:b/>
-          <w:bCs/>
-          <w:color w:val="4472C4" w:themeColor="accent5"/>
-          <w:sz w:val="24"/>
-          <w:szCs w:val="24"/>
-        </w:rPr>
-        <w:t>/2025</w:t>
-      </w:r>
-      <w:r>
-        <w:rPr>
-          <w:rFonts w:ascii="Arial" w:hAnsi="Arial" w:cs="Arial"/>
-          <w:b/>
-          <w:bCs/>
-          <w:color w:val="4472C4" w:themeColor="accent5"/>
-          <w:sz w:val="24"/>
-          <w:szCs w:val="24"/>
-        </w:rPr>
-        <w:br/>
-      </w:r>
-      <w:r>
-        <w:rPr>
-          <w:rFonts w:ascii="Arial" w:hAnsi="Arial" w:cs="Arial"/>
-          <w:color w:val="9CC2E5" w:themeColor="accent1" w:themeTint="99"/>
-          <w:sz w:val="16"/>
-          <w:szCs w:val="16"/>
-        </w:rPr>
-        <w:t>CTecControls v1.5.</w:t>
-      </w:r>
-      <w:r>
-        <w:rPr>
-          <w:rFonts w:ascii="Arial" w:hAnsi="Arial" w:cs="Arial"/>
-          <w:color w:val="9CC2E5" w:themeColor="accent1" w:themeTint="99"/>
-          <w:sz w:val="16"/>
-          <w:szCs w:val="16"/>
-        </w:rPr>
-        <w:t>2</w:t>
-      </w:r>
-      <w:r>
-        <w:rPr>
-          <w:rFonts w:ascii="Arial" w:hAnsi="Arial" w:cs="Arial"/>
-          <w:color w:val="9CC2E5" w:themeColor="accent1" w:themeTint="99"/>
-          <w:sz w:val="16"/>
-          <w:szCs w:val="16"/>
-        </w:rPr>
-        <w:t>1</w:t>
-      </w:r>
-      <w:r>
-        <w:rPr>
-          <w:rFonts w:ascii="Arial" w:hAnsi="Arial" w:cs="Arial"/>
-          <w:color w:val="9CC2E5" w:themeColor="accent1" w:themeTint="99"/>
-          <w:sz w:val="16"/>
-          <w:szCs w:val="16"/>
-        </w:rPr>
-        <w:t>,  CTecDevices v1.3.</w:t>
-      </w:r>
-      <w:r>
-        <w:rPr>
-          <w:rFonts w:ascii="Arial" w:hAnsi="Arial" w:cs="Arial"/>
-          <w:color w:val="9CC2E5" w:themeColor="accent1" w:themeTint="99"/>
-          <w:sz w:val="16"/>
-          <w:szCs w:val="16"/>
-        </w:rPr>
-        <w:t>1</w:t>
-      </w:r>
-      <w:r>
-        <w:rPr>
-          <w:rFonts w:ascii="Arial" w:hAnsi="Arial" w:cs="Arial"/>
-          <w:color w:val="9CC2E5" w:themeColor="accent1" w:themeTint="99"/>
-          <w:sz w:val="16"/>
-          <w:szCs w:val="16"/>
-        </w:rPr>
-        <w:t>8</w:t>
-      </w:r>
-      <w:r>
-        <w:rPr>
-          <w:rFonts w:ascii="Arial" w:hAnsi="Arial" w:cs="Arial"/>
-          <w:color w:val="9CC2E5" w:themeColor="accent1" w:themeTint="99"/>
-          <w:sz w:val="16"/>
-          <w:szCs w:val="16"/>
-        </w:rPr>
-        <w:t>,  CTecFtdi v1.3.2,  CTecUtil v1.5.</w:t>
-      </w:r>
-      <w:r>
-        <w:rPr>
-          <w:rFonts w:ascii="Arial" w:hAnsi="Arial" w:cs="Arial"/>
-          <w:color w:val="9CC2E5" w:themeColor="accent1" w:themeTint="99"/>
-          <w:sz w:val="16"/>
-          <w:szCs w:val="16"/>
-        </w:rPr>
-        <w:t>1</w:t>
-      </w:r>
-      <w:r>
-        <w:rPr>
-          <w:rFonts w:ascii="Arial" w:hAnsi="Arial" w:cs="Arial"/>
-          <w:color w:val="9CC2E5" w:themeColor="accent1" w:themeTint="99"/>
-          <w:sz w:val="16"/>
-          <w:szCs w:val="16"/>
-        </w:rPr>
-        <w:t>7</w:t>
+        <w:t>Causes and Effects settings are consistently read correctly both from panels and files.</w:t>
       </w:r>
     </w:p>
     <w:p>
@@ -2866,6 +2916,7 @@
           <w:szCs w:val="18"/>
         </w:rPr>
       </w:pPr>
+      <w:bookmarkStart w:id="6" w:name="_Hlk202824737"/>
       <w:r>
         <w:rPr>
           <w:rFonts w:ascii="Arial" w:hAnsi="Arial" w:cs="Arial"/>
@@ -2883,135 +2934,10 @@
           <w:szCs w:val="18"/>
         </w:rPr>
         <w:tab/>
-        <w:t xml:space="preserve">The </w:t>
-      </w:r>
-      <w:r>
-        <w:rPr>
-          <w:rFonts w:ascii="Arial" w:hAnsi="Arial" w:cs="Arial"/>
-          <w:color w:val="1F497D"/>
-          <w:sz w:val="18"/>
-          <w:szCs w:val="18"/>
-        </w:rPr>
-        <w:t>Device Details</w:t>
-      </w:r>
-      <w:r>
-        <w:rPr>
-          <w:rFonts w:ascii="Arial" w:hAnsi="Arial" w:cs="Arial"/>
-          <w:color w:val="1F497D"/>
-          <w:sz w:val="18"/>
-          <w:szCs w:val="18"/>
-        </w:rPr>
-        <w:t xml:space="preserve"> page</w:t>
-      </w:r>
-      <w:r>
-        <w:rPr>
-          <w:rFonts w:ascii="Arial" w:hAnsi="Arial" w:cs="Arial"/>
-          <w:color w:val="1F497D"/>
-          <w:sz w:val="18"/>
-          <w:szCs w:val="18"/>
-        </w:rPr>
-        <w:t xml:space="preserve"> now </w:t>
-      </w:r>
-      <w:r>
-        <w:rPr>
-          <w:rFonts w:ascii="Arial" w:hAnsi="Arial" w:cs="Arial"/>
-          <w:color w:val="1F497D"/>
-          <w:sz w:val="18"/>
-          <w:szCs w:val="18"/>
-        </w:rPr>
-        <w:t>show</w:t>
-      </w:r>
-      <w:r>
-        <w:rPr>
-          <w:rFonts w:ascii="Arial" w:hAnsi="Arial" w:cs="Arial"/>
-          <w:color w:val="1F497D"/>
-          <w:sz w:val="18"/>
-          <w:szCs w:val="18"/>
-        </w:rPr>
-        <w:t>s</w:t>
-      </w:r>
-      <w:r>
-        <w:rPr>
-          <w:rFonts w:ascii="Arial" w:hAnsi="Arial" w:cs="Arial"/>
-          <w:color w:val="1F497D"/>
-          <w:sz w:val="18"/>
-          <w:szCs w:val="18"/>
-        </w:rPr>
-        <w:t xml:space="preserve"> dashes for </w:t>
-      </w:r>
-      <w:r>
-        <w:rPr>
-          <w:rFonts w:ascii="Arial" w:hAnsi="Arial" w:cs="Arial"/>
-          <w:color w:val="1F497D"/>
-          <w:sz w:val="18"/>
-          <w:szCs w:val="18"/>
-        </w:rPr>
-        <w:t xml:space="preserve">all </w:t>
-      </w:r>
-      <w:r>
-        <w:rPr>
-          <w:rFonts w:ascii="Arial" w:hAnsi="Arial" w:cs="Arial"/>
-          <w:color w:val="1F497D"/>
-          <w:sz w:val="18"/>
-          <w:szCs w:val="18"/>
-        </w:rPr>
-        <w:t>values</w:t>
-      </w:r>
-      <w:r>
-        <w:rPr>
-          <w:rFonts w:ascii="Arial" w:hAnsi="Arial" w:cs="Arial"/>
-          <w:color w:val="1F497D"/>
-          <w:sz w:val="18"/>
-          <w:szCs w:val="18"/>
-        </w:rPr>
-        <w:t xml:space="preserve"> that are </w:t>
-      </w:r>
-      <w:r>
-        <w:rPr>
-          <w:rFonts w:ascii="Arial" w:hAnsi="Arial" w:cs="Arial"/>
-          <w:color w:val="1F497D"/>
-          <w:sz w:val="18"/>
-          <w:szCs w:val="18"/>
-        </w:rPr>
-        <w:t>n</w:t>
-      </w:r>
-      <w:r>
-        <w:rPr>
-          <w:rFonts w:ascii="Arial" w:hAnsi="Arial" w:cs="Arial"/>
-          <w:color w:val="1F497D"/>
-          <w:sz w:val="18"/>
-          <w:szCs w:val="18"/>
-        </w:rPr>
-        <w:t xml:space="preserve">ot </w:t>
-      </w:r>
-      <w:r>
-        <w:rPr>
-          <w:rFonts w:ascii="Arial" w:hAnsi="Arial" w:cs="Arial"/>
-          <w:color w:val="1F497D"/>
-          <w:sz w:val="18"/>
-          <w:szCs w:val="18"/>
-        </w:rPr>
-        <w:t>a</w:t>
-      </w:r>
-      <w:r>
-        <w:rPr>
-          <w:rFonts w:ascii="Arial" w:hAnsi="Arial" w:cs="Arial"/>
-          <w:color w:val="1F497D"/>
-          <w:sz w:val="18"/>
-          <w:szCs w:val="18"/>
-        </w:rPr>
-        <w:t>pplicable to the device type</w:t>
-      </w:r>
-      <w:r>
-        <w:rPr>
-          <w:rFonts w:ascii="Arial" w:hAnsi="Arial" w:cs="Arial"/>
-          <w:color w:val="1F497D"/>
-          <w:sz w:val="18"/>
-          <w:szCs w:val="18"/>
-        </w:rPr>
-        <w:t>.</w:t>
-      </w:r>
-    </w:p>
+        <w:t>Windows app notifications are shown after each upload and download, indicating completion or otherwise.</w:t>
+      </w:r>
+    </w:p>
+    <w:bookmarkEnd w:id="6"/>
     <w:p>
       <w:pPr>
         <w:tabs>
@@ -3057,34 +2983,52 @@
           <w:sz w:val="18"/>
           <w:szCs w:val="18"/>
         </w:rPr>
-        <w:t xml:space="preserve">The </w:t>
-      </w:r>
-      <w:r>
-        <w:rPr>
-          <w:rFonts w:ascii="Arial" w:hAnsi="Arial" w:cs="Arial"/>
-          <w:color w:val="1F497D"/>
-          <w:sz w:val="18"/>
-          <w:szCs w:val="18"/>
-        </w:rPr>
-        <w:t xml:space="preserve">on-screen </w:t>
-      </w:r>
-      <w:r>
-        <w:rPr>
-          <w:rFonts w:ascii="Arial" w:hAnsi="Arial" w:cs="Arial"/>
-          <w:color w:val="1F497D"/>
-          <w:sz w:val="18"/>
-          <w:szCs w:val="18"/>
-        </w:rPr>
-        <w:t>v</w:t>
-      </w:r>
-      <w:r>
-        <w:rPr>
-          <w:rFonts w:ascii="Arial" w:hAnsi="Arial" w:cs="Arial"/>
-          <w:color w:val="1F497D"/>
-          <w:sz w:val="18"/>
-          <w:szCs w:val="18"/>
-        </w:rPr>
-        <w:t>alues in Zones, Groups and Network Configuration are updated straight away when data is read from a panel.</w:t>
+        <w:t>The app will not attempt to open f</w:t>
+      </w:r>
+      <w:r>
+        <w:rPr>
+          <w:rFonts w:ascii="Arial" w:hAnsi="Arial" w:cs="Arial"/>
+          <w:color w:val="1F497D"/>
+          <w:sz w:val="18"/>
+          <w:szCs w:val="18"/>
+        </w:rPr>
+        <w:t xml:space="preserve">iles containing </w:t>
+      </w:r>
+      <w:r>
+        <w:rPr>
+          <w:rFonts w:ascii="Arial" w:hAnsi="Arial" w:cs="Arial"/>
+          <w:color w:val="1F497D"/>
+          <w:sz w:val="18"/>
+          <w:szCs w:val="18"/>
+        </w:rPr>
+        <w:t xml:space="preserve">invalid </w:t>
+      </w:r>
+      <w:r>
+        <w:rPr>
+          <w:rFonts w:ascii="Arial" w:hAnsi="Arial" w:cs="Arial"/>
+          <w:color w:val="1F497D"/>
+          <w:sz w:val="18"/>
+          <w:szCs w:val="18"/>
+        </w:rPr>
+        <w:t xml:space="preserve">data </w:t>
+      </w:r>
+      <w:r>
+        <w:rPr>
+          <w:rFonts w:ascii="Arial" w:hAnsi="Arial" w:cs="Arial"/>
+          <w:color w:val="1F497D"/>
+          <w:sz w:val="18"/>
+          <w:szCs w:val="18"/>
+        </w:rPr>
+        <w:t xml:space="preserve">or data </w:t>
+      </w:r>
+      <w:r>
+        <w:rPr>
+          <w:rFonts w:ascii="Arial" w:hAnsi="Arial" w:cs="Arial"/>
+          <w:color w:val="1F497D"/>
+          <w:sz w:val="18"/>
+          <w:szCs w:val="18"/>
+        </w:rPr>
+        <w:t>for unsupported protocols.</w:t>
       </w:r>
     </w:p>
     <w:p>
@@ -3114,6 +3058,7 @@
           <w:sz w:val="18"/>
           <w:szCs w:val="18"/>
         </w:rPr>
+        <w:lastRenderedPageBreak/>
         <w:t>-</w:t>
       </w:r>
       <w:r>
@@ -3124,16 +3069,24 @@
           <w:szCs w:val="18"/>
         </w:rPr>
         <w:tab/>
-        <w:t>A base sounder group can no longer be set for a</w:t>
-      </w:r>
-      <w:r>
-        <w:rPr>
-          <w:rFonts w:ascii="Arial" w:hAnsi="Arial" w:cs="Arial"/>
-          <w:color w:val="1F497D"/>
-          <w:sz w:val="18"/>
-          <w:szCs w:val="18"/>
-        </w:rPr>
-        <w:t xml:space="preserve"> XP95/S90 I/O Unit.</w:t>
+      </w:r>
+      <w:r>
+        <w:rPr>
+          <w:rFonts w:ascii="Arial" w:hAnsi="Arial" w:cs="Arial"/>
+          <w:color w:val="1F497D"/>
+          <w:sz w:val="18"/>
+          <w:szCs w:val="18"/>
+        </w:rPr>
+        <w:t>T</w:t>
+      </w:r>
+      <w:r>
+        <w:rPr>
+          <w:rFonts w:ascii="Arial" w:hAnsi="Arial" w:cs="Arial"/>
+          <w:color w:val="1F497D"/>
+          <w:sz w:val="18"/>
+          <w:szCs w:val="18"/>
+        </w:rPr>
+        <w:t>he app will not send more loops to a panel than it is configured for.  This includes a correction that prevents the number of loops from being forgotten when reading a config file.</w:t>
       </w:r>
     </w:p>
     <w:p>
@@ -3156,14 +3109,517 @@
           <w:szCs w:val="18"/>
         </w:rPr>
       </w:pPr>
-      <w:r>
-        <w:rPr>
-          <w:rFonts w:ascii="Arial" w:hAnsi="Arial" w:cs="Arial"/>
-          <w:color w:val="1F497D"/>
-          <w:sz w:val="18"/>
-          <w:szCs w:val="18"/>
-        </w:rPr>
-        <w:lastRenderedPageBreak/>
+    </w:p>
+    <w:p>
+      <w:pPr>
+        <w:tabs>
+          <w:tab w:val="left" w:pos="993"/>
+        </w:tabs>
+        <w:rPr>
+          <w:rFonts w:ascii="Arial" w:hAnsi="Arial" w:cs="Arial"/>
+          <w:color w:val="9CC2E5" w:themeColor="accent1" w:themeTint="99"/>
+          <w:sz w:val="16"/>
+          <w:szCs w:val="16"/>
+        </w:rPr>
+      </w:pPr>
+      <w:r>
+        <w:rPr>
+          <w:rFonts w:ascii="Arial" w:hAnsi="Arial" w:cs="Arial"/>
+          <w:b/>
+          <w:bCs/>
+          <w:color w:val="4472C4" w:themeColor="accent5"/>
+          <w:sz w:val="24"/>
+          <w:szCs w:val="24"/>
+        </w:rPr>
+        <w:t>v8.</w:t>
+      </w:r>
+      <w:r>
+        <w:rPr>
+          <w:rFonts w:ascii="Arial" w:hAnsi="Arial" w:cs="Arial"/>
+          <w:b/>
+          <w:bCs/>
+          <w:color w:val="4472C4" w:themeColor="accent5"/>
+          <w:sz w:val="24"/>
+          <w:szCs w:val="24"/>
+        </w:rPr>
+        <w:t>1.</w:t>
+      </w:r>
+      <w:r>
+        <w:rPr>
+          <w:rFonts w:ascii="Arial" w:hAnsi="Arial" w:cs="Arial"/>
+          <w:b/>
+          <w:bCs/>
+          <w:color w:val="4472C4" w:themeColor="accent5"/>
+          <w:sz w:val="24"/>
+          <w:szCs w:val="24"/>
+        </w:rPr>
+        <w:t>1</w:t>
+      </w:r>
+      <w:r>
+        <w:rPr>
+          <w:rFonts w:ascii="Arial" w:hAnsi="Arial" w:cs="Arial"/>
+          <w:b/>
+          <w:bCs/>
+          <w:color w:val="4472C4" w:themeColor="accent5"/>
+          <w:sz w:val="24"/>
+          <w:szCs w:val="24"/>
+        </w:rPr>
+        <w:tab/>
+      </w:r>
+      <w:r>
+        <w:rPr>
+          <w:rFonts w:ascii="Arial" w:hAnsi="Arial" w:cs="Arial"/>
+          <w:b/>
+          <w:bCs/>
+          <w:color w:val="4472C4" w:themeColor="accent5"/>
+          <w:sz w:val="24"/>
+          <w:szCs w:val="24"/>
+        </w:rPr>
+        <w:t>21</w:t>
+      </w:r>
+      <w:r>
+        <w:rPr>
+          <w:rFonts w:ascii="Arial" w:hAnsi="Arial" w:cs="Arial"/>
+          <w:b/>
+          <w:bCs/>
+          <w:color w:val="4472C4" w:themeColor="accent5"/>
+          <w:sz w:val="24"/>
+          <w:szCs w:val="24"/>
+        </w:rPr>
+        <w:t>/</w:t>
+      </w:r>
+      <w:r>
+        <w:rPr>
+          <w:rFonts w:ascii="Arial" w:hAnsi="Arial" w:cs="Arial"/>
+          <w:b/>
+          <w:bCs/>
+          <w:color w:val="4472C4" w:themeColor="accent5"/>
+          <w:sz w:val="24"/>
+          <w:szCs w:val="24"/>
+        </w:rPr>
+        <w:t>05</w:t>
+      </w:r>
+      <w:r>
+        <w:rPr>
+          <w:rFonts w:ascii="Arial" w:hAnsi="Arial" w:cs="Arial"/>
+          <w:b/>
+          <w:bCs/>
+          <w:color w:val="4472C4" w:themeColor="accent5"/>
+          <w:sz w:val="24"/>
+          <w:szCs w:val="24"/>
+        </w:rPr>
+        <w:t>/2025</w:t>
+      </w:r>
+      <w:r>
+        <w:rPr>
+          <w:rFonts w:ascii="Arial" w:hAnsi="Arial" w:cs="Arial"/>
+          <w:b/>
+          <w:bCs/>
+          <w:color w:val="4472C4" w:themeColor="accent5"/>
+          <w:sz w:val="24"/>
+          <w:szCs w:val="24"/>
+        </w:rPr>
+        <w:br/>
+      </w:r>
+      <w:r>
+        <w:rPr>
+          <w:rFonts w:ascii="Arial" w:hAnsi="Arial" w:cs="Arial"/>
+          <w:color w:val="9CC2E5" w:themeColor="accent1" w:themeTint="99"/>
+          <w:sz w:val="16"/>
+          <w:szCs w:val="16"/>
+        </w:rPr>
+        <w:t>CTecControls v1.5.</w:t>
+      </w:r>
+      <w:r>
+        <w:rPr>
+          <w:rFonts w:ascii="Arial" w:hAnsi="Arial" w:cs="Arial"/>
+          <w:color w:val="9CC2E5" w:themeColor="accent1" w:themeTint="99"/>
+          <w:sz w:val="16"/>
+          <w:szCs w:val="16"/>
+        </w:rPr>
+        <w:t>2</w:t>
+      </w:r>
+      <w:r>
+        <w:rPr>
+          <w:rFonts w:ascii="Arial" w:hAnsi="Arial" w:cs="Arial"/>
+          <w:color w:val="9CC2E5" w:themeColor="accent1" w:themeTint="99"/>
+          <w:sz w:val="16"/>
+          <w:szCs w:val="16"/>
+        </w:rPr>
+        <w:t>1</w:t>
+      </w:r>
+      <w:r>
+        <w:rPr>
+          <w:rFonts w:ascii="Arial" w:hAnsi="Arial" w:cs="Arial"/>
+          <w:color w:val="9CC2E5" w:themeColor="accent1" w:themeTint="99"/>
+          <w:sz w:val="16"/>
+          <w:szCs w:val="16"/>
+        </w:rPr>
+        <w:t>,  CTecDevices v1.3.</w:t>
+      </w:r>
+      <w:r>
+        <w:rPr>
+          <w:rFonts w:ascii="Arial" w:hAnsi="Arial" w:cs="Arial"/>
+          <w:color w:val="9CC2E5" w:themeColor="accent1" w:themeTint="99"/>
+          <w:sz w:val="16"/>
+          <w:szCs w:val="16"/>
+        </w:rPr>
+        <w:t>1</w:t>
+      </w:r>
+      <w:r>
+        <w:rPr>
+          <w:rFonts w:ascii="Arial" w:hAnsi="Arial" w:cs="Arial"/>
+          <w:color w:val="9CC2E5" w:themeColor="accent1" w:themeTint="99"/>
+          <w:sz w:val="16"/>
+          <w:szCs w:val="16"/>
+        </w:rPr>
+        <w:t>8</w:t>
+      </w:r>
+      <w:r>
+        <w:rPr>
+          <w:rFonts w:ascii="Arial" w:hAnsi="Arial" w:cs="Arial"/>
+          <w:color w:val="9CC2E5" w:themeColor="accent1" w:themeTint="99"/>
+          <w:sz w:val="16"/>
+          <w:szCs w:val="16"/>
+        </w:rPr>
+        <w:t>,  CTecFtdi v1.3.2,  CTecUtil v1.5.</w:t>
+      </w:r>
+      <w:r>
+        <w:rPr>
+          <w:rFonts w:ascii="Arial" w:hAnsi="Arial" w:cs="Arial"/>
+          <w:color w:val="9CC2E5" w:themeColor="accent1" w:themeTint="99"/>
+          <w:sz w:val="16"/>
+          <w:szCs w:val="16"/>
+        </w:rPr>
+        <w:t>1</w:t>
+      </w:r>
+      <w:r>
+        <w:rPr>
+          <w:rFonts w:ascii="Arial" w:hAnsi="Arial" w:cs="Arial"/>
+          <w:color w:val="9CC2E5" w:themeColor="accent1" w:themeTint="99"/>
+          <w:sz w:val="16"/>
+          <w:szCs w:val="16"/>
+        </w:rPr>
+        <w:t>7</w:t>
+      </w:r>
+    </w:p>
+    <w:p>
+      <w:pPr>
+        <w:tabs>
+          <w:tab w:val="left" w:pos="284"/>
+          <w:tab w:val="left" w:pos="567"/>
+          <w:tab w:val="left" w:pos="993"/>
+          <w:tab w:val="left" w:pos="1418"/>
+          <w:tab w:val="right" w:pos="9000"/>
+        </w:tabs>
+        <w:suppressAutoHyphens/>
+        <w:autoSpaceDN w:val="0"/>
+        <w:ind w:left="284" w:hanging="284"/>
+        <w:contextualSpacing/>
+        <w:rPr>
+          <w:rFonts w:ascii="Arial" w:hAnsi="Arial" w:cs="Arial"/>
+          <w:color w:val="1F497D"/>
+          <w:sz w:val="18"/>
+          <w:szCs w:val="18"/>
+        </w:rPr>
+      </w:pPr>
+      <w:r>
+        <w:rPr>
+          <w:rFonts w:ascii="Arial" w:hAnsi="Arial" w:cs="Arial"/>
+          <w:color w:val="1F497D"/>
+          <w:sz w:val="18"/>
+          <w:szCs w:val="18"/>
+        </w:rPr>
+        <w:t>-</w:t>
+      </w:r>
+      <w:r>
+        <w:rPr>
+          <w:rFonts w:ascii="Arial" w:hAnsi="Arial" w:cs="Arial"/>
+          <w:color w:val="1F497D"/>
+          <w:sz w:val="18"/>
+          <w:szCs w:val="18"/>
+        </w:rPr>
+        <w:tab/>
+        <w:t xml:space="preserve">The </w:t>
+      </w:r>
+      <w:r>
+        <w:rPr>
+          <w:rFonts w:ascii="Arial" w:hAnsi="Arial" w:cs="Arial"/>
+          <w:color w:val="1F497D"/>
+          <w:sz w:val="18"/>
+          <w:szCs w:val="18"/>
+        </w:rPr>
+        <w:t>Device Details</w:t>
+      </w:r>
+      <w:r>
+        <w:rPr>
+          <w:rFonts w:ascii="Arial" w:hAnsi="Arial" w:cs="Arial"/>
+          <w:color w:val="1F497D"/>
+          <w:sz w:val="18"/>
+          <w:szCs w:val="18"/>
+        </w:rPr>
+        <w:t xml:space="preserve"> page</w:t>
+      </w:r>
+      <w:r>
+        <w:rPr>
+          <w:rFonts w:ascii="Arial" w:hAnsi="Arial" w:cs="Arial"/>
+          <w:color w:val="1F497D"/>
+          <w:sz w:val="18"/>
+          <w:szCs w:val="18"/>
+        </w:rPr>
+        <w:t xml:space="preserve"> now </w:t>
+      </w:r>
+      <w:r>
+        <w:rPr>
+          <w:rFonts w:ascii="Arial" w:hAnsi="Arial" w:cs="Arial"/>
+          <w:color w:val="1F497D"/>
+          <w:sz w:val="18"/>
+          <w:szCs w:val="18"/>
+        </w:rPr>
+        <w:t>show</w:t>
+      </w:r>
+      <w:r>
+        <w:rPr>
+          <w:rFonts w:ascii="Arial" w:hAnsi="Arial" w:cs="Arial"/>
+          <w:color w:val="1F497D"/>
+          <w:sz w:val="18"/>
+          <w:szCs w:val="18"/>
+        </w:rPr>
+        <w:t>s</w:t>
+      </w:r>
+      <w:r>
+        <w:rPr>
+          <w:rFonts w:ascii="Arial" w:hAnsi="Arial" w:cs="Arial"/>
+          <w:color w:val="1F497D"/>
+          <w:sz w:val="18"/>
+          <w:szCs w:val="18"/>
+        </w:rPr>
+        <w:t xml:space="preserve"> dashes for </w:t>
+      </w:r>
+      <w:r>
+        <w:rPr>
+          <w:rFonts w:ascii="Arial" w:hAnsi="Arial" w:cs="Arial"/>
+          <w:color w:val="1F497D"/>
+          <w:sz w:val="18"/>
+          <w:szCs w:val="18"/>
+        </w:rPr>
+        <w:t xml:space="preserve">all </w:t>
+      </w:r>
+      <w:r>
+        <w:rPr>
+          <w:rFonts w:ascii="Arial" w:hAnsi="Arial" w:cs="Arial"/>
+          <w:color w:val="1F497D"/>
+          <w:sz w:val="18"/>
+          <w:szCs w:val="18"/>
+        </w:rPr>
+        <w:t>values</w:t>
+      </w:r>
+      <w:r>
+        <w:rPr>
+          <w:rFonts w:ascii="Arial" w:hAnsi="Arial" w:cs="Arial"/>
+          <w:color w:val="1F497D"/>
+          <w:sz w:val="18"/>
+          <w:szCs w:val="18"/>
+        </w:rPr>
+        <w:t xml:space="preserve"> that are </w:t>
+      </w:r>
+      <w:r>
+        <w:rPr>
+          <w:rFonts w:ascii="Arial" w:hAnsi="Arial" w:cs="Arial"/>
+          <w:color w:val="1F497D"/>
+          <w:sz w:val="18"/>
+          <w:szCs w:val="18"/>
+        </w:rPr>
+        <w:t>n</w:t>
+      </w:r>
+      <w:r>
+        <w:rPr>
+          <w:rFonts w:ascii="Arial" w:hAnsi="Arial" w:cs="Arial"/>
+          <w:color w:val="1F497D"/>
+          <w:sz w:val="18"/>
+          <w:szCs w:val="18"/>
+        </w:rPr>
+        <w:t xml:space="preserve">ot </w:t>
+      </w:r>
+      <w:r>
+        <w:rPr>
+          <w:rFonts w:ascii="Arial" w:hAnsi="Arial" w:cs="Arial"/>
+          <w:color w:val="1F497D"/>
+          <w:sz w:val="18"/>
+          <w:szCs w:val="18"/>
+        </w:rPr>
+        <w:t>a</w:t>
+      </w:r>
+      <w:r>
+        <w:rPr>
+          <w:rFonts w:ascii="Arial" w:hAnsi="Arial" w:cs="Arial"/>
+          <w:color w:val="1F497D"/>
+          <w:sz w:val="18"/>
+          <w:szCs w:val="18"/>
+        </w:rPr>
+        <w:t>pplicable to the device type</w:t>
+      </w:r>
+      <w:r>
+        <w:rPr>
+          <w:rFonts w:ascii="Arial" w:hAnsi="Arial" w:cs="Arial"/>
+          <w:color w:val="1F497D"/>
+          <w:sz w:val="18"/>
+          <w:szCs w:val="18"/>
+        </w:rPr>
+        <w:t>.</w:t>
+      </w:r>
+    </w:p>
+    <w:p>
+      <w:pPr>
+        <w:tabs>
+          <w:tab w:val="left" w:pos="284"/>
+          <w:tab w:val="left" w:pos="567"/>
+          <w:tab w:val="left" w:pos="993"/>
+          <w:tab w:val="left" w:pos="1418"/>
+          <w:tab w:val="right" w:pos="9000"/>
+        </w:tabs>
+        <w:suppressAutoHyphens/>
+        <w:autoSpaceDN w:val="0"/>
+        <w:ind w:left="284" w:hanging="284"/>
+        <w:contextualSpacing/>
+        <w:rPr>
+          <w:rFonts w:ascii="Arial" w:hAnsi="Arial" w:cs="Arial"/>
+          <w:color w:val="1F497D"/>
+          <w:sz w:val="18"/>
+          <w:szCs w:val="18"/>
+        </w:rPr>
+      </w:pPr>
+      <w:r>
+        <w:rPr>
+          <w:rFonts w:ascii="Arial" w:hAnsi="Arial" w:cs="Arial"/>
+          <w:color w:val="1F497D"/>
+          <w:sz w:val="18"/>
+          <w:szCs w:val="18"/>
+        </w:rPr>
+        <w:t>-</w:t>
+      </w:r>
+      <w:r>
+        <w:rPr>
+          <w:rFonts w:ascii="Arial" w:hAnsi="Arial" w:cs="Arial"/>
+          <w:color w:val="1F497D"/>
+          <w:sz w:val="18"/>
+          <w:szCs w:val="18"/>
+        </w:rPr>
+        <w:tab/>
+      </w:r>
+      <w:r>
+        <w:rPr>
+          <w:rFonts w:ascii="Arial" w:hAnsi="Arial" w:cs="Arial"/>
+          <w:color w:val="1F497D"/>
+          <w:sz w:val="18"/>
+          <w:szCs w:val="18"/>
+        </w:rPr>
+        <w:t xml:space="preserve">The </w:t>
+      </w:r>
+      <w:r>
+        <w:rPr>
+          <w:rFonts w:ascii="Arial" w:hAnsi="Arial" w:cs="Arial"/>
+          <w:color w:val="1F497D"/>
+          <w:sz w:val="18"/>
+          <w:szCs w:val="18"/>
+        </w:rPr>
+        <w:t xml:space="preserve">on-screen </w:t>
+      </w:r>
+      <w:r>
+        <w:rPr>
+          <w:rFonts w:ascii="Arial" w:hAnsi="Arial" w:cs="Arial"/>
+          <w:color w:val="1F497D"/>
+          <w:sz w:val="18"/>
+          <w:szCs w:val="18"/>
+        </w:rPr>
+        <w:t>v</w:t>
+      </w:r>
+      <w:r>
+        <w:rPr>
+          <w:rFonts w:ascii="Arial" w:hAnsi="Arial" w:cs="Arial"/>
+          <w:color w:val="1F497D"/>
+          <w:sz w:val="18"/>
+          <w:szCs w:val="18"/>
+        </w:rPr>
+        <w:t>alues in Zones, Groups and Network Configuration are updated straight away when data is read from a panel.</w:t>
+      </w:r>
+    </w:p>
+    <w:p>
+      <w:pPr>
+        <w:tabs>
+          <w:tab w:val="left" w:pos="284"/>
+          <w:tab w:val="left" w:pos="567"/>
+          <w:tab w:val="left" w:pos="993"/>
+          <w:tab w:val="left" w:pos="1418"/>
+          <w:tab w:val="right" w:pos="9000"/>
+        </w:tabs>
+        <w:suppressAutoHyphens/>
+        <w:autoSpaceDN w:val="0"/>
+        <w:ind w:left="284" w:hanging="284"/>
+        <w:contextualSpacing/>
+        <w:rPr>
+          <w:rFonts w:ascii="Arial" w:hAnsi="Arial" w:cs="Arial"/>
+          <w:color w:val="1F497D"/>
+          <w:sz w:val="18"/>
+          <w:szCs w:val="18"/>
+        </w:rPr>
+      </w:pPr>
+      <w:r>
+        <w:rPr>
+          <w:rFonts w:ascii="Arial" w:hAnsi="Arial" w:cs="Arial"/>
+          <w:color w:val="1F497D"/>
+          <w:sz w:val="18"/>
+          <w:szCs w:val="18"/>
+        </w:rPr>
+        <w:t>-</w:t>
+      </w:r>
+      <w:r>
+        <w:rPr>
+          <w:rFonts w:ascii="Arial" w:hAnsi="Arial" w:cs="Arial"/>
+          <w:color w:val="1F497D"/>
+          <w:sz w:val="18"/>
+          <w:szCs w:val="18"/>
+        </w:rPr>
+        <w:tab/>
+        <w:t>A base sounder group can no longer be set for a</w:t>
+      </w:r>
+      <w:r>
+        <w:rPr>
+          <w:rFonts w:ascii="Arial" w:hAnsi="Arial" w:cs="Arial"/>
+          <w:color w:val="1F497D"/>
+          <w:sz w:val="18"/>
+          <w:szCs w:val="18"/>
+        </w:rPr>
+        <w:t xml:space="preserve"> XP95/S90 I/O Unit.</w:t>
+      </w:r>
+    </w:p>
+    <w:p>
+      <w:pPr>
+        <w:tabs>
+          <w:tab w:val="left" w:pos="284"/>
+          <w:tab w:val="left" w:pos="567"/>
+          <w:tab w:val="left" w:pos="993"/>
+          <w:tab w:val="left" w:pos="1418"/>
+          <w:tab w:val="right" w:pos="9000"/>
+        </w:tabs>
+        <w:suppressAutoHyphens/>
+        <w:autoSpaceDN w:val="0"/>
+        <w:ind w:left="284" w:hanging="284"/>
+        <w:contextualSpacing/>
+        <w:rPr>
+          <w:rFonts w:ascii="Arial" w:hAnsi="Arial" w:cs="Arial"/>
+          <w:color w:val="1F497D"/>
+          <w:sz w:val="18"/>
+          <w:szCs w:val="18"/>
+        </w:rPr>
+      </w:pPr>
+      <w:r>
+        <w:rPr>
+          <w:rFonts w:ascii="Arial" w:hAnsi="Arial" w:cs="Arial"/>
+          <w:color w:val="1F497D"/>
+          <w:sz w:val="18"/>
+          <w:szCs w:val="18"/>
+        </w:rPr>
         <w:t>-</w:t>
       </w:r>
       <w:r>
@@ -4901,6 +5357,7 @@
           <w:sz w:val="18"/>
           <w:szCs w:val="18"/>
         </w:rPr>
+        <w:lastRenderedPageBreak/>
         <w:t>-</w:t>
       </w:r>
       <w:r>
@@ -5238,7 +5695,6 @@
           <w:sz w:val="18"/>
           <w:szCs w:val="18"/>
         </w:rPr>
-        <w:lastRenderedPageBreak/>
         <w:t>-</w:t>
       </w:r>
       <w:r>
@@ -7019,6 +7475,7 @@
           <w:sz w:val="24"/>
           <w:szCs w:val="24"/>
         </w:rPr>
+        <w:lastRenderedPageBreak/>
         <w:t>v7.1.0</w:t>
       </w:r>
       <w:r>
@@ -7286,7 +7743,6 @@
           <w:sz w:val="24"/>
           <w:szCs w:val="24"/>
         </w:rPr>
-        <w:lastRenderedPageBreak/>
         <w:t>v7.0.10</w:t>
       </w:r>
       <w:r>
@@ -7674,7 +8130,7 @@
           <w:szCs w:val="18"/>
         </w:rPr>
       </w:pPr>
-      <w:bookmarkStart w:id="6" w:name="_Hlk150942883"/>
+      <w:bookmarkStart w:id="7" w:name="_Hlk150942883"/>
       <w:r>
         <w:rPr>
           <w:rFonts w:ascii="Arial" w:hAnsi="Arial" w:cs="Arial"/>
@@ -7702,7 +8158,7 @@
         </w:rPr>
         <w:t>Default device I/O settings have been implemented where applicable; this corrects the input/output and channel settings across different device types for both CAST and Apollo.</w:t>
       </w:r>
-      <w:bookmarkEnd w:id="6"/>
+      <w:bookmarkEnd w:id="7"/>
     </w:p>
     <w:p>
       <w:pPr>

</xml_diff>